<commit_message>
Max Number changed to 128
</commit_message>
<xml_diff>
--- a/Fnal Report/Waseem Ilahi Final Report Fall 09.docx
+++ b/Fnal Report/Waseem Ilahi Final Report Fall 09.docx
@@ -75,7 +75,16 @@
           <w:color w:val="7030A0"/>
           <w:u w:val="single"/>
         </w:rPr>
-        <w:t>Summer 2009- Final Report</w:t>
+        <w:t>Fall</w:t>
+      </w:r>
+      <w:r>
+        <w:rPr>
+          <w:rStyle w:val="IntenseEmphasis"/>
+          <w:rFonts w:ascii="Times New Roman" w:hAnsi="Times New Roman" w:cs="Times New Roman"/>
+          <w:color w:val="7030A0"/>
+          <w:u w:val="single"/>
+        </w:rPr>
+        <w:t xml:space="preserve"> 2009- Final Report</w:t>
       </w:r>
     </w:p>
     <w:p>

</xml_diff>

<commit_message>
Final Report First Draft Almost Complete.
</commit_message>
<xml_diff>
--- a/Fnal Report/Waseem Ilahi Final Report Fall 09.docx
+++ b/Fnal Report/Waseem Ilahi Final Report Fall 09.docx
@@ -557,15 +557,355 @@
         <w:t>Big Picture</w:t>
       </w:r>
     </w:p>
-    <w:p>
-      <w:pPr>
+    <w:p/>
+    <w:p>
+      <w:pPr>
+        <w:spacing w:line="480" w:lineRule="auto"/>
+        <w:ind w:firstLine="720"/>
+        <w:jc w:val="both"/>
+        <w:rPr>
+          <w:rFonts w:ascii="Times New Roman" w:hAnsi="Times New Roman" w:cs="Times New Roman"/>
+          <w:sz w:val="24"/>
+          <w:szCs w:val="24"/>
+        </w:rPr>
+      </w:pPr>
+      <w:r>
+        <w:rPr>
+          <w:rFonts w:ascii="Times New Roman" w:hAnsi="Times New Roman" w:cs="Times New Roman"/>
+          <w:sz w:val="24"/>
+          <w:szCs w:val="24"/>
+        </w:rPr>
+        <w:t>As mentioned above, Invite takes a performance hit, we a test is executed multiple times. In this regard the following question was asked, “Can the technique be made more efficient by only running tests in application states it hasn't seen before? We currently run tests probabilistically or according to the system load; however, certain states may unnecessarily be tested multiple times.”[Chris Murphy (proposed topic for research)].</w:t>
+      </w:r>
+    </w:p>
+    <w:p>
+      <w:pPr>
+        <w:spacing w:line="480" w:lineRule="auto"/>
+        <w:ind w:firstLine="720"/>
+        <w:jc w:val="both"/>
+        <w:rPr>
+          <w:rFonts w:ascii="Times New Roman" w:hAnsi="Times New Roman" w:cs="Times New Roman"/>
+          <w:sz w:val="24"/>
+          <w:szCs w:val="24"/>
+        </w:rPr>
+      </w:pPr>
+      <w:r>
+        <w:rPr>
+          <w:rFonts w:ascii="Times New Roman" w:hAnsi="Times New Roman" w:cs="Times New Roman"/>
+          <w:sz w:val="24"/>
+          <w:szCs w:val="24"/>
+        </w:rPr>
+        <w:t>To actually test this theory, we needed to create a state representation and then hash these states (visited) into a data structure that accesses them very fast.</w:t>
+      </w:r>
+      <w:r>
+        <w:rPr>
+          <w:rFonts w:ascii="Times New Roman" w:hAnsi="Times New Roman" w:cs="Times New Roman"/>
+          <w:sz w:val="24"/>
+          <w:szCs w:val="24"/>
+        </w:rPr>
+        <w:t xml:space="preserve"> This task has two parts, first is to find that state representation and second is to find that data structure that lets us do what we want. The first part was assigned to me and the second to my friend Moses.</w:t>
+      </w:r>
+    </w:p>
+    <w:p>
+      <w:pPr>
+        <w:spacing w:line="480" w:lineRule="auto"/>
+        <w:ind w:firstLine="720"/>
+        <w:jc w:val="both"/>
+        <w:rPr>
+          <w:rFonts w:ascii="Times New Roman" w:hAnsi="Times New Roman" w:cs="Times New Roman"/>
+          <w:sz w:val="24"/>
+          <w:szCs w:val="24"/>
+        </w:rPr>
+      </w:pPr>
+      <w:r>
+        <w:rPr>
+          <w:rFonts w:ascii="Times New Roman" w:hAnsi="Times New Roman" w:cs="Times New Roman"/>
+          <w:sz w:val="24"/>
+          <w:szCs w:val="24"/>
+        </w:rPr>
+        <w:t xml:space="preserve">The coming sections talk about what I did, so here I will talk a little about the second part. After we have a “state” we can simply hash it to a data structure (Judy Array). So before the test is run, we can ask the question, whether the state is in the “Judy Array” or not, if it is, we don’t run the test, and if it is not, then we add it to the array and run the test. </w:t>
+      </w:r>
+      <w:r>
+        <w:rPr>
+          <w:rFonts w:ascii="Times New Roman" w:hAnsi="Times New Roman" w:cs="Times New Roman"/>
+          <w:sz w:val="24"/>
+          <w:szCs w:val="24"/>
+        </w:rPr>
+        <w:t xml:space="preserve"> Following is a snippet of code that represents the change of function “f” into what we want.</w:t>
+      </w:r>
+    </w:p>
+    <w:p>
+      <w:pPr>
+        <w:spacing w:line="480" w:lineRule="auto"/>
         <w:ind w:left="720"/>
-      </w:pPr>
-      <w:r>
-        <w:t>The whole project, including what Moses is doing……</w:t>
-      </w:r>
+        <w:jc w:val="both"/>
+        <w:rPr>
+          <w:rFonts w:ascii="Times New Roman" w:hAnsi="Times New Roman" w:cs="Times New Roman"/>
+          <w:sz w:val="24"/>
+          <w:szCs w:val="24"/>
+        </w:rPr>
+      </w:pPr>
+      <w:r>
+        <w:rPr>
+          <w:rFonts w:ascii="Times New Roman" w:hAnsi="Times New Roman" w:cs="Times New Roman"/>
+          <w:sz w:val="24"/>
+          <w:szCs w:val="24"/>
+        </w:rPr>
+        <w:t>Original Code:</w:t>
+      </w:r>
+    </w:p>
+    <w:p>
+      <w:pPr>
+        <w:ind w:left="720"/>
+      </w:pPr>
+      <w:r>
+        <w:rPr>
+          <w:noProof/>
+        </w:rPr>
+        <w:drawing>
+          <wp:anchor distT="0" distB="0" distL="114300" distR="114300" simplePos="0" relativeHeight="251658240" behindDoc="0" locked="0" layoutInCell="1" allowOverlap="1">
+            <wp:simplePos x="0" y="0"/>
+            <wp:positionH relativeFrom="column">
+              <wp:posOffset>476250</wp:posOffset>
+            </wp:positionH>
+            <wp:positionV relativeFrom="paragraph">
+              <wp:posOffset>4445</wp:posOffset>
+            </wp:positionV>
+            <wp:extent cx="1771650" cy="942975"/>
+            <wp:effectExtent l="19050" t="0" r="0" b="0"/>
+            <wp:wrapThrough wrapText="bothSides">
+              <wp:wrapPolygon edited="0">
+                <wp:start x="-232" y="0"/>
+                <wp:lineTo x="-232" y="21382"/>
+                <wp:lineTo x="21600" y="21382"/>
+                <wp:lineTo x="21600" y="0"/>
+                <wp:lineTo x="-232" y="0"/>
+              </wp:wrapPolygon>
+            </wp:wrapThrough>
+            <wp:docPr id="1" name="Picture 1"/>
+            <wp:cNvGraphicFramePr>
+              <a:graphicFrameLocks xmlns:a="http://schemas.openxmlformats.org/drawingml/2006/main" noChangeAspect="1"/>
+            </wp:cNvGraphicFramePr>
+            <a:graphic xmlns:a="http://schemas.openxmlformats.org/drawingml/2006/main">
+              <a:graphicData uri="http://schemas.openxmlformats.org/drawingml/2006/picture">
+                <pic:pic xmlns:pic="http://schemas.openxmlformats.org/drawingml/2006/picture">
+                  <pic:nvPicPr>
+                    <pic:cNvPr id="0" name="Picture 1"/>
+                    <pic:cNvPicPr>
+                      <a:picLocks noChangeAspect="1" noChangeArrowheads="1"/>
+                    </pic:cNvPicPr>
+                  </pic:nvPicPr>
+                  <pic:blipFill>
+                    <a:blip r:embed="rId7" cstate="print"/>
+                    <a:srcRect/>
+                    <a:stretch>
+                      <a:fillRect/>
+                    </a:stretch>
+                  </pic:blipFill>
+                  <pic:spPr bwMode="auto">
+                    <a:xfrm>
+                      <a:off x="0" y="0"/>
+                      <a:ext cx="1771650" cy="942975"/>
+                    </a:xfrm>
+                    <a:prstGeom prst="rect">
+                      <a:avLst/>
+                    </a:prstGeom>
+                    <a:noFill/>
+                    <a:ln w="9525">
+                      <a:noFill/>
+                      <a:miter lim="800000"/>
+                      <a:headEnd/>
+                      <a:tailEnd/>
+                    </a:ln>
+                  </pic:spPr>
+                </pic:pic>
+              </a:graphicData>
+            </a:graphic>
+          </wp:anchor>
+        </w:drawing>
+      </w:r>
+    </w:p>
+    <w:p>
+      <w:pPr>
+        <w:ind w:left="720"/>
+      </w:pPr>
+      <w:r>
+        <w:t xml:space="preserve"> </w:t>
+      </w:r>
+    </w:p>
+    <w:p>
+      <w:pPr>
+        <w:ind w:left="720"/>
+      </w:pPr>
+    </w:p>
+    <w:p>
+      <w:pPr>
+        <w:ind w:left="720"/>
+      </w:pPr>
+    </w:p>
+    <w:p>
+      <w:pPr>
+        <w:ind w:left="720"/>
+      </w:pPr>
     </w:p>
     <w:p/>
+    <w:p>
+      <w:pPr>
+        <w:ind w:left="720"/>
+        <w:jc w:val="both"/>
+        <w:rPr>
+          <w:rFonts w:ascii="Times New Roman" w:hAnsi="Times New Roman" w:cs="Times New Roman"/>
+          <w:sz w:val="24"/>
+          <w:szCs w:val="24"/>
+        </w:rPr>
+      </w:pPr>
+      <w:r>
+        <w:rPr>
+          <w:rFonts w:ascii="Times New Roman" w:hAnsi="Times New Roman" w:cs="Times New Roman"/>
+          <w:noProof/>
+          <w:sz w:val="24"/>
+          <w:szCs w:val="24"/>
+        </w:rPr>
+        <w:lastRenderedPageBreak/>
+        <w:drawing>
+          <wp:anchor distT="0" distB="0" distL="114300" distR="114300" simplePos="0" relativeHeight="251659264" behindDoc="0" locked="0" layoutInCell="1" allowOverlap="1">
+            <wp:simplePos x="0" y="0"/>
+            <wp:positionH relativeFrom="column">
+              <wp:posOffset>390525</wp:posOffset>
+            </wp:positionH>
+            <wp:positionV relativeFrom="paragraph">
+              <wp:posOffset>304800</wp:posOffset>
+            </wp:positionV>
+            <wp:extent cx="2209800" cy="2628900"/>
+            <wp:effectExtent l="19050" t="0" r="0" b="0"/>
+            <wp:wrapThrough wrapText="bothSides">
+              <wp:wrapPolygon edited="0">
+                <wp:start x="-186" y="0"/>
+                <wp:lineTo x="-186" y="21443"/>
+                <wp:lineTo x="21600" y="21443"/>
+                <wp:lineTo x="21600" y="0"/>
+                <wp:lineTo x="-186" y="0"/>
+              </wp:wrapPolygon>
+            </wp:wrapThrough>
+            <wp:docPr id="2" name="Picture 2"/>
+            <wp:cNvGraphicFramePr>
+              <a:graphicFrameLocks xmlns:a="http://schemas.openxmlformats.org/drawingml/2006/main" noChangeAspect="1"/>
+            </wp:cNvGraphicFramePr>
+            <a:graphic xmlns:a="http://schemas.openxmlformats.org/drawingml/2006/main">
+              <a:graphicData uri="http://schemas.openxmlformats.org/drawingml/2006/picture">
+                <pic:pic xmlns:pic="http://schemas.openxmlformats.org/drawingml/2006/picture">
+                  <pic:nvPicPr>
+                    <pic:cNvPr id="0" name="Picture 2"/>
+                    <pic:cNvPicPr>
+                      <a:picLocks noChangeAspect="1" noChangeArrowheads="1"/>
+                    </pic:cNvPicPr>
+                  </pic:nvPicPr>
+                  <pic:blipFill>
+                    <a:blip r:embed="rId8" cstate="print"/>
+                    <a:srcRect/>
+                    <a:stretch>
+                      <a:fillRect/>
+                    </a:stretch>
+                  </pic:blipFill>
+                  <pic:spPr bwMode="auto">
+                    <a:xfrm>
+                      <a:off x="0" y="0"/>
+                      <a:ext cx="2209800" cy="2628900"/>
+                    </a:xfrm>
+                    <a:prstGeom prst="rect">
+                      <a:avLst/>
+                    </a:prstGeom>
+                    <a:noFill/>
+                    <a:ln w="9525">
+                      <a:noFill/>
+                      <a:miter lim="800000"/>
+                      <a:headEnd/>
+                      <a:tailEnd/>
+                    </a:ln>
+                  </pic:spPr>
+                </pic:pic>
+              </a:graphicData>
+            </a:graphic>
+          </wp:anchor>
+        </w:drawing>
+      </w:r>
+      <w:r>
+        <w:rPr>
+          <w:rFonts w:ascii="Times New Roman" w:hAnsi="Times New Roman" w:cs="Times New Roman"/>
+          <w:sz w:val="24"/>
+          <w:szCs w:val="24"/>
+        </w:rPr>
+        <w:t>State</w:t>
+      </w:r>
+      <w:r>
+        <w:rPr>
+          <w:rFonts w:ascii="Times New Roman" w:hAnsi="Times New Roman" w:cs="Times New Roman"/>
+          <w:sz w:val="24"/>
+          <w:szCs w:val="24"/>
+        </w:rPr>
+        <w:t>-</w:t>
+      </w:r>
+      <w:r>
+        <w:rPr>
+          <w:rFonts w:ascii="Times New Roman" w:hAnsi="Times New Roman" w:cs="Times New Roman"/>
+          <w:sz w:val="24"/>
+          <w:szCs w:val="24"/>
+        </w:rPr>
+        <w:t xml:space="preserve">Aware Invite </w:t>
+      </w:r>
+      <w:r>
+        <w:rPr>
+          <w:rFonts w:ascii="Times New Roman" w:hAnsi="Times New Roman" w:cs="Times New Roman"/>
+          <w:sz w:val="24"/>
+          <w:szCs w:val="24"/>
+        </w:rPr>
+        <w:t xml:space="preserve">Generated </w:t>
+      </w:r>
+      <w:r>
+        <w:rPr>
+          <w:rFonts w:ascii="Times New Roman" w:hAnsi="Times New Roman" w:cs="Times New Roman"/>
+          <w:sz w:val="24"/>
+          <w:szCs w:val="24"/>
+        </w:rPr>
+        <w:t>Code:</w:t>
+      </w:r>
+    </w:p>
+    <w:p>
+      <w:pPr>
+        <w:ind w:left="720"/>
+      </w:pPr>
+    </w:p>
+    <w:p>
+      <w:pPr>
+        <w:ind w:left="720"/>
+      </w:pPr>
+    </w:p>
+    <w:p/>
+    <w:p/>
+    <w:p/>
+    <w:p/>
+    <w:p/>
+    <w:p/>
+    <w:p/>
+    <w:p>
+      <w:pPr>
+        <w:spacing w:line="480" w:lineRule="auto"/>
+        <w:jc w:val="both"/>
+        <w:rPr>
+          <w:rFonts w:ascii="Times New Roman" w:hAnsi="Times New Roman" w:cs="Times New Roman"/>
+          <w:sz w:val="24"/>
+          <w:szCs w:val="24"/>
+        </w:rPr>
+      </w:pPr>
+      <w:r>
+        <w:rPr>
+          <w:rFonts w:ascii="Times New Roman" w:hAnsi="Times New Roman" w:cs="Times New Roman"/>
+          <w:sz w:val="24"/>
+          <w:szCs w:val="24"/>
+        </w:rPr>
+        <w:t>Now, my code figures out the variables “f” depends upon and then passes them along to “runtest_f” which accesses the “Judy array and decides whether to run the test or not.</w:t>
+      </w:r>
+    </w:p>
     <w:p>
       <w:pPr>
         <w:pStyle w:val="Heading2"/>
@@ -580,10 +920,50 @@
     </w:p>
     <w:p>
       <w:pPr>
-        <w:ind w:left="720"/>
-      </w:pPr>
-      <w:r>
-        <w:t>What I had to do……</w:t>
+        <w:spacing w:line="480" w:lineRule="auto"/>
+        <w:ind w:firstLine="720"/>
+        <w:jc w:val="both"/>
+        <w:rPr>
+          <w:rFonts w:ascii="Times New Roman" w:hAnsi="Times New Roman" w:cs="Times New Roman"/>
+          <w:sz w:val="24"/>
+          <w:szCs w:val="24"/>
+        </w:rPr>
+      </w:pPr>
+      <w:r>
+        <w:rPr>
+          <w:rFonts w:ascii="Times New Roman" w:hAnsi="Times New Roman" w:cs="Times New Roman"/>
+          <w:sz w:val="24"/>
+          <w:szCs w:val="24"/>
+        </w:rPr>
+        <w:t>From the snippets of code above, we can see that “_f” relies on “a,b,k” , so magically “runtest_f” has the three variables as its arguments. In actuality, it is the job of my “preprocessor” to figure out these variables and then hand them to another “preprocessor” that creates the above shown “Invite-generated</w:t>
+      </w:r>
+      <w:r>
+        <w:rPr>
+          <w:rFonts w:ascii="Times New Roman" w:hAnsi="Times New Roman" w:cs="Times New Roman"/>
+          <w:sz w:val="24"/>
+          <w:szCs w:val="24"/>
+        </w:rPr>
+        <w:t xml:space="preserve"> code”. This preprocessor has its limitations. As it is, by the end of this semester, it works for “compliable (no errors)” c code. It covers basically any data structure, even arrays and pointers. However, it is not equipped to handle some of the keywords, e.g., volatile, etc.  </w:t>
+      </w:r>
+    </w:p>
+    <w:p>
+      <w:pPr>
+        <w:spacing w:line="480" w:lineRule="auto"/>
+        <w:ind w:firstLine="720"/>
+        <w:jc w:val="both"/>
+        <w:rPr>
+          <w:rFonts w:ascii="Times New Roman" w:hAnsi="Times New Roman" w:cs="Times New Roman"/>
+          <w:sz w:val="24"/>
+          <w:szCs w:val="24"/>
+        </w:rPr>
+      </w:pPr>
+      <w:r>
+        <w:rPr>
+          <w:rFonts w:ascii="Times New Roman" w:hAnsi="Times New Roman" w:cs="Times New Roman"/>
+          <w:sz w:val="24"/>
+          <w:szCs w:val="24"/>
+        </w:rPr>
+        <w:t>One of the major steps in implementing this was to handle re-declarations of the variables and setting the dependencies according to that. However, I did manage to complete it. Following section will go in detail of this processor.</w:t>
       </w:r>
     </w:p>
     <w:p>
@@ -595,10 +975,20 @@
         </w:numPr>
       </w:pPr>
       <w:r>
-        <w:t xml:space="preserve">Checkpoint Function Call </w:t>
-      </w:r>
-      <w:r>
-        <w:t>and Integration</w:t>
+        <w:lastRenderedPageBreak/>
+        <w:t xml:space="preserve">The </w:t>
+      </w:r>
+      <w:r>
+        <w:t xml:space="preserve">CSInvite </w:t>
+      </w:r>
+      <w:r>
+        <w:t>preprocessor</w:t>
+      </w:r>
+      <w:r>
+        <w:t xml:space="preserve"> and </w:t>
+      </w:r>
+      <w:r>
+        <w:t>Integration</w:t>
       </w:r>
       <w:r>
         <w:t xml:space="preserve"> with InVite</w:t>
@@ -607,36 +997,548 @@
         <w:t xml:space="preserve"> </w:t>
       </w:r>
       <w:r>
-        <w:t>{ ckpt ( ) }</w:t>
+        <w:t xml:space="preserve">{ </w:t>
+      </w:r>
+      <w:r>
+        <w:t>CSInvite.exe</w:t>
+      </w:r>
+      <w:r>
+        <w:t xml:space="preserve"> }</w:t>
       </w:r>
     </w:p>
     <w:p/>
-    <w:p/>
-    <w:p>
-      <w:pPr>
-        <w:spacing w:line="480" w:lineRule="auto"/>
-        <w:jc w:val="both"/>
-        <w:rPr>
-          <w:rFonts w:ascii="Times New Roman" w:hAnsi="Times New Roman" w:cs="Times New Roman"/>
-          <w:sz w:val="24"/>
-          <w:szCs w:val="24"/>
-        </w:rPr>
-      </w:pPr>
-      <w:r>
-        <w:rPr>
-          <w:rFonts w:ascii="Times New Roman" w:hAnsi="Times New Roman" w:cs="Times New Roman"/>
-          <w:sz w:val="24"/>
-          <w:szCs w:val="24"/>
-        </w:rPr>
-        <w:t xml:space="preserve">     </w:t>
-      </w:r>
-      <w:r>
-        <w:rPr>
-          <w:rFonts w:ascii="Times New Roman" w:hAnsi="Times New Roman" w:cs="Times New Roman"/>
-          <w:sz w:val="24"/>
-          <w:szCs w:val="24"/>
-        </w:rPr>
-        <w:t>After I was finished with the catching up and understanding the zap &amp; dejaview source code,</w:t>
+    <w:p>
+      <w:pPr>
+        <w:spacing w:line="480" w:lineRule="auto"/>
+        <w:ind w:firstLine="720"/>
+        <w:jc w:val="both"/>
+        <w:rPr>
+          <w:rFonts w:ascii="Times New Roman" w:hAnsi="Times New Roman" w:cs="Times New Roman"/>
+          <w:sz w:val="24"/>
+          <w:szCs w:val="24"/>
+        </w:rPr>
+      </w:pPr>
+      <w:r>
+        <w:rPr>
+          <w:rFonts w:ascii="Times New Roman" w:hAnsi="Times New Roman" w:cs="Times New Roman"/>
+          <w:sz w:val="24"/>
+          <w:szCs w:val="24"/>
+        </w:rPr>
+        <w:t xml:space="preserve">After I was done with the research on finding a “preprocessor” that figured out the dependency of a function on the external variables, without success; </w:t>
+      </w:r>
+      <w:r>
+        <w:rPr>
+          <w:rFonts w:ascii="Times New Roman" w:hAnsi="Times New Roman" w:cs="Times New Roman"/>
+          <w:sz w:val="24"/>
+          <w:szCs w:val="24"/>
+        </w:rPr>
+        <w:t xml:space="preserve">I started programming for the </w:t>
+      </w:r>
+      <w:r>
+        <w:rPr>
+          <w:rFonts w:ascii="Times New Roman" w:hAnsi="Times New Roman" w:cs="Times New Roman"/>
+          <w:sz w:val="24"/>
+          <w:szCs w:val="24"/>
+        </w:rPr>
+        <w:t>preprocessor myself.</w:t>
+      </w:r>
+    </w:p>
+    <w:p>
+      <w:pPr>
+        <w:spacing w:line="480" w:lineRule="auto"/>
+        <w:ind w:firstLine="720"/>
+        <w:jc w:val="both"/>
+        <w:rPr>
+          <w:rFonts w:ascii="Times New Roman" w:hAnsi="Times New Roman" w:cs="Times New Roman"/>
+          <w:sz w:val="24"/>
+          <w:szCs w:val="24"/>
+        </w:rPr>
+      </w:pPr>
+      <w:r>
+        <w:rPr>
+          <w:rFonts w:ascii="Times New Roman" w:hAnsi="Times New Roman" w:cs="Times New Roman"/>
+          <w:sz w:val="24"/>
+          <w:szCs w:val="24"/>
+        </w:rPr>
+        <w:t>The preprocessor “CSInvite” is run from the command line and it accepts one argument; a “c” source file.</w:t>
+      </w:r>
+      <w:r>
+        <w:rPr>
+          <w:rFonts w:ascii="Times New Roman" w:hAnsi="Times New Roman" w:cs="Times New Roman"/>
+          <w:sz w:val="24"/>
+          <w:szCs w:val="24"/>
+        </w:rPr>
+        <w:t xml:space="preserve"> For Example, on a linux machine one can type “./CSInvite c_file.c” on the command line to run the preprocessor.</w:t>
+      </w:r>
+      <w:r>
+        <w:rPr>
+          <w:rFonts w:ascii="Times New Roman" w:hAnsi="Times New Roman" w:cs="Times New Roman"/>
+          <w:sz w:val="24"/>
+          <w:szCs w:val="24"/>
+        </w:rPr>
+        <w:t xml:space="preserve"> Now I will talk about what the processor does and how the user gets what “he/she” wants from the processor.</w:t>
+      </w:r>
+    </w:p>
+    <w:p>
+      <w:pPr>
+        <w:spacing w:line="480" w:lineRule="auto"/>
+        <w:ind w:firstLine="720"/>
+        <w:jc w:val="both"/>
+        <w:rPr>
+          <w:rFonts w:ascii="Times New Roman" w:hAnsi="Times New Roman" w:cs="Times New Roman"/>
+          <w:sz w:val="24"/>
+          <w:szCs w:val="24"/>
+        </w:rPr>
+      </w:pPr>
+      <w:r>
+        <w:rPr>
+          <w:rFonts w:ascii="Times New Roman" w:hAnsi="Times New Roman" w:cs="Times New Roman"/>
+          <w:sz w:val="24"/>
+          <w:szCs w:val="24"/>
+        </w:rPr>
+        <w:t>When the preprocessor is run, it loads up the file and reads it. In the background, hidden from the user, it reads and stores the “Global Variables” and “Global Constants” in the file. It also divides the file into separate function definitions. If there are none, then it lets the user know and exits.</w:t>
+      </w:r>
+      <w:r>
+        <w:rPr>
+          <w:rFonts w:ascii="Times New Roman" w:hAnsi="Times New Roman" w:cs="Times New Roman"/>
+          <w:sz w:val="24"/>
+          <w:szCs w:val="24"/>
+        </w:rPr>
+        <w:t xml:space="preserve"> Now that it has everything ready, it asks the user to input the name of the function they want to know the dependencies for. </w:t>
+      </w:r>
+    </w:p>
+    <w:p>
+      <w:pPr>
+        <w:spacing w:line="480" w:lineRule="auto"/>
+        <w:ind w:firstLine="720"/>
+        <w:jc w:val="both"/>
+        <w:rPr>
+          <w:rFonts w:ascii="Times New Roman" w:hAnsi="Times New Roman" w:cs="Times New Roman"/>
+          <w:sz w:val="24"/>
+          <w:szCs w:val="24"/>
+        </w:rPr>
+      </w:pPr>
+      <w:r>
+        <w:rPr>
+          <w:rFonts w:ascii="Times New Roman" w:hAnsi="Times New Roman" w:cs="Times New Roman"/>
+          <w:sz w:val="24"/>
+          <w:szCs w:val="24"/>
+        </w:rPr>
+        <w:t xml:space="preserve">The user types in name, if there is no name in the “database” that matches what the user typed, then the “preprocessor” tells the user that there is no function with the name the user typed and lets the user type again. If the user types “quit”, the processor exits and the control is returned to the shell. Now, if the user types in the correct name of one of the functions in the “database”, the preprocessor goes in and gets the function definition for that function. It divides this definition into separate statements. These statements are scoped, relative to the function definition not the entire file. The scope is an int that starts with the number “0” for the highest scope, going to numbers 1, 2, 3 for smaller scopes relatively. </w:t>
+      </w:r>
+    </w:p>
+    <w:p>
+      <w:pPr>
+        <w:spacing w:line="480" w:lineRule="auto"/>
+        <w:ind w:firstLine="720"/>
+        <w:jc w:val="both"/>
+        <w:rPr>
+          <w:rFonts w:ascii="Times New Roman" w:hAnsi="Times New Roman" w:cs="Times New Roman"/>
+          <w:sz w:val="24"/>
+          <w:szCs w:val="24"/>
+        </w:rPr>
+      </w:pPr>
+      <w:r>
+        <w:rPr>
+          <w:rFonts w:ascii="Times New Roman" w:hAnsi="Times New Roman" w:cs="Times New Roman"/>
+          <w:sz w:val="24"/>
+          <w:szCs w:val="24"/>
+        </w:rPr>
+        <w:lastRenderedPageBreak/>
+        <w:t xml:space="preserve">After we have the statements with scopes, the preprocessor calls another function that sets up the “Local Variable” data structure. These aren’t all the local variables; they are the only ones that are the re-declarations of the “global variables” and parameters. </w:t>
+      </w:r>
+    </w:p>
+    <w:p>
+      <w:pPr>
+        <w:spacing w:line="480" w:lineRule="auto"/>
+        <w:ind w:firstLine="720"/>
+        <w:jc w:val="both"/>
+        <w:rPr>
+          <w:rFonts w:ascii="Times New Roman" w:hAnsi="Times New Roman" w:cs="Times New Roman"/>
+          <w:sz w:val="24"/>
+          <w:szCs w:val="24"/>
+        </w:rPr>
+      </w:pPr>
+      <w:r>
+        <w:rPr>
+          <w:rFonts w:ascii="Times New Roman" w:hAnsi="Times New Roman" w:cs="Times New Roman"/>
+          <w:sz w:val="24"/>
+          <w:szCs w:val="24"/>
+        </w:rPr>
+        <w:t>Now that we have these variables, preprocessor takes each “Scoped Statement” for the current function (set in the previous step), and finds the variables that can affect the function’s behavior. These resulting “values” are not necessarily all variables, they can be “numbers”, function names, etc. To make sure we only get the external variables, the preprocessor calls</w:t>
+      </w:r>
+      <w:r>
+        <w:rPr>
+          <w:rFonts w:ascii="Times New Roman" w:hAnsi="Times New Roman" w:cs="Times New Roman"/>
+          <w:sz w:val="24"/>
+          <w:szCs w:val="24"/>
+        </w:rPr>
+        <w:t xml:space="preserve"> another function, this function takes each of these “values” and compa</w:t>
+      </w:r>
+      <w:r>
+        <w:rPr>
+          <w:rFonts w:ascii="Times New Roman" w:hAnsi="Times New Roman" w:cs="Times New Roman"/>
+          <w:sz w:val="24"/>
+          <w:szCs w:val="24"/>
+        </w:rPr>
+        <w:t>res them against the “Global Va</w:t>
+      </w:r>
+      <w:r>
+        <w:rPr>
+          <w:rFonts w:ascii="Times New Roman" w:hAnsi="Times New Roman" w:cs="Times New Roman"/>
+          <w:sz w:val="24"/>
+          <w:szCs w:val="24"/>
+        </w:rPr>
+        <w:t>r</w:t>
+      </w:r>
+      <w:r>
+        <w:rPr>
+          <w:rFonts w:ascii="Times New Roman" w:hAnsi="Times New Roman" w:cs="Times New Roman"/>
+          <w:sz w:val="24"/>
+          <w:szCs w:val="24"/>
+        </w:rPr>
+        <w:t>i</w:t>
+      </w:r>
+      <w:r>
+        <w:rPr>
+          <w:rFonts w:ascii="Times New Roman" w:hAnsi="Times New Roman" w:cs="Times New Roman"/>
+          <w:sz w:val="24"/>
+          <w:szCs w:val="24"/>
+        </w:rPr>
+        <w:t>ables”, “Global Constants” and “Parameters”. If it’s any of these then it gets assigned to the str</w:t>
+      </w:r>
+      <w:r>
+        <w:rPr>
+          <w:rFonts w:ascii="Times New Roman" w:hAnsi="Times New Roman" w:cs="Times New Roman"/>
+          <w:sz w:val="24"/>
+          <w:szCs w:val="24"/>
+        </w:rPr>
+        <w:t>ucture that holds the “Final Va</w:t>
+      </w:r>
+      <w:r>
+        <w:rPr>
+          <w:rFonts w:ascii="Times New Roman" w:hAnsi="Times New Roman" w:cs="Times New Roman"/>
+          <w:sz w:val="24"/>
+          <w:szCs w:val="24"/>
+        </w:rPr>
+        <w:t>r</w:t>
+      </w:r>
+      <w:r>
+        <w:rPr>
+          <w:rFonts w:ascii="Times New Roman" w:hAnsi="Times New Roman" w:cs="Times New Roman"/>
+          <w:sz w:val="24"/>
+          <w:szCs w:val="24"/>
+        </w:rPr>
+        <w:t>i</w:t>
+      </w:r>
+      <w:r>
+        <w:rPr>
+          <w:rFonts w:ascii="Times New Roman" w:hAnsi="Times New Roman" w:cs="Times New Roman"/>
+          <w:sz w:val="24"/>
+          <w:szCs w:val="24"/>
+        </w:rPr>
+        <w:t>ables” that the function depends on. The last thing that this function checks for is that whether this “value” is another function name, especially one of the functions, defined in the same file as the original function that is being tested. If it is, then it is tested to make sure, that function has not been “traversed” before (to avoid infinite recursion). If it has been tra</w:t>
+      </w:r>
+      <w:r>
+        <w:rPr>
+          <w:rFonts w:ascii="Times New Roman" w:hAnsi="Times New Roman" w:cs="Times New Roman"/>
+          <w:sz w:val="24"/>
+          <w:szCs w:val="24"/>
+        </w:rPr>
+        <w:t>versed before, we move on the</w:t>
+      </w:r>
+      <w:r>
+        <w:rPr>
+          <w:rFonts w:ascii="Times New Roman" w:hAnsi="Times New Roman" w:cs="Times New Roman"/>
+          <w:sz w:val="24"/>
+          <w:szCs w:val="24"/>
+        </w:rPr>
+        <w:t xml:space="preserve"> next value, if not then another function is called, this function repeats all the steps, from setting the scopes for this new function that is being traversed to getti</w:t>
+      </w:r>
+      <w:r>
+        <w:rPr>
+          <w:rFonts w:ascii="Times New Roman" w:hAnsi="Times New Roman" w:cs="Times New Roman"/>
+          <w:sz w:val="24"/>
+          <w:szCs w:val="24"/>
+        </w:rPr>
+        <w:t>ng the local variables and sett</w:t>
+      </w:r>
+      <w:r>
+        <w:rPr>
+          <w:rFonts w:ascii="Times New Roman" w:hAnsi="Times New Roman" w:cs="Times New Roman"/>
+          <w:sz w:val="24"/>
+          <w:szCs w:val="24"/>
+        </w:rPr>
+        <w:t>ing the dependencies. It then calls the “set_variable” function, which called it</w:t>
+      </w:r>
+      <w:r>
+        <w:rPr>
+          <w:rFonts w:ascii="Times New Roman" w:hAnsi="Times New Roman" w:cs="Times New Roman"/>
+          <w:sz w:val="24"/>
+          <w:szCs w:val="24"/>
+        </w:rPr>
+        <w:t xml:space="preserve">. When that function “set_variables” returns, this function returns. And then the process continues, </w:t>
+      </w:r>
+      <w:r>
+        <w:rPr>
+          <w:rFonts w:ascii="Times New Roman" w:hAnsi="Times New Roman" w:cs="Times New Roman"/>
+          <w:sz w:val="24"/>
+          <w:szCs w:val="24"/>
+        </w:rPr>
+        <w:t>u</w:t>
+      </w:r>
+      <w:r>
+        <w:rPr>
+          <w:rFonts w:ascii="Times New Roman" w:hAnsi="Times New Roman" w:cs="Times New Roman"/>
+          <w:sz w:val="24"/>
+          <w:szCs w:val="24"/>
+        </w:rPr>
+        <w:t xml:space="preserve">ntil all the values have been checked. The control is then returned to the preprocessor. </w:t>
+      </w:r>
+    </w:p>
+    <w:p>
+      <w:pPr>
+        <w:spacing w:line="480" w:lineRule="auto"/>
+        <w:ind w:firstLine="720"/>
+        <w:jc w:val="both"/>
+        <w:rPr>
+          <w:rFonts w:ascii="Times New Roman" w:hAnsi="Times New Roman" w:cs="Times New Roman"/>
+          <w:sz w:val="24"/>
+          <w:szCs w:val="24"/>
+        </w:rPr>
+      </w:pPr>
+      <w:r>
+        <w:rPr>
+          <w:rFonts w:ascii="Times New Roman" w:hAnsi="Times New Roman" w:cs="Times New Roman"/>
+          <w:sz w:val="24"/>
+          <w:szCs w:val="24"/>
+        </w:rPr>
+        <w:t>The preprocessor has the variables the function, th</w:t>
+      </w:r>
+      <w:r>
+        <w:rPr>
+          <w:rFonts w:ascii="Times New Roman" w:hAnsi="Times New Roman" w:cs="Times New Roman"/>
+          <w:sz w:val="24"/>
+          <w:szCs w:val="24"/>
+        </w:rPr>
+        <w:t>a</w:t>
+      </w:r>
+      <w:r>
+        <w:rPr>
+          <w:rFonts w:ascii="Times New Roman" w:hAnsi="Times New Roman" w:cs="Times New Roman"/>
+          <w:sz w:val="24"/>
+          <w:szCs w:val="24"/>
+        </w:rPr>
+        <w:t xml:space="preserve">t the user asked for, depends upon. It does one last </w:t>
+      </w:r>
+      <w:r>
+        <w:rPr>
+          <w:rFonts w:ascii="Times New Roman" w:hAnsi="Times New Roman" w:cs="Times New Roman"/>
+          <w:sz w:val="24"/>
+          <w:szCs w:val="24"/>
+        </w:rPr>
+        <w:t>thing;</w:t>
+      </w:r>
+      <w:r>
+        <w:rPr>
+          <w:rFonts w:ascii="Times New Roman" w:hAnsi="Times New Roman" w:cs="Times New Roman"/>
+          <w:sz w:val="24"/>
+          <w:szCs w:val="24"/>
+        </w:rPr>
+        <w:t xml:space="preserve"> it removes the duplicates, from the array. Then it prints out the variables and their types to the screen. If there were </w:t>
+      </w:r>
+      <w:r>
+        <w:rPr>
+          <w:rFonts w:ascii="Times New Roman" w:hAnsi="Times New Roman" w:cs="Times New Roman"/>
+          <w:sz w:val="24"/>
+          <w:szCs w:val="24"/>
+        </w:rPr>
+        <w:t>no such variables</w:t>
+      </w:r>
+      <w:r>
+        <w:rPr>
+          <w:rFonts w:ascii="Times New Roman" w:hAnsi="Times New Roman" w:cs="Times New Roman"/>
+          <w:sz w:val="24"/>
+          <w:szCs w:val="24"/>
+        </w:rPr>
+        <w:t>, then it sa</w:t>
+      </w:r>
+      <w:r>
+        <w:rPr>
+          <w:rFonts w:ascii="Times New Roman" w:hAnsi="Times New Roman" w:cs="Times New Roman"/>
+          <w:sz w:val="24"/>
+          <w:szCs w:val="24"/>
+        </w:rPr>
+        <w:t>y</w:t>
+      </w:r>
+      <w:r>
+        <w:rPr>
+          <w:rFonts w:ascii="Times New Roman" w:hAnsi="Times New Roman" w:cs="Times New Roman"/>
+          <w:sz w:val="24"/>
+          <w:szCs w:val="24"/>
+        </w:rPr>
+        <w:t>s that the function doesn’t depend on any external variables</w:t>
+      </w:r>
+      <w:r>
+        <w:rPr>
+          <w:rFonts w:ascii="Times New Roman" w:hAnsi="Times New Roman" w:cs="Times New Roman"/>
+          <w:sz w:val="24"/>
+          <w:szCs w:val="24"/>
+        </w:rPr>
+        <w:t xml:space="preserve">. </w:t>
+      </w:r>
+      <w:r>
+        <w:rPr>
+          <w:rFonts w:ascii="Times New Roman" w:hAnsi="Times New Roman" w:cs="Times New Roman"/>
+          <w:sz w:val="24"/>
+          <w:szCs w:val="24"/>
+        </w:rPr>
+        <w:t xml:space="preserve">It then prompts the user to input another function name to test </w:t>
+      </w:r>
+      <w:r>
+        <w:rPr>
+          <w:rFonts w:ascii="Times New Roman" w:hAnsi="Times New Roman" w:cs="Times New Roman"/>
+          <w:sz w:val="24"/>
+          <w:szCs w:val="24"/>
+        </w:rPr>
+        <w:lastRenderedPageBreak/>
+        <w:t xml:space="preserve">its dependencies. This is the process that it goes through in figuring out the function’s dependencies. Following in the list of the function, with </w:t>
+      </w:r>
+      <w:r>
+        <w:rPr>
+          <w:rFonts w:ascii="Times New Roman" w:hAnsi="Times New Roman" w:cs="Times New Roman"/>
+          <w:sz w:val="24"/>
+          <w:szCs w:val="24"/>
+        </w:rPr>
+        <w:t>brief description,</w:t>
+      </w:r>
+      <w:r>
+        <w:rPr>
+          <w:rFonts w:ascii="Times New Roman" w:hAnsi="Times New Roman" w:cs="Times New Roman"/>
+          <w:sz w:val="24"/>
+          <w:szCs w:val="24"/>
+        </w:rPr>
+        <w:t xml:space="preserve"> that the preprocessor calls (mentioned above).</w:t>
+      </w:r>
+    </w:p>
+    <w:p>
+      <w:pPr>
+        <w:pStyle w:val="ListParagraph"/>
+        <w:numPr>
+          <w:ilvl w:val="0"/>
+          <w:numId w:val="19"/>
+        </w:numPr>
+        <w:spacing w:line="480" w:lineRule="auto"/>
+        <w:jc w:val="both"/>
+        <w:rPr>
+          <w:rFonts w:ascii="Times New Roman" w:hAnsi="Times New Roman" w:cs="Times New Roman"/>
+          <w:sz w:val="24"/>
+          <w:szCs w:val="24"/>
+        </w:rPr>
+      </w:pPr>
+      <w:r>
+        <w:rPr>
+          <w:rFonts w:ascii="Times New Roman" w:hAnsi="Times New Roman" w:cs="Times New Roman"/>
+          <w:sz w:val="24"/>
+          <w:szCs w:val="24"/>
+        </w:rPr>
+        <w:t xml:space="preserve"> int get_input(char (*statements)[MAX_LENGTH], char *filename);</w:t>
+      </w:r>
+    </w:p>
+    <w:p>
+      <w:pPr>
+        <w:spacing w:line="480" w:lineRule="auto"/>
+        <w:ind w:left="720" w:firstLine="720"/>
+        <w:jc w:val="both"/>
+        <w:rPr>
+          <w:rFonts w:ascii="Times New Roman" w:hAnsi="Times New Roman" w:cs="Times New Roman"/>
+          <w:sz w:val="24"/>
+          <w:szCs w:val="24"/>
+        </w:rPr>
+      </w:pPr>
+      <w:r>
+        <w:rPr>
+          <w:rFonts w:ascii="Times New Roman" w:hAnsi="Times New Roman" w:cs="Times New Roman"/>
+          <w:sz w:val="24"/>
+          <w:szCs w:val="24"/>
+        </w:rPr>
+        <w:t>This function gets the input from the file and copies it to the “statements” array. Each element of “statements” is, either a global variable/constant, or the function declaration.</w:t>
+      </w:r>
+    </w:p>
+    <w:p>
+      <w:pPr>
+        <w:pStyle w:val="ListParagraph"/>
+        <w:numPr>
+          <w:ilvl w:val="0"/>
+          <w:numId w:val="19"/>
+        </w:numPr>
+        <w:spacing w:line="480" w:lineRule="auto"/>
+        <w:jc w:val="both"/>
+        <w:rPr>
+          <w:rFonts w:ascii="Times New Roman" w:hAnsi="Times New Roman" w:cs="Times New Roman"/>
+          <w:sz w:val="24"/>
+          <w:szCs w:val="24"/>
+        </w:rPr>
+      </w:pPr>
+      <w:r>
+        <w:rPr>
+          <w:rFonts w:ascii="Times New Roman" w:hAnsi="Times New Roman" w:cs="Times New Roman"/>
+          <w:sz w:val="24"/>
+          <w:szCs w:val="24"/>
+        </w:rPr>
+        <w:t>int get_possible_constants(char (*statements)[MAX_LENGTH], int statement_number);</w:t>
+      </w:r>
+    </w:p>
+    <w:p>
+      <w:pPr>
+        <w:spacing w:line="480" w:lineRule="auto"/>
+        <w:ind w:left="1440"/>
+        <w:jc w:val="both"/>
+        <w:rPr>
+          <w:rFonts w:ascii="Times New Roman" w:hAnsi="Times New Roman" w:cs="Times New Roman"/>
+          <w:sz w:val="24"/>
+          <w:szCs w:val="24"/>
+        </w:rPr>
+      </w:pPr>
+      <w:r>
+        <w:rPr>
+          <w:rFonts w:ascii="Times New Roman" w:hAnsi="Times New Roman" w:cs="Times New Roman"/>
+          <w:sz w:val="24"/>
+          <w:szCs w:val="24"/>
+        </w:rPr>
+        <w:t>This function simply returns the possible constants in a file.</w:t>
+      </w:r>
+    </w:p>
+    <w:p>
+      <w:pPr>
+        <w:pStyle w:val="ListParagraph"/>
+        <w:numPr>
+          <w:ilvl w:val="0"/>
+          <w:numId w:val="19"/>
+        </w:numPr>
+        <w:spacing w:line="480" w:lineRule="auto"/>
+        <w:jc w:val="both"/>
+        <w:rPr>
+          <w:rFonts w:ascii="Times New Roman" w:hAnsi="Times New Roman" w:cs="Times New Roman"/>
+          <w:sz w:val="24"/>
+          <w:szCs w:val="24"/>
+        </w:rPr>
+      </w:pPr>
+      <w:r>
+        <w:rPr>
+          <w:rFonts w:ascii="Times New Roman" w:hAnsi="Times New Roman" w:cs="Times New Roman"/>
+          <w:sz w:val="24"/>
+          <w:szCs w:val="24"/>
+        </w:rPr>
+        <w:t>i</w:t>
+      </w:r>
+      <w:r>
+        <w:rPr>
+          <w:rFonts w:ascii="Times New Roman" w:hAnsi="Times New Roman" w:cs="Times New Roman"/>
+          <w:sz w:val="24"/>
+          <w:szCs w:val="24"/>
+        </w:rPr>
+        <w:t>nt</w:t>
       </w:r>
       <w:r>
         <w:rPr>
@@ -652,26 +1554,1138 @@
           <w:sz w:val="24"/>
           <w:szCs w:val="24"/>
         </w:rPr>
-        <w:t>I started programming for the function call: int ckpt(void);</w:t>
-      </w:r>
-    </w:p>
-    <w:p>
-      <w:pPr>
-        <w:spacing w:line="480" w:lineRule="auto"/>
-        <w:jc w:val="both"/>
-        <w:rPr>
-          <w:rFonts w:ascii="Times New Roman" w:hAnsi="Times New Roman" w:cs="Times New Roman"/>
-          <w:sz w:val="24"/>
-          <w:szCs w:val="24"/>
-        </w:rPr>
-      </w:pPr>
-      <w:r>
-        <w:rPr>
-          <w:rFonts w:ascii="Times New Roman" w:hAnsi="Times New Roman" w:cs="Times New Roman"/>
-          <w:sz w:val="24"/>
-          <w:szCs w:val="24"/>
-        </w:rPr>
-        <w:t>The function ckpt( ) takes no arguments but returns three kinds of values, negative, zero and positive values.</w:t>
+        <w:t>set_global_constants(char (*statements)[MAX_LENGTH],</w:t>
+      </w:r>
+    </w:p>
+    <w:p>
+      <w:pPr>
+        <w:pStyle w:val="ListParagraph"/>
+        <w:spacing w:line="480" w:lineRule="auto"/>
+        <w:ind w:left="2160"/>
+        <w:jc w:val="both"/>
+        <w:rPr>
+          <w:rFonts w:ascii="Times New Roman" w:hAnsi="Times New Roman" w:cs="Times New Roman"/>
+          <w:sz w:val="24"/>
+          <w:szCs w:val="24"/>
+        </w:rPr>
+      </w:pPr>
+      <w:r>
+        <w:rPr>
+          <w:rFonts w:ascii="Times New Roman" w:hAnsi="Times New Roman" w:cs="Times New Roman"/>
+          <w:sz w:val="24"/>
+          <w:szCs w:val="24"/>
+        </w:rPr>
+        <w:t>char (*global_constants)[MAX_LENGTH], int statement_number);</w:t>
+      </w:r>
+    </w:p>
+    <w:p>
+      <w:pPr>
+        <w:spacing w:line="480" w:lineRule="auto"/>
+        <w:ind w:left="720" w:firstLine="720"/>
+        <w:jc w:val="both"/>
+        <w:rPr>
+          <w:rFonts w:ascii="Times New Roman" w:hAnsi="Times New Roman" w:cs="Times New Roman"/>
+          <w:sz w:val="24"/>
+          <w:szCs w:val="24"/>
+        </w:rPr>
+      </w:pPr>
+      <w:r>
+        <w:rPr>
+          <w:rFonts w:ascii="Times New Roman" w:hAnsi="Times New Roman" w:cs="Times New Roman"/>
+          <w:sz w:val="24"/>
+          <w:szCs w:val="24"/>
+        </w:rPr>
+        <w:t>This function sets the global constants in the file and returns the total number of constants.</w:t>
+      </w:r>
+    </w:p>
+    <w:p>
+      <w:pPr>
+        <w:pStyle w:val="ListParagraph"/>
+        <w:numPr>
+          <w:ilvl w:val="0"/>
+          <w:numId w:val="19"/>
+        </w:numPr>
+        <w:spacing w:line="480" w:lineRule="auto"/>
+        <w:jc w:val="both"/>
+        <w:rPr>
+          <w:rFonts w:ascii="Times New Roman" w:hAnsi="Times New Roman" w:cs="Times New Roman"/>
+          <w:sz w:val="24"/>
+          <w:szCs w:val="24"/>
+        </w:rPr>
+      </w:pPr>
+      <w:r>
+        <w:rPr>
+          <w:rFonts w:ascii="Times New Roman" w:hAnsi="Times New Roman" w:cs="Times New Roman"/>
+          <w:sz w:val="24"/>
+          <w:szCs w:val="24"/>
+        </w:rPr>
+        <w:t xml:space="preserve"> int set_global_variables(char (*statements)[MAX_LENGTH],</w:t>
+      </w:r>
+    </w:p>
+    <w:p>
+      <w:pPr>
+        <w:pStyle w:val="ListParagraph"/>
+        <w:spacing w:line="480" w:lineRule="auto"/>
+        <w:ind w:left="2880" w:firstLine="720"/>
+        <w:jc w:val="both"/>
+        <w:rPr>
+          <w:rFonts w:ascii="Times New Roman" w:hAnsi="Times New Roman" w:cs="Times New Roman"/>
+          <w:sz w:val="24"/>
+          <w:szCs w:val="24"/>
+        </w:rPr>
+      </w:pPr>
+      <w:r>
+        <w:rPr>
+          <w:rFonts w:ascii="Times New Roman" w:hAnsi="Times New Roman" w:cs="Times New Roman"/>
+          <w:sz w:val="24"/>
+          <w:szCs w:val="24"/>
+        </w:rPr>
+        <w:t>GlobalVar global_variables[], int statement_number);</w:t>
+      </w:r>
+    </w:p>
+    <w:p>
+      <w:pPr>
+        <w:spacing w:line="480" w:lineRule="auto"/>
+        <w:ind w:left="720" w:firstLine="720"/>
+        <w:jc w:val="both"/>
+        <w:rPr>
+          <w:rFonts w:ascii="Times New Roman" w:hAnsi="Times New Roman" w:cs="Times New Roman"/>
+          <w:sz w:val="24"/>
+          <w:szCs w:val="24"/>
+        </w:rPr>
+      </w:pPr>
+      <w:r>
+        <w:rPr>
+          <w:rFonts w:ascii="Times New Roman" w:hAnsi="Times New Roman" w:cs="Times New Roman"/>
+          <w:sz w:val="24"/>
+          <w:szCs w:val="24"/>
+        </w:rPr>
+        <w:t>This function sets “GlobalVariables” for the current “source” and returns the total number of variables.</w:t>
+      </w:r>
+    </w:p>
+    <w:p>
+      <w:pPr>
+        <w:spacing w:line="480" w:lineRule="auto"/>
+        <w:ind w:left="720" w:firstLine="720"/>
+        <w:jc w:val="both"/>
+        <w:rPr>
+          <w:rFonts w:ascii="Times New Roman" w:hAnsi="Times New Roman" w:cs="Times New Roman"/>
+          <w:sz w:val="24"/>
+          <w:szCs w:val="24"/>
+        </w:rPr>
+      </w:pPr>
+    </w:p>
+    <w:p>
+      <w:pPr>
+        <w:spacing w:line="480" w:lineRule="auto"/>
+        <w:ind w:left="720" w:firstLine="720"/>
+        <w:jc w:val="both"/>
+        <w:rPr>
+          <w:rFonts w:ascii="Times New Roman" w:hAnsi="Times New Roman" w:cs="Times New Roman"/>
+          <w:sz w:val="24"/>
+          <w:szCs w:val="24"/>
+        </w:rPr>
+      </w:pPr>
+    </w:p>
+    <w:p>
+      <w:pPr>
+        <w:pStyle w:val="ListParagraph"/>
+        <w:numPr>
+          <w:ilvl w:val="0"/>
+          <w:numId w:val="19"/>
+        </w:numPr>
+        <w:spacing w:line="480" w:lineRule="auto"/>
+        <w:jc w:val="both"/>
+        <w:rPr>
+          <w:rFonts w:ascii="Times New Roman" w:hAnsi="Times New Roman" w:cs="Times New Roman"/>
+          <w:sz w:val="24"/>
+          <w:szCs w:val="24"/>
+        </w:rPr>
+      </w:pPr>
+      <w:r>
+        <w:rPr>
+          <w:rFonts w:ascii="Times New Roman" w:hAnsi="Times New Roman" w:cs="Times New Roman"/>
+          <w:sz w:val="24"/>
+          <w:szCs w:val="24"/>
+        </w:rPr>
+        <w:lastRenderedPageBreak/>
+        <w:t>int set_functions(char (*statements)[MAX_LENGTH],Functions function_list[],</w:t>
+      </w:r>
+    </w:p>
+    <w:p>
+      <w:pPr>
+        <w:pStyle w:val="ListParagraph"/>
+        <w:spacing w:line="480" w:lineRule="auto"/>
+        <w:ind w:left="5040" w:firstLine="720"/>
+        <w:jc w:val="both"/>
+        <w:rPr>
+          <w:rFonts w:ascii="Times New Roman" w:hAnsi="Times New Roman" w:cs="Times New Roman"/>
+          <w:sz w:val="24"/>
+          <w:szCs w:val="24"/>
+        </w:rPr>
+      </w:pPr>
+      <w:r>
+        <w:rPr>
+          <w:rFonts w:ascii="Times New Roman" w:hAnsi="Times New Roman" w:cs="Times New Roman"/>
+          <w:sz w:val="24"/>
+          <w:szCs w:val="24"/>
+        </w:rPr>
+        <w:t>int statement_number);</w:t>
+      </w:r>
+    </w:p>
+    <w:p>
+      <w:pPr>
+        <w:spacing w:line="480" w:lineRule="auto"/>
+        <w:ind w:left="720" w:firstLine="720"/>
+        <w:jc w:val="both"/>
+        <w:rPr>
+          <w:rFonts w:ascii="Times New Roman" w:hAnsi="Times New Roman" w:cs="Times New Roman"/>
+          <w:sz w:val="24"/>
+          <w:szCs w:val="24"/>
+        </w:rPr>
+      </w:pPr>
+      <w:r>
+        <w:rPr>
+          <w:rFonts w:ascii="Times New Roman" w:hAnsi="Times New Roman" w:cs="Times New Roman"/>
+          <w:sz w:val="24"/>
+          <w:szCs w:val="24"/>
+        </w:rPr>
+        <w:t>This function sets the functions names and their definitions, so they can be used when the user asks for them. It returns the total number of functions that were defined</w:t>
+      </w:r>
+      <w:r>
+        <w:rPr>
+          <w:rFonts w:ascii="Times New Roman" w:hAnsi="Times New Roman" w:cs="Times New Roman"/>
+          <w:sz w:val="24"/>
+          <w:szCs w:val="24"/>
+        </w:rPr>
+        <w:t>.</w:t>
+      </w:r>
+    </w:p>
+    <w:p>
+      <w:pPr>
+        <w:spacing w:line="480" w:lineRule="auto"/>
+        <w:jc w:val="both"/>
+        <w:rPr>
+          <w:rFonts w:ascii="Times New Roman" w:hAnsi="Times New Roman" w:cs="Times New Roman"/>
+          <w:sz w:val="24"/>
+          <w:szCs w:val="24"/>
+        </w:rPr>
+      </w:pPr>
+      <w:r>
+        <w:rPr>
+          <w:rFonts w:ascii="Times New Roman" w:hAnsi="Times New Roman" w:cs="Times New Roman"/>
+          <w:sz w:val="24"/>
+          <w:szCs w:val="24"/>
+        </w:rPr>
+        <w:t>The following functions are called when the user gives the name of the function</w:t>
+      </w:r>
+      <w:r>
+        <w:rPr>
+          <w:rFonts w:ascii="Times New Roman" w:hAnsi="Times New Roman" w:cs="Times New Roman"/>
+          <w:sz w:val="24"/>
+          <w:szCs w:val="24"/>
+        </w:rPr>
+        <w:t>.</w:t>
+      </w:r>
+    </w:p>
+    <w:p>
+      <w:pPr>
+        <w:pStyle w:val="ListParagraph"/>
+        <w:numPr>
+          <w:ilvl w:val="0"/>
+          <w:numId w:val="19"/>
+        </w:numPr>
+        <w:spacing w:line="480" w:lineRule="auto"/>
+        <w:jc w:val="both"/>
+        <w:rPr>
+          <w:rFonts w:ascii="Times New Roman" w:hAnsi="Times New Roman" w:cs="Times New Roman"/>
+          <w:sz w:val="24"/>
+          <w:szCs w:val="24"/>
+        </w:rPr>
+      </w:pPr>
+      <w:r>
+        <w:rPr>
+          <w:rFonts w:ascii="Times New Roman" w:hAnsi="Times New Roman" w:cs="Times New Roman"/>
+          <w:sz w:val="24"/>
+          <w:szCs w:val="24"/>
+        </w:rPr>
+        <w:t xml:space="preserve"> int find_function(int function_number,char *funcs, Functions function_list[]);</w:t>
+      </w:r>
+    </w:p>
+    <w:p>
+      <w:pPr>
+        <w:spacing w:line="480" w:lineRule="auto"/>
+        <w:ind w:left="720" w:firstLine="720"/>
+        <w:jc w:val="both"/>
+        <w:rPr>
+          <w:rFonts w:ascii="Times New Roman" w:hAnsi="Times New Roman" w:cs="Times New Roman"/>
+          <w:sz w:val="24"/>
+          <w:szCs w:val="24"/>
+        </w:rPr>
+      </w:pPr>
+      <w:r>
+        <w:rPr>
+          <w:rFonts w:ascii="Times New Roman" w:hAnsi="Times New Roman" w:cs="Times New Roman"/>
+          <w:sz w:val="24"/>
+          <w:szCs w:val="24"/>
+        </w:rPr>
+        <w:t>It simply checks whether the function definition exists in the file provided. If yes then it returns non-negative value, otherwise it returns negative.</w:t>
+      </w:r>
+    </w:p>
+    <w:p>
+      <w:pPr>
+        <w:pStyle w:val="ListParagraph"/>
+        <w:numPr>
+          <w:ilvl w:val="0"/>
+          <w:numId w:val="19"/>
+        </w:numPr>
+        <w:spacing w:line="480" w:lineRule="auto"/>
+        <w:jc w:val="both"/>
+        <w:rPr>
+          <w:rFonts w:ascii="Times New Roman" w:hAnsi="Times New Roman" w:cs="Times New Roman"/>
+          <w:sz w:val="24"/>
+          <w:szCs w:val="24"/>
+        </w:rPr>
+      </w:pPr>
+      <w:r>
+        <w:rPr>
+          <w:rFonts w:ascii="Times New Roman" w:hAnsi="Times New Roman" w:cs="Times New Roman"/>
+          <w:sz w:val="24"/>
+          <w:szCs w:val="24"/>
+        </w:rPr>
+        <w:t>int set_parameters(char *definition, Parameter parameters[]);</w:t>
+      </w:r>
+    </w:p>
+    <w:p>
+      <w:pPr>
+        <w:spacing w:line="480" w:lineRule="auto"/>
+        <w:ind w:left="720" w:firstLine="720"/>
+        <w:jc w:val="both"/>
+        <w:rPr>
+          <w:rFonts w:ascii="Times New Roman" w:hAnsi="Times New Roman" w:cs="Times New Roman"/>
+          <w:sz w:val="24"/>
+          <w:szCs w:val="24"/>
+        </w:rPr>
+      </w:pPr>
+      <w:r>
+        <w:rPr>
+          <w:rFonts w:ascii="Times New Roman" w:hAnsi="Times New Roman" w:cs="Times New Roman"/>
+          <w:sz w:val="24"/>
+          <w:szCs w:val="24"/>
+        </w:rPr>
+        <w:t>Now, that we have the correct function name, that is present in the “database”, we can get its parameter. This function does just that.</w:t>
+      </w:r>
+    </w:p>
+    <w:p>
+      <w:pPr>
+        <w:spacing w:line="480" w:lineRule="auto"/>
+        <w:jc w:val="both"/>
+        <w:rPr>
+          <w:rFonts w:ascii="Times New Roman" w:hAnsi="Times New Roman" w:cs="Times New Roman"/>
+          <w:sz w:val="24"/>
+          <w:szCs w:val="24"/>
+        </w:rPr>
+      </w:pPr>
+      <w:r>
+        <w:rPr>
+          <w:rFonts w:ascii="Times New Roman" w:hAnsi="Times New Roman" w:cs="Times New Roman"/>
+          <w:sz w:val="24"/>
+          <w:szCs w:val="24"/>
+        </w:rPr>
+        <w:t>Now the following functions are called each time, a function is “traversed”</w:t>
+      </w:r>
+      <w:r>
+        <w:rPr>
+          <w:rFonts w:ascii="Times New Roman" w:hAnsi="Times New Roman" w:cs="Times New Roman"/>
+          <w:sz w:val="24"/>
+          <w:szCs w:val="24"/>
+        </w:rPr>
+        <w:t xml:space="preserve"> (even for a function called inside the function).</w:t>
+      </w:r>
+    </w:p>
+    <w:p>
+      <w:pPr>
+        <w:pStyle w:val="ListParagraph"/>
+        <w:numPr>
+          <w:ilvl w:val="0"/>
+          <w:numId w:val="19"/>
+        </w:numPr>
+        <w:spacing w:line="480" w:lineRule="auto"/>
+        <w:jc w:val="both"/>
+        <w:rPr>
+          <w:rFonts w:ascii="Times New Roman" w:hAnsi="Times New Roman" w:cs="Times New Roman"/>
+          <w:sz w:val="24"/>
+          <w:szCs w:val="24"/>
+        </w:rPr>
+      </w:pPr>
+      <w:r>
+        <w:rPr>
+          <w:rFonts w:ascii="Times New Roman" w:hAnsi="Times New Roman" w:cs="Times New Roman"/>
+          <w:sz w:val="24"/>
+          <w:szCs w:val="24"/>
+        </w:rPr>
+        <w:t xml:space="preserve"> int set_statement_scopes(char * definition,</w:t>
+      </w:r>
+    </w:p>
+    <w:p>
+      <w:pPr>
+        <w:pStyle w:val="ListParagraph"/>
+        <w:spacing w:line="480" w:lineRule="auto"/>
+        <w:ind w:left="2880" w:firstLine="720"/>
+        <w:jc w:val="both"/>
+        <w:rPr>
+          <w:rFonts w:ascii="Times New Roman" w:hAnsi="Times New Roman" w:cs="Times New Roman"/>
+          <w:sz w:val="24"/>
+          <w:szCs w:val="24"/>
+        </w:rPr>
+      </w:pPr>
+      <w:r>
+        <w:rPr>
+          <w:rFonts w:ascii="Times New Roman" w:hAnsi="Times New Roman" w:cs="Times New Roman"/>
+          <w:sz w:val="24"/>
+          <w:szCs w:val="24"/>
+        </w:rPr>
+        <w:t xml:space="preserve"> Scoped_Statements function_scoped_statements[]);</w:t>
+      </w:r>
+    </w:p>
+    <w:p>
+      <w:pPr>
+        <w:spacing w:line="480" w:lineRule="auto"/>
+        <w:ind w:left="720" w:firstLine="720"/>
+        <w:jc w:val="both"/>
+        <w:rPr>
+          <w:rFonts w:ascii="Times New Roman" w:hAnsi="Times New Roman" w:cs="Times New Roman"/>
+          <w:sz w:val="24"/>
+          <w:szCs w:val="24"/>
+        </w:rPr>
+      </w:pPr>
+      <w:r>
+        <w:rPr>
+          <w:rFonts w:ascii="Times New Roman" w:hAnsi="Times New Roman" w:cs="Times New Roman"/>
+          <w:sz w:val="24"/>
+          <w:szCs w:val="24"/>
+        </w:rPr>
+        <w:t>This function gets the “traversed” function’s definition and breaks into scoped st</w:t>
+      </w:r>
+      <w:r>
+        <w:rPr>
+          <w:rFonts w:ascii="Times New Roman" w:hAnsi="Times New Roman" w:cs="Times New Roman"/>
+          <w:sz w:val="24"/>
+          <w:szCs w:val="24"/>
+        </w:rPr>
+        <w:t>a</w:t>
+      </w:r>
+      <w:r>
+        <w:rPr>
+          <w:rFonts w:ascii="Times New Roman" w:hAnsi="Times New Roman" w:cs="Times New Roman"/>
+          <w:sz w:val="24"/>
+          <w:szCs w:val="24"/>
+        </w:rPr>
+        <w:t>tements. Then it returns the total number of these statements.</w:t>
+      </w:r>
+    </w:p>
+    <w:p>
+      <w:pPr>
+        <w:pStyle w:val="ListParagraph"/>
+        <w:spacing w:line="480" w:lineRule="auto"/>
+        <w:ind w:left="2880" w:firstLine="720"/>
+        <w:jc w:val="both"/>
+        <w:rPr>
+          <w:rFonts w:ascii="Times New Roman" w:hAnsi="Times New Roman" w:cs="Times New Roman"/>
+          <w:sz w:val="24"/>
+          <w:szCs w:val="24"/>
+        </w:rPr>
+      </w:pPr>
+    </w:p>
+    <w:p>
+      <w:pPr>
+        <w:spacing w:line="480" w:lineRule="auto"/>
+        <w:jc w:val="both"/>
+        <w:rPr>
+          <w:rFonts w:ascii="Times New Roman" w:hAnsi="Times New Roman" w:cs="Times New Roman"/>
+          <w:sz w:val="24"/>
+          <w:szCs w:val="24"/>
+        </w:rPr>
+      </w:pPr>
+    </w:p>
+    <w:p>
+      <w:pPr>
+        <w:pStyle w:val="ListParagraph"/>
+        <w:numPr>
+          <w:ilvl w:val="0"/>
+          <w:numId w:val="19"/>
+        </w:numPr>
+        <w:spacing w:line="480" w:lineRule="auto"/>
+        <w:jc w:val="both"/>
+        <w:rPr>
+          <w:rFonts w:ascii="Times New Roman" w:hAnsi="Times New Roman" w:cs="Times New Roman"/>
+          <w:sz w:val="24"/>
+          <w:szCs w:val="24"/>
+        </w:rPr>
+      </w:pPr>
+      <w:r>
+        <w:rPr>
+          <w:rFonts w:ascii="Times New Roman" w:hAnsi="Times New Roman" w:cs="Times New Roman"/>
+          <w:sz w:val="24"/>
+          <w:szCs w:val="24"/>
+        </w:rPr>
+        <w:lastRenderedPageBreak/>
+        <w:t>int set_declared_local_variables(Scoped_Statements function_scoped_statements[],</w:t>
+      </w:r>
+    </w:p>
+    <w:p>
+      <w:pPr>
+        <w:pStyle w:val="ListParagraph"/>
+        <w:spacing w:line="480" w:lineRule="auto"/>
+        <w:ind w:left="1440"/>
+        <w:jc w:val="both"/>
+        <w:rPr>
+          <w:rFonts w:ascii="Times New Roman" w:hAnsi="Times New Roman" w:cs="Times New Roman"/>
+          <w:sz w:val="24"/>
+          <w:szCs w:val="24"/>
+        </w:rPr>
+      </w:pPr>
+      <w:r>
+        <w:rPr>
+          <w:rFonts w:ascii="Times New Roman" w:hAnsi="Times New Roman" w:cs="Times New Roman"/>
+          <w:sz w:val="24"/>
+          <w:szCs w:val="24"/>
+        </w:rPr>
+        <w:t xml:space="preserve"> int total_scoped_statements, LocalVar declared_local_variables[],</w:t>
+      </w:r>
+    </w:p>
+    <w:p>
+      <w:pPr>
+        <w:pStyle w:val="ListParagraph"/>
+        <w:spacing w:line="480" w:lineRule="auto"/>
+        <w:ind w:left="1440"/>
+        <w:jc w:val="both"/>
+        <w:rPr>
+          <w:rFonts w:ascii="Times New Roman" w:hAnsi="Times New Roman" w:cs="Times New Roman"/>
+          <w:sz w:val="24"/>
+          <w:szCs w:val="24"/>
+        </w:rPr>
+      </w:pPr>
+      <w:r>
+        <w:rPr>
+          <w:rFonts w:ascii="Times New Roman" w:hAnsi="Times New Roman" w:cs="Times New Roman"/>
+          <w:sz w:val="24"/>
+          <w:szCs w:val="24"/>
+        </w:rPr>
+        <w:t xml:space="preserve">Parameter parameters[],int total_params, GlobalVar global_variables[], </w:t>
+      </w:r>
+    </w:p>
+    <w:p>
+      <w:pPr>
+        <w:pStyle w:val="ListParagraph"/>
+        <w:spacing w:line="480" w:lineRule="auto"/>
+        <w:ind w:left="1440"/>
+        <w:jc w:val="both"/>
+        <w:rPr>
+          <w:rFonts w:ascii="Times New Roman" w:hAnsi="Times New Roman" w:cs="Times New Roman"/>
+          <w:sz w:val="24"/>
+          <w:szCs w:val="24"/>
+        </w:rPr>
+      </w:pPr>
+      <w:r>
+        <w:rPr>
+          <w:rFonts w:ascii="Times New Roman" w:hAnsi="Times New Roman" w:cs="Times New Roman"/>
+          <w:sz w:val="24"/>
+          <w:szCs w:val="24"/>
+        </w:rPr>
+        <w:t>int total_globals, char (*global_constants)[MAX_LENGTH], int total_constants);</w:t>
+      </w:r>
+    </w:p>
+    <w:p>
+      <w:pPr>
+        <w:spacing w:line="480" w:lineRule="auto"/>
+        <w:ind w:left="720" w:firstLine="720"/>
+        <w:jc w:val="both"/>
+        <w:rPr>
+          <w:rFonts w:ascii="Times New Roman" w:hAnsi="Times New Roman" w:cs="Times New Roman"/>
+          <w:sz w:val="24"/>
+          <w:szCs w:val="24"/>
+        </w:rPr>
+      </w:pPr>
+      <w:r>
+        <w:rPr>
+          <w:rFonts w:ascii="Times New Roman" w:hAnsi="Times New Roman" w:cs="Times New Roman"/>
+          <w:sz w:val="24"/>
+          <w:szCs w:val="24"/>
+        </w:rPr>
+        <w:t>This function</w:t>
+      </w:r>
+      <w:r>
+        <w:rPr>
+          <w:rFonts w:ascii="Times New Roman" w:hAnsi="Times New Roman" w:cs="Times New Roman"/>
+          <w:sz w:val="24"/>
+          <w:szCs w:val="24"/>
+        </w:rPr>
+        <w:t xml:space="preserve"> sets the “Local Variables” for the current function being “traversed”. These “Local Variables” are the re-declarations of the parameters and global variables. It returns the total number of “Local Variables” found.</w:t>
+      </w:r>
+    </w:p>
+    <w:p>
+      <w:pPr>
+        <w:pStyle w:val="ListParagraph"/>
+        <w:numPr>
+          <w:ilvl w:val="0"/>
+          <w:numId w:val="19"/>
+        </w:numPr>
+        <w:spacing w:line="480" w:lineRule="auto"/>
+        <w:jc w:val="both"/>
+        <w:rPr>
+          <w:rFonts w:ascii="Times New Roman" w:hAnsi="Times New Roman" w:cs="Times New Roman"/>
+          <w:sz w:val="24"/>
+          <w:szCs w:val="24"/>
+        </w:rPr>
+      </w:pPr>
+      <w:r>
+        <w:rPr>
+          <w:rFonts w:ascii="Times New Roman" w:hAnsi="Times New Roman" w:cs="Times New Roman"/>
+          <w:sz w:val="24"/>
+          <w:szCs w:val="24"/>
+        </w:rPr>
+        <w:t xml:space="preserve"> int set_dependency(int total_dependent_variables,char *statement,int scope,int number, </w:t>
+      </w:r>
+    </w:p>
+    <w:p>
+      <w:pPr>
+        <w:pStyle w:val="ListParagraph"/>
+        <w:spacing w:line="480" w:lineRule="auto"/>
+        <w:ind w:left="2160" w:firstLine="720"/>
+        <w:jc w:val="both"/>
+        <w:rPr>
+          <w:rFonts w:ascii="Times New Roman" w:hAnsi="Times New Roman" w:cs="Times New Roman"/>
+          <w:sz w:val="24"/>
+          <w:szCs w:val="24"/>
+        </w:rPr>
+      </w:pPr>
+      <w:r>
+        <w:rPr>
+          <w:rFonts w:ascii="Times New Roman" w:hAnsi="Times New Roman" w:cs="Times New Roman"/>
+          <w:sz w:val="24"/>
+          <w:szCs w:val="24"/>
+        </w:rPr>
+        <w:t>int total_local_variables, LocalVar local_variables[],</w:t>
+      </w:r>
+    </w:p>
+    <w:p>
+      <w:pPr>
+        <w:pStyle w:val="ListParagraph"/>
+        <w:spacing w:line="480" w:lineRule="auto"/>
+        <w:ind w:left="2160" w:firstLine="720"/>
+        <w:jc w:val="both"/>
+        <w:rPr>
+          <w:rFonts w:ascii="Times New Roman" w:hAnsi="Times New Roman" w:cs="Times New Roman"/>
+          <w:sz w:val="24"/>
+          <w:szCs w:val="24"/>
+        </w:rPr>
+      </w:pPr>
+      <w:r>
+        <w:rPr>
+          <w:rFonts w:ascii="Times New Roman" w:hAnsi="Times New Roman" w:cs="Times New Roman"/>
+          <w:sz w:val="24"/>
+          <w:szCs w:val="24"/>
+        </w:rPr>
+        <w:t>char (*dependent_variables)[VAR_LENGTH],</w:t>
+      </w:r>
+    </w:p>
+    <w:p>
+      <w:pPr>
+        <w:pStyle w:val="ListParagraph"/>
+        <w:spacing w:line="480" w:lineRule="auto"/>
+        <w:ind w:left="2160" w:firstLine="720"/>
+        <w:jc w:val="both"/>
+        <w:rPr>
+          <w:rFonts w:ascii="Times New Roman" w:hAnsi="Times New Roman" w:cs="Times New Roman"/>
+          <w:sz w:val="24"/>
+          <w:szCs w:val="24"/>
+        </w:rPr>
+      </w:pPr>
+      <w:r>
+        <w:rPr>
+          <w:rFonts w:ascii="Times New Roman" w:hAnsi="Times New Roman" w:cs="Times New Roman"/>
+          <w:sz w:val="24"/>
+          <w:szCs w:val="24"/>
+        </w:rPr>
+        <w:t>Functions function_list[],Parameter parameters[],</w:t>
+      </w:r>
+    </w:p>
+    <w:p>
+      <w:pPr>
+        <w:pStyle w:val="ListParagraph"/>
+        <w:spacing w:line="480" w:lineRule="auto"/>
+        <w:ind w:left="2160" w:firstLine="720"/>
+        <w:jc w:val="both"/>
+        <w:rPr>
+          <w:rFonts w:ascii="Times New Roman" w:hAnsi="Times New Roman" w:cs="Times New Roman"/>
+          <w:sz w:val="24"/>
+          <w:szCs w:val="24"/>
+        </w:rPr>
+      </w:pPr>
+      <w:r>
+        <w:rPr>
+          <w:rFonts w:ascii="Times New Roman" w:hAnsi="Times New Roman" w:cs="Times New Roman"/>
+          <w:sz w:val="24"/>
+          <w:szCs w:val="24"/>
+        </w:rPr>
+        <w:t>GlobalVar global_variables[],</w:t>
+      </w:r>
+    </w:p>
+    <w:p>
+      <w:pPr>
+        <w:pStyle w:val="ListParagraph"/>
+        <w:spacing w:line="480" w:lineRule="auto"/>
+        <w:ind w:left="2160" w:firstLine="720"/>
+        <w:jc w:val="both"/>
+        <w:rPr>
+          <w:rFonts w:ascii="Times New Roman" w:hAnsi="Times New Roman" w:cs="Times New Roman"/>
+          <w:sz w:val="24"/>
+          <w:szCs w:val="24"/>
+        </w:rPr>
+      </w:pPr>
+      <w:r>
+        <w:rPr>
+          <w:rFonts w:ascii="Times New Roman" w:hAnsi="Times New Roman" w:cs="Times New Roman"/>
+          <w:sz w:val="24"/>
+          <w:szCs w:val="24"/>
+        </w:rPr>
+        <w:t>char (*global_constants)[MAX_LENGTH]);</w:t>
+      </w:r>
+    </w:p>
+    <w:p>
+      <w:pPr>
+        <w:spacing w:line="480" w:lineRule="auto"/>
+        <w:ind w:left="720" w:firstLine="720"/>
+        <w:jc w:val="both"/>
+        <w:rPr>
+          <w:rFonts w:ascii="Times New Roman" w:hAnsi="Times New Roman" w:cs="Times New Roman"/>
+          <w:sz w:val="24"/>
+          <w:szCs w:val="24"/>
+        </w:rPr>
+      </w:pPr>
+      <w:r>
+        <w:rPr>
+          <w:rFonts w:ascii="Times New Roman" w:hAnsi="Times New Roman" w:cs="Times New Roman"/>
+          <w:sz w:val="24"/>
+          <w:szCs w:val="24"/>
+        </w:rPr>
+        <w:t xml:space="preserve">This function sets the “dependent_variables” array, based on the variables that affect the execution of the </w:t>
+      </w:r>
+      <w:r>
+        <w:rPr>
+          <w:rFonts w:ascii="Times New Roman" w:hAnsi="Times New Roman" w:cs="Times New Roman"/>
+          <w:sz w:val="24"/>
+          <w:szCs w:val="24"/>
+        </w:rPr>
+        <w:t>function/test. This is where, the re-declared variables, inside the scope are “ignored”.</w:t>
+      </w:r>
+    </w:p>
+    <w:p>
+      <w:pPr>
+        <w:spacing w:line="480" w:lineRule="auto"/>
+        <w:ind w:left="720" w:firstLine="720"/>
+        <w:jc w:val="both"/>
+        <w:rPr>
+          <w:rFonts w:ascii="Times New Roman" w:hAnsi="Times New Roman" w:cs="Times New Roman"/>
+          <w:sz w:val="24"/>
+          <w:szCs w:val="24"/>
+        </w:rPr>
+      </w:pPr>
+    </w:p>
+    <w:p>
+      <w:pPr>
+        <w:spacing w:line="480" w:lineRule="auto"/>
+        <w:ind w:left="720" w:firstLine="720"/>
+        <w:jc w:val="both"/>
+        <w:rPr>
+          <w:rFonts w:ascii="Times New Roman" w:hAnsi="Times New Roman" w:cs="Times New Roman"/>
+          <w:sz w:val="24"/>
+          <w:szCs w:val="24"/>
+        </w:rPr>
+      </w:pPr>
+    </w:p>
+    <w:p>
+      <w:pPr>
+        <w:spacing w:line="480" w:lineRule="auto"/>
+        <w:ind w:left="720" w:firstLine="720"/>
+        <w:jc w:val="both"/>
+        <w:rPr>
+          <w:rFonts w:ascii="Times New Roman" w:hAnsi="Times New Roman" w:cs="Times New Roman"/>
+          <w:sz w:val="24"/>
+          <w:szCs w:val="24"/>
+        </w:rPr>
+      </w:pPr>
+    </w:p>
+    <w:p>
+      <w:pPr>
+        <w:spacing w:line="480" w:lineRule="auto"/>
+        <w:ind w:left="720" w:firstLine="720"/>
+        <w:jc w:val="right"/>
+        <w:rPr>
+          <w:rFonts w:ascii="Times New Roman" w:hAnsi="Times New Roman" w:cs="Times New Roman"/>
+          <w:b/>
+          <w:sz w:val="24"/>
+          <w:szCs w:val="24"/>
+        </w:rPr>
+      </w:pPr>
+      <w:r>
+        <w:rPr>
+          <w:rFonts w:ascii="Times New Roman" w:hAnsi="Times New Roman" w:cs="Times New Roman"/>
+          <w:b/>
+          <w:sz w:val="24"/>
+          <w:szCs w:val="24"/>
+        </w:rPr>
+        <w:t xml:space="preserve">P – T – O </w:t>
+      </w:r>
+      <w:r>
+        <w:rPr>
+          <w:rFonts w:ascii="Times New Roman" w:hAnsi="Times New Roman" w:cs="Times New Roman"/>
+          <w:b/>
+          <w:sz w:val="24"/>
+          <w:szCs w:val="24"/>
+        </w:rPr>
+        <w:sym w:font="Wingdings" w:char="F0E0"/>
+      </w:r>
+    </w:p>
+    <w:p>
+      <w:pPr>
+        <w:spacing w:line="480" w:lineRule="auto"/>
+        <w:ind w:left="720" w:firstLine="720"/>
+        <w:jc w:val="both"/>
+        <w:rPr>
+          <w:rFonts w:ascii="Times New Roman" w:hAnsi="Times New Roman" w:cs="Times New Roman"/>
+          <w:sz w:val="24"/>
+          <w:szCs w:val="24"/>
+        </w:rPr>
+      </w:pPr>
+    </w:p>
+    <w:p>
+      <w:pPr>
+        <w:pStyle w:val="ListParagraph"/>
+        <w:numPr>
+          <w:ilvl w:val="0"/>
+          <w:numId w:val="19"/>
+        </w:numPr>
+        <w:spacing w:line="480" w:lineRule="auto"/>
+        <w:jc w:val="both"/>
+        <w:rPr>
+          <w:rFonts w:ascii="Times New Roman" w:hAnsi="Times New Roman" w:cs="Times New Roman"/>
+          <w:sz w:val="24"/>
+          <w:szCs w:val="24"/>
+        </w:rPr>
+      </w:pPr>
+      <w:r>
+        <w:rPr>
+          <w:rFonts w:ascii="Times New Roman" w:hAnsi="Times New Roman" w:cs="Times New Roman"/>
+          <w:sz w:val="24"/>
+          <w:szCs w:val="24"/>
+        </w:rPr>
+        <w:lastRenderedPageBreak/>
+        <w:t>int set_variables(char (*done_func)[VAR_LENGTH], int total_done,</w:t>
+      </w:r>
+    </w:p>
+    <w:p>
+      <w:pPr>
+        <w:pStyle w:val="ListParagraph"/>
+        <w:spacing w:line="480" w:lineRule="auto"/>
+        <w:ind w:left="2160"/>
+        <w:jc w:val="both"/>
+        <w:rPr>
+          <w:rFonts w:ascii="Times New Roman" w:hAnsi="Times New Roman" w:cs="Times New Roman"/>
+          <w:sz w:val="24"/>
+          <w:szCs w:val="24"/>
+        </w:rPr>
+      </w:pPr>
+      <w:r>
+        <w:rPr>
+          <w:rFonts w:ascii="Times New Roman" w:hAnsi="Times New Roman" w:cs="Times New Roman"/>
+          <w:sz w:val="24"/>
+          <w:szCs w:val="24"/>
+        </w:rPr>
+        <w:t>int total_variables,int function_number, Functions function_list[],</w:t>
+      </w:r>
+    </w:p>
+    <w:p>
+      <w:pPr>
+        <w:pStyle w:val="ListParagraph"/>
+        <w:spacing w:line="480" w:lineRule="auto"/>
+        <w:ind w:left="2160"/>
+        <w:jc w:val="both"/>
+        <w:rPr>
+          <w:rFonts w:ascii="Times New Roman" w:hAnsi="Times New Roman" w:cs="Times New Roman"/>
+          <w:sz w:val="24"/>
+          <w:szCs w:val="24"/>
+        </w:rPr>
+      </w:pPr>
+      <w:r>
+        <w:rPr>
+          <w:rFonts w:ascii="Times New Roman" w:hAnsi="Times New Roman" w:cs="Times New Roman"/>
+          <w:sz w:val="24"/>
+          <w:szCs w:val="24"/>
+        </w:rPr>
+        <w:t>int total_params,Parameter parameters[],int total_globals,</w:t>
+      </w:r>
+    </w:p>
+    <w:p>
+      <w:pPr>
+        <w:pStyle w:val="ListParagraph"/>
+        <w:spacing w:line="480" w:lineRule="auto"/>
+        <w:ind w:left="2160"/>
+        <w:jc w:val="both"/>
+        <w:rPr>
+          <w:rFonts w:ascii="Times New Roman" w:hAnsi="Times New Roman" w:cs="Times New Roman"/>
+          <w:sz w:val="24"/>
+          <w:szCs w:val="24"/>
+        </w:rPr>
+      </w:pPr>
+      <w:r>
+        <w:rPr>
+          <w:rFonts w:ascii="Times New Roman" w:hAnsi="Times New Roman" w:cs="Times New Roman"/>
+          <w:sz w:val="24"/>
+          <w:szCs w:val="24"/>
+        </w:rPr>
+        <w:t>GlobalVar global_variables[],int total_constants,</w:t>
+      </w:r>
+    </w:p>
+    <w:p>
+      <w:pPr>
+        <w:pStyle w:val="ListParagraph"/>
+        <w:spacing w:line="480" w:lineRule="auto"/>
+        <w:ind w:left="2160"/>
+        <w:jc w:val="both"/>
+        <w:rPr>
+          <w:rFonts w:ascii="Times New Roman" w:hAnsi="Times New Roman" w:cs="Times New Roman"/>
+          <w:sz w:val="24"/>
+          <w:szCs w:val="24"/>
+        </w:rPr>
+      </w:pPr>
+      <w:r>
+        <w:rPr>
+          <w:rFonts w:ascii="Times New Roman" w:hAnsi="Times New Roman" w:cs="Times New Roman"/>
+          <w:sz w:val="24"/>
+          <w:szCs w:val="24"/>
+        </w:rPr>
+        <w:t>char (*global_constants)[MAX_LENGTH],</w:t>
+      </w:r>
+    </w:p>
+    <w:p>
+      <w:pPr>
+        <w:pStyle w:val="ListParagraph"/>
+        <w:spacing w:line="480" w:lineRule="auto"/>
+        <w:ind w:left="2160"/>
+        <w:jc w:val="both"/>
+        <w:rPr>
+          <w:rFonts w:ascii="Times New Roman" w:hAnsi="Times New Roman" w:cs="Times New Roman"/>
+          <w:sz w:val="24"/>
+          <w:szCs w:val="24"/>
+        </w:rPr>
+      </w:pPr>
+      <w:r>
+        <w:rPr>
+          <w:rFonts w:ascii="Times New Roman" w:hAnsi="Times New Roman" w:cs="Times New Roman"/>
+          <w:sz w:val="24"/>
+          <w:szCs w:val="24"/>
+        </w:rPr>
+        <w:t>int total_dependent_variables,</w:t>
+      </w:r>
+    </w:p>
+    <w:p>
+      <w:pPr>
+        <w:pStyle w:val="ListParagraph"/>
+        <w:spacing w:line="480" w:lineRule="auto"/>
+        <w:ind w:left="2160"/>
+        <w:jc w:val="both"/>
+        <w:rPr>
+          <w:rFonts w:ascii="Times New Roman" w:hAnsi="Times New Roman" w:cs="Times New Roman"/>
+          <w:sz w:val="24"/>
+          <w:szCs w:val="24"/>
+        </w:rPr>
+      </w:pPr>
+      <w:r>
+        <w:rPr>
+          <w:rFonts w:ascii="Times New Roman" w:hAnsi="Times New Roman" w:cs="Times New Roman"/>
+          <w:sz w:val="24"/>
+          <w:szCs w:val="24"/>
+        </w:rPr>
+        <w:t>char (*dependent_variables)[VAR_LENGTH],Variable variables[]);</w:t>
+      </w:r>
+    </w:p>
+    <w:p>
+      <w:pPr>
+        <w:spacing w:line="480" w:lineRule="auto"/>
+        <w:ind w:left="720" w:firstLine="720"/>
+        <w:jc w:val="both"/>
+        <w:rPr>
+          <w:rFonts w:ascii="Times New Roman" w:hAnsi="Times New Roman" w:cs="Times New Roman"/>
+          <w:sz w:val="24"/>
+          <w:szCs w:val="24"/>
+        </w:rPr>
+      </w:pPr>
+      <w:r>
+        <w:rPr>
+          <w:rFonts w:ascii="Times New Roman" w:hAnsi="Times New Roman" w:cs="Times New Roman"/>
+          <w:sz w:val="24"/>
+          <w:szCs w:val="24"/>
+        </w:rPr>
+        <w:t>This function goes through all the “dependent_variables”, compares them to the parameters, global variables and constants and the list of un traversed functions, and acts accordingly. If it is one of the “variables/constants”, then it is added to the array. If it the last possibility, i.e., non-traversed function, then it calls the “get_func_vars”, which repeats the whole process for that new function. “set_function” also “flags” the “non-traversed” function as traversed.</w:t>
+      </w:r>
+    </w:p>
+    <w:p>
+      <w:pPr>
+        <w:pStyle w:val="ListParagraph"/>
+        <w:numPr>
+          <w:ilvl w:val="0"/>
+          <w:numId w:val="19"/>
+        </w:numPr>
+        <w:spacing w:line="480" w:lineRule="auto"/>
+        <w:jc w:val="both"/>
+        <w:rPr>
+          <w:rFonts w:ascii="Times New Roman" w:hAnsi="Times New Roman" w:cs="Times New Roman"/>
+          <w:sz w:val="24"/>
+          <w:szCs w:val="24"/>
+        </w:rPr>
+      </w:pPr>
+      <w:r>
+        <w:rPr>
+          <w:rFonts w:ascii="Times New Roman" w:hAnsi="Times New Roman" w:cs="Times New Roman"/>
+          <w:sz w:val="24"/>
+          <w:szCs w:val="24"/>
+        </w:rPr>
+        <w:t>int get_func_vars(char (*done_func)[VAR_LENGTH], int total_done,char *func,</w:t>
+      </w:r>
+    </w:p>
+    <w:p>
+      <w:pPr>
+        <w:pStyle w:val="ListParagraph"/>
+        <w:spacing w:line="480" w:lineRule="auto"/>
+        <w:ind w:left="1440" w:firstLine="720"/>
+        <w:jc w:val="both"/>
+        <w:rPr>
+          <w:rFonts w:ascii="Times New Roman" w:hAnsi="Times New Roman" w:cs="Times New Roman"/>
+          <w:sz w:val="24"/>
+          <w:szCs w:val="24"/>
+        </w:rPr>
+      </w:pPr>
+      <w:r>
+        <w:rPr>
+          <w:rFonts w:ascii="Times New Roman" w:hAnsi="Times New Roman" w:cs="Times New Roman"/>
+          <w:sz w:val="24"/>
+          <w:szCs w:val="24"/>
+        </w:rPr>
+        <w:t>int function_number,int total_globals,int total_constants,char *definition,</w:t>
+      </w:r>
+    </w:p>
+    <w:p>
+      <w:pPr>
+        <w:pStyle w:val="ListParagraph"/>
+        <w:spacing w:line="480" w:lineRule="auto"/>
+        <w:ind w:left="1440" w:firstLine="720"/>
+        <w:jc w:val="both"/>
+        <w:rPr>
+          <w:rFonts w:ascii="Times New Roman" w:hAnsi="Times New Roman" w:cs="Times New Roman"/>
+          <w:sz w:val="24"/>
+          <w:szCs w:val="24"/>
+        </w:rPr>
+      </w:pPr>
+      <w:r>
+        <w:rPr>
+          <w:rFonts w:ascii="Times New Roman" w:hAnsi="Times New Roman" w:cs="Times New Roman"/>
+          <w:sz w:val="24"/>
+          <w:szCs w:val="24"/>
+        </w:rPr>
+        <w:t>int total_dependent_variables,</w:t>
+      </w:r>
+    </w:p>
+    <w:p>
+      <w:pPr>
+        <w:pStyle w:val="ListParagraph"/>
+        <w:spacing w:line="480" w:lineRule="auto"/>
+        <w:ind w:left="1440" w:firstLine="720"/>
+        <w:jc w:val="both"/>
+        <w:rPr>
+          <w:rFonts w:ascii="Times New Roman" w:hAnsi="Times New Roman" w:cs="Times New Roman"/>
+          <w:sz w:val="24"/>
+          <w:szCs w:val="24"/>
+        </w:rPr>
+      </w:pPr>
+      <w:r>
+        <w:rPr>
+          <w:rFonts w:ascii="Times New Roman" w:hAnsi="Times New Roman" w:cs="Times New Roman"/>
+          <w:sz w:val="24"/>
+          <w:szCs w:val="24"/>
+        </w:rPr>
+        <w:t>char (*dependent_variables)[VAR_LENGTH],int total_variables,</w:t>
+      </w:r>
+    </w:p>
+    <w:p>
+      <w:pPr>
+        <w:pStyle w:val="ListParagraph"/>
+        <w:spacing w:line="480" w:lineRule="auto"/>
+        <w:ind w:left="1440" w:firstLine="720"/>
+        <w:jc w:val="both"/>
+        <w:rPr>
+          <w:rFonts w:ascii="Times New Roman" w:hAnsi="Times New Roman" w:cs="Times New Roman"/>
+          <w:sz w:val="24"/>
+          <w:szCs w:val="24"/>
+        </w:rPr>
+      </w:pPr>
+      <w:r>
+        <w:rPr>
+          <w:rFonts w:ascii="Times New Roman" w:hAnsi="Times New Roman" w:cs="Times New Roman"/>
+          <w:sz w:val="24"/>
+          <w:szCs w:val="24"/>
+        </w:rPr>
+        <w:t>Variable variables[],Functions function_list[],</w:t>
+      </w:r>
+    </w:p>
+    <w:p>
+      <w:pPr>
+        <w:pStyle w:val="ListParagraph"/>
+        <w:spacing w:line="480" w:lineRule="auto"/>
+        <w:ind w:left="1440" w:firstLine="720"/>
+        <w:jc w:val="both"/>
+        <w:rPr>
+          <w:rFonts w:ascii="Times New Roman" w:hAnsi="Times New Roman" w:cs="Times New Roman"/>
+          <w:sz w:val="24"/>
+          <w:szCs w:val="24"/>
+        </w:rPr>
+      </w:pPr>
+      <w:r>
+        <w:rPr>
+          <w:rFonts w:ascii="Times New Roman" w:hAnsi="Times New Roman" w:cs="Times New Roman"/>
+          <w:sz w:val="24"/>
+          <w:szCs w:val="24"/>
+        </w:rPr>
+        <w:t>GlobalVar global_variables[],char (*global_constants)[MAX_LENGTH]);</w:t>
+      </w:r>
+    </w:p>
+    <w:p>
+      <w:pPr>
+        <w:spacing w:line="480" w:lineRule="auto"/>
+        <w:ind w:left="720" w:firstLine="720"/>
+        <w:jc w:val="both"/>
+        <w:rPr>
+          <w:rFonts w:ascii="Times New Roman" w:hAnsi="Times New Roman" w:cs="Times New Roman"/>
+          <w:sz w:val="24"/>
+          <w:szCs w:val="24"/>
+        </w:rPr>
+      </w:pPr>
+      <w:r>
+        <w:rPr>
+          <w:rFonts w:ascii="Times New Roman" w:hAnsi="Times New Roman" w:cs="Times New Roman"/>
+          <w:sz w:val="24"/>
+          <w:szCs w:val="24"/>
+        </w:rPr>
+        <w:t>This function, as mentioned for the previous function, repeats the whole process for the “non-traversed” function, sets the “Variable” structure and returns the “Variables” found in “non-traversed” function.</w:t>
+      </w:r>
+      <w:r>
+        <w:rPr>
+          <w:rFonts w:ascii="Times New Roman" w:hAnsi="Times New Roman" w:cs="Times New Roman"/>
+          <w:sz w:val="24"/>
+          <w:szCs w:val="24"/>
+        </w:rPr>
+        <w:tab/>
       </w:r>
     </w:p>
     <w:p>
@@ -689,7 +2703,8 @@
           <w:szCs w:val="28"/>
           <w:u w:val="single"/>
         </w:rPr>
-        <w:t>Return Values</w:t>
+        <w:lastRenderedPageBreak/>
+        <w:t>Integration with InVite</w:t>
       </w:r>
     </w:p>
     <w:p/>
@@ -704,167 +2719,83 @@
         </w:rPr>
       </w:pPr>
       <w:r>
-        <w:rPr>
-          <w:rFonts w:ascii="Times New Roman" w:hAnsi="Times New Roman" w:cs="Times New Roman"/>
-          <w:sz w:val="24"/>
-          <w:szCs w:val="24"/>
-        </w:rPr>
-        <w:t xml:space="preserve">       </w:t>
-      </w:r>
-      <w:r>
-        <w:rPr>
-          <w:rFonts w:ascii="Times New Roman" w:hAnsi="Times New Roman" w:cs="Times New Roman"/>
-          <w:sz w:val="24"/>
-          <w:szCs w:val="24"/>
-        </w:rPr>
-        <w:t xml:space="preserve">This </w:t>
-      </w:r>
-      <w:r>
-        <w:rPr>
-          <w:rFonts w:ascii="Times New Roman" w:hAnsi="Times New Roman" w:cs="Times New Roman"/>
-          <w:sz w:val="24"/>
-          <w:szCs w:val="24"/>
-        </w:rPr>
-        <w:t>function returns</w:t>
-      </w:r>
-      <w:r>
-        <w:rPr>
-          <w:rFonts w:ascii="Times New Roman" w:hAnsi="Times New Roman" w:cs="Times New Roman"/>
-          <w:sz w:val="24"/>
-          <w:szCs w:val="24"/>
-        </w:rPr>
-        <w:t xml:space="preserve"> negative value for a failed attempt at the checkpoint.</w:t>
-      </w:r>
-      <w:r>
-        <w:rPr>
-          <w:rFonts w:ascii="Times New Roman" w:hAnsi="Times New Roman" w:cs="Times New Roman"/>
-          <w:sz w:val="24"/>
-          <w:szCs w:val="24"/>
-        </w:rPr>
-        <w:t xml:space="preserve"> The failure can occur on many different positions in the execution. Since, the check pointing in the ZAP heavily relies on files, if a file fails to open then we have to return -1 showing that the function did not complete the task in its entirety. Among those files are the counter file, for the checkpoint file name and the log file, named tbd.log.  Also, if the do_zap_pod( ) function returns a negative value ckpt( ) also returns a negative value. Therefore, unless everything gets completed successfully, we get a negative return value from ckpt( ).</w:t>
-      </w:r>
-    </w:p>
-    <w:p>
-      <w:pPr>
-        <w:spacing w:line="480" w:lineRule="auto"/>
-        <w:jc w:val="both"/>
-        <w:rPr>
-          <w:rFonts w:ascii="Times New Roman" w:hAnsi="Times New Roman" w:cs="Times New Roman"/>
-          <w:sz w:val="24"/>
-          <w:szCs w:val="24"/>
-        </w:rPr>
-      </w:pPr>
-      <w:r>
-        <w:rPr>
-          <w:rFonts w:ascii="Times New Roman" w:hAnsi="Times New Roman" w:cs="Times New Roman"/>
-          <w:sz w:val="24"/>
-          <w:szCs w:val="24"/>
-        </w:rPr>
-        <w:t>ckpt( )</w:t>
-      </w:r>
-      <w:r>
-        <w:rPr>
-          <w:rFonts w:ascii="Times New Roman" w:hAnsi="Times New Roman" w:cs="Times New Roman"/>
-          <w:sz w:val="24"/>
-          <w:szCs w:val="24"/>
-        </w:rPr>
-        <w:t xml:space="preserve"> returns 0 if the process is the parent process</w:t>
-      </w:r>
-      <w:r>
-        <w:rPr>
-          <w:rFonts w:ascii="Times New Roman" w:hAnsi="Times New Roman" w:cs="Times New Roman"/>
-          <w:sz w:val="24"/>
-          <w:szCs w:val="24"/>
-        </w:rPr>
-        <w:t>. This means that the current process is the original process that called the ckpt( ) function.</w:t>
-      </w:r>
-    </w:p>
-    <w:p>
-      <w:pPr>
-        <w:spacing w:line="480" w:lineRule="auto"/>
-        <w:jc w:val="both"/>
-        <w:rPr>
-          <w:rFonts w:ascii="Times New Roman" w:hAnsi="Times New Roman" w:cs="Times New Roman"/>
-          <w:sz w:val="24"/>
-          <w:szCs w:val="24"/>
-        </w:rPr>
-      </w:pPr>
-      <w:r>
-        <w:rPr>
-          <w:rFonts w:ascii="Times New Roman" w:hAnsi="Times New Roman" w:cs="Times New Roman"/>
-          <w:sz w:val="24"/>
-          <w:szCs w:val="24"/>
-        </w:rPr>
-        <w:lastRenderedPageBreak/>
-        <w:t>ckpt( ) return a</w:t>
-      </w:r>
-      <w:r>
-        <w:rPr>
-          <w:rFonts w:ascii="Times New Roman" w:hAnsi="Times New Roman" w:cs="Times New Roman"/>
-          <w:sz w:val="24"/>
-          <w:szCs w:val="24"/>
-        </w:rPr>
-        <w:t xml:space="preserve"> positive (non zero) value</w:t>
-      </w:r>
-      <w:r>
-        <w:rPr>
-          <w:rFonts w:ascii="Times New Roman" w:hAnsi="Times New Roman" w:cs="Times New Roman"/>
-          <w:sz w:val="24"/>
-          <w:szCs w:val="24"/>
-        </w:rPr>
-        <w:t>, corresponding to the child’s Id</w:t>
-      </w:r>
-      <w:r>
-        <w:rPr>
-          <w:rFonts w:ascii="Times New Roman" w:hAnsi="Times New Roman" w:cs="Times New Roman"/>
-          <w:sz w:val="24"/>
-          <w:szCs w:val="24"/>
-        </w:rPr>
-        <w:t xml:space="preserve">, if the returning value is the child process. For example, if the session is check pointed and then resumed three times, the function will return 1, 2, 3 respectively for each </w:t>
-      </w:r>
-      <w:r>
-        <w:rPr>
-          <w:rFonts w:ascii="Times New Roman" w:hAnsi="Times New Roman" w:cs="Times New Roman"/>
-          <w:sz w:val="24"/>
-          <w:szCs w:val="24"/>
-        </w:rPr>
-        <w:t>of the child process and zero for the parent process</w:t>
-      </w:r>
-      <w:r>
-        <w:rPr>
-          <w:rFonts w:ascii="Times New Roman" w:hAnsi="Times New Roman" w:cs="Times New Roman"/>
-          <w:sz w:val="24"/>
-          <w:szCs w:val="24"/>
-        </w:rPr>
-        <w:t>.</w:t>
-      </w:r>
-      <w:r>
-        <w:rPr>
-          <w:rFonts w:ascii="Times New Roman" w:hAnsi="Times New Roman" w:cs="Times New Roman"/>
-          <w:sz w:val="24"/>
-          <w:szCs w:val="24"/>
-        </w:rPr>
-        <w:t xml:space="preserve"> The checkpoint in zap is basically a file with all the information in it.</w:t>
-      </w:r>
-      <w:r>
-        <w:rPr>
-          <w:rFonts w:ascii="Times New Roman" w:hAnsi="Times New Roman" w:cs="Times New Roman"/>
-          <w:sz w:val="24"/>
-          <w:szCs w:val="24"/>
-        </w:rPr>
-        <w:t xml:space="preserve"> </w:t>
-      </w:r>
-    </w:p>
-    <w:p>
-      <w:pPr>
-        <w:spacing w:line="480" w:lineRule="auto"/>
-        <w:jc w:val="both"/>
-        <w:rPr>
-          <w:rFonts w:ascii="Times New Roman" w:hAnsi="Times New Roman" w:cs="Times New Roman"/>
-          <w:sz w:val="24"/>
-          <w:szCs w:val="24"/>
-        </w:rPr>
-      </w:pPr>
+        <w:tab/>
+      </w:r>
+      <w:r>
+        <w:rPr>
+          <w:rFonts w:ascii="Times New Roman" w:hAnsi="Times New Roman" w:cs="Times New Roman"/>
+          <w:sz w:val="24"/>
+          <w:szCs w:val="24"/>
+        </w:rPr>
+        <w:t xml:space="preserve">As I have mentioned before, even though the preprocessor works great on its own, it hasn’t been integrated with the Invite code yet. We need to implement another </w:t>
+      </w:r>
+      <w:r>
+        <w:rPr>
+          <w:rFonts w:ascii="Times New Roman" w:hAnsi="Times New Roman" w:cs="Times New Roman"/>
+          <w:sz w:val="24"/>
+          <w:szCs w:val="24"/>
+        </w:rPr>
+        <w:t>preprocessor that</w:t>
+      </w:r>
+      <w:r>
+        <w:rPr>
+          <w:rFonts w:ascii="Times New Roman" w:hAnsi="Times New Roman" w:cs="Times New Roman"/>
+          <w:sz w:val="24"/>
+          <w:szCs w:val="24"/>
+        </w:rPr>
+        <w:t xml:space="preserve"> takes the original code, gets the variables from this preprocessor and outputs the final code. Something like the code snippet provided above. For the purpose of testing, we create the final code manually. We take the variables </w:t>
+      </w:r>
+      <w:r>
+        <w:rPr>
+          <w:rFonts w:ascii="Times New Roman" w:hAnsi="Times New Roman" w:cs="Times New Roman"/>
+          <w:sz w:val="24"/>
+          <w:szCs w:val="24"/>
+        </w:rPr>
+        <w:t>gotten</w:t>
+      </w:r>
+      <w:r>
+        <w:rPr>
+          <w:rFonts w:ascii="Times New Roman" w:hAnsi="Times New Roman" w:cs="Times New Roman"/>
+          <w:sz w:val="24"/>
+          <w:szCs w:val="24"/>
+        </w:rPr>
+        <w:t xml:space="preserve"> from the test and manually put them as “runtest_f’s” arguments.</w:t>
+      </w:r>
+    </w:p>
+    <w:p>
+      <w:pPr>
+        <w:spacing w:line="480" w:lineRule="auto"/>
+        <w:jc w:val="both"/>
+        <w:rPr>
+          <w:rFonts w:ascii="Times New Roman" w:hAnsi="Times New Roman" w:cs="Times New Roman"/>
+          <w:sz w:val="24"/>
+          <w:szCs w:val="24"/>
+        </w:rPr>
+      </w:pPr>
+      <w:r>
+        <w:rPr>
+          <w:rFonts w:ascii="Times New Roman" w:hAnsi="Times New Roman" w:cs="Times New Roman"/>
+          <w:sz w:val="24"/>
+          <w:szCs w:val="24"/>
+        </w:rPr>
+        <w:t xml:space="preserve">        </w:t>
+      </w:r>
+      <w:r>
+        <w:rPr>
+          <w:rFonts w:ascii="Times New Roman" w:hAnsi="Times New Roman" w:cs="Times New Roman"/>
+          <w:sz w:val="24"/>
+          <w:szCs w:val="24"/>
+        </w:rPr>
+        <w:t>The code is commented itself and very self explanatory, what is important to mention here is the steps to take for the whole process</w:t>
+      </w:r>
+      <w:r>
+        <w:rPr>
+          <w:rFonts w:ascii="Times New Roman" w:hAnsi="Times New Roman" w:cs="Times New Roman"/>
+          <w:sz w:val="24"/>
+          <w:szCs w:val="24"/>
+        </w:rPr>
+        <w:t>. I do provide the steps for a small demonstration, using the sample test code that I provide with the source.</w:t>
+      </w:r>
     </w:p>
     <w:p>
       <w:pPr>
@@ -881,7 +2812,7 @@
           <w:szCs w:val="28"/>
           <w:u w:val="single"/>
         </w:rPr>
-        <w:t>d</w:t>
+        <w:t>Demo</w:t>
       </w:r>
       <w:r>
         <w:rPr>
@@ -889,573 +2820,26 @@
           <w:szCs w:val="28"/>
           <w:u w:val="single"/>
         </w:rPr>
-        <w:t>o_zap_pod( )</w:t>
+        <w:t>nstration</w:t>
       </w:r>
     </w:p>
     <w:p/>
     <w:p>
       <w:pPr>
-        <w:spacing w:line="480" w:lineRule="auto"/>
-        <w:jc w:val="both"/>
-        <w:rPr>
-          <w:rFonts w:ascii="Times New Roman" w:hAnsi="Times New Roman" w:cs="Times New Roman"/>
-          <w:sz w:val="24"/>
-          <w:szCs w:val="24"/>
-        </w:rPr>
-      </w:pPr>
-      <w:r>
-        <w:rPr>
-          <w:rFonts w:ascii="Times New Roman" w:hAnsi="Times New Roman" w:cs="Times New Roman"/>
-          <w:sz w:val="24"/>
-          <w:szCs w:val="24"/>
-        </w:rPr>
-        <w:t xml:space="preserve">The do_zap_pod( ) function gets three arguments. The one in the middle is very simple. It is ZAP_ZAP_POD, the command that tells ZAP to take a checkpoint. It is used in the lower level function, to tell them what the caller has asked to do. The </w:t>
-      </w:r>
-      <w:r>
-        <w:rPr>
-          <w:rFonts w:ascii="Times New Roman" w:hAnsi="Times New Roman" w:cs="Times New Roman"/>
-          <w:sz w:val="24"/>
-          <w:szCs w:val="24"/>
-        </w:rPr>
-        <w:t>other two arguments are structures of the type zap_t and zap_args respectively. Section 6 below tells us where they are defined in the ZAP source, so the user can have a look at them. Now the first of the two structures, zap_t, gets filled by the do_zap_open( ) function, which I will talk about a lot in Section 6. Apparently, this function opens the “zap” device to read/write to it. The second structure is very important, as it holds the flags and the file descriptor for the checkpoint file.</w:t>
-      </w:r>
-    </w:p>
-    <w:p>
-      <w:pPr>
-        <w:spacing w:line="480" w:lineRule="auto"/>
-        <w:jc w:val="both"/>
-        <w:rPr>
-          <w:rFonts w:ascii="Times New Roman" w:hAnsi="Times New Roman" w:cs="Times New Roman"/>
-          <w:sz w:val="24"/>
-          <w:szCs w:val="24"/>
-        </w:rPr>
-      </w:pPr>
-      <w:r>
-        <w:rPr>
-          <w:rFonts w:ascii="Times New Roman" w:hAnsi="Times New Roman" w:cs="Times New Roman"/>
-          <w:sz w:val="24"/>
-          <w:szCs w:val="24"/>
-        </w:rPr>
-        <w:t>Now, in ckpt( ) I first set the zap_args’ flags as ZAP_POD_CONT | ZAP_MIG_INPOD, which means to let the session keep running after the checkpoint has been taken and the checkpoint is being taken from inside the pod. Other than that, I set a few variables necessary to take the complete checkpoint. Then after the name for the checkpoint has been established, I open it and assign its file descriptor to the fd field of zap_args. I get the zname and zid fields of zap_args from the name and zid fields of the zinfo structure (see Section 6 for information).  Now we have all three arguments ready, so we pass them along to do_zap_pod( ), which does its thing and returns the result to us.</w:t>
-      </w:r>
-    </w:p>
-    <w:p>
-      <w:pPr>
-        <w:pStyle w:val="Heading5"/>
-        <w:rPr>
-          <w:sz w:val="28"/>
-          <w:szCs w:val="28"/>
-          <w:u w:val="single"/>
-        </w:rPr>
-      </w:pPr>
-      <w:r>
-        <w:rPr>
-          <w:sz w:val="28"/>
-          <w:szCs w:val="28"/>
-          <w:u w:val="single"/>
-        </w:rPr>
-        <w:lastRenderedPageBreak/>
-        <w:t>Logfile and checkpoint Name</w:t>
-      </w:r>
-    </w:p>
-    <w:p/>
-    <w:p>
-      <w:pPr>
-        <w:spacing w:line="480" w:lineRule="auto"/>
-        <w:jc w:val="both"/>
-        <w:rPr>
-          <w:rFonts w:ascii="Times New Roman" w:hAnsi="Times New Roman" w:cs="Times New Roman"/>
-          <w:sz w:val="24"/>
-          <w:szCs w:val="24"/>
-        </w:rPr>
-      </w:pPr>
-      <w:r>
-        <w:rPr>
-          <w:rFonts w:ascii="Times New Roman" w:hAnsi="Times New Roman" w:cs="Times New Roman"/>
-          <w:sz w:val="24"/>
-          <w:szCs w:val="24"/>
-        </w:rPr>
-        <w:t xml:space="preserve">When we run the command </w:t>
-      </w:r>
-      <w:r>
-        <w:rPr>
-          <w:rFonts w:ascii="Times New Roman" w:hAnsi="Times New Roman" w:cs="Times New Roman"/>
-          <w:b/>
-          <w:sz w:val="24"/>
-          <w:szCs w:val="24"/>
-        </w:rPr>
-        <w:t>dejaview listckpt session_name</w:t>
-      </w:r>
-      <w:r>
-        <w:rPr>
-          <w:rFonts w:ascii="Times New Roman" w:hAnsi="Times New Roman" w:cs="Times New Roman"/>
-          <w:sz w:val="24"/>
-          <w:szCs w:val="24"/>
-        </w:rPr>
-        <w:t xml:space="preserve">, the </w:t>
-      </w:r>
-      <w:r>
-        <w:rPr>
-          <w:rFonts w:ascii="Times New Roman" w:hAnsi="Times New Roman" w:cs="Times New Roman"/>
-          <w:sz w:val="24"/>
-          <w:szCs w:val="24"/>
-        </w:rPr>
-        <w:t>dejaview manager calls the getAvailableCheckoints(self) function inside the session.py file</w:t>
-      </w:r>
-      <w:r>
-        <w:rPr>
-          <w:rFonts w:ascii="Times New Roman" w:hAnsi="Times New Roman" w:cs="Times New Roman"/>
-          <w:sz w:val="24"/>
-          <w:szCs w:val="24"/>
-        </w:rPr>
-        <w:t xml:space="preserve">. The said function calls another function called </w:t>
-      </w:r>
-      <w:r>
-        <w:rPr>
-          <w:rFonts w:ascii="Times New Roman" w:hAnsi="Times New Roman" w:cs="Times New Roman"/>
-          <w:sz w:val="24"/>
-          <w:szCs w:val="24"/>
-        </w:rPr>
-        <w:t>__concat_tbd_checkpoints</w:t>
-      </w:r>
-      <w:r>
-        <w:rPr>
-          <w:rFonts w:ascii="Times New Roman" w:hAnsi="Times New Roman" w:cs="Times New Roman"/>
-          <w:sz w:val="24"/>
-          <w:szCs w:val="24"/>
-        </w:rPr>
-        <w:t xml:space="preserve">( ) and then it returns the list of checkpoints on the current session. Now the </w:t>
-      </w:r>
-      <w:r>
-        <w:rPr>
-          <w:rFonts w:ascii="Times New Roman" w:hAnsi="Times New Roman" w:cs="Times New Roman"/>
-          <w:sz w:val="24"/>
-          <w:szCs w:val="24"/>
-        </w:rPr>
-        <w:t>__concat_tbd_checkpoints</w:t>
-      </w:r>
-      <w:r>
-        <w:rPr>
-          <w:rFonts w:ascii="Times New Roman" w:hAnsi="Times New Roman" w:cs="Times New Roman"/>
-          <w:sz w:val="24"/>
-          <w:szCs w:val="24"/>
-        </w:rPr>
-        <w:t xml:space="preserve">( ) function looks into the /dejaview/fs/cache/sess.”id”/checkpoints/  directory and sees if it has a tbd.log  file. This file is suppose to be a log file, that has the checkpoint information listed in it. </w:t>
-      </w:r>
-      <w:r>
-        <w:rPr>
-          <w:rFonts w:ascii="Times New Roman" w:hAnsi="Times New Roman" w:cs="Times New Roman"/>
-          <w:sz w:val="24"/>
-          <w:szCs w:val="24"/>
-        </w:rPr>
-        <w:t>__concat_tbd_checkpoints</w:t>
-      </w:r>
-      <w:r>
-        <w:rPr>
-          <w:rFonts w:ascii="Times New Roman" w:hAnsi="Times New Roman" w:cs="Times New Roman"/>
-          <w:sz w:val="24"/>
-          <w:szCs w:val="24"/>
-        </w:rPr>
-        <w:t xml:space="preserve">( ) then reads the file entry by entry and then matches each entry to a predefined expression. And stores the information, it extracts from the entries it reads from the file, inside a list. Then it assigns these values to the appropriate variable. Now it checks if the entry that it just read already exists in the system, if it does then it continues, else it assigns all the values to a dictionary entry named cpentry. One of the keys of this dictionary is the checkpoint file name. Now after </w:t>
-      </w:r>
-      <w:r>
-        <w:rPr>
-          <w:rFonts w:ascii="Times New Roman" w:hAnsi="Times New Roman" w:cs="Times New Roman"/>
-          <w:sz w:val="24"/>
-          <w:szCs w:val="24"/>
-        </w:rPr>
-        <w:t xml:space="preserve">setting the keys and the values, it appends the cpentry to the list of checkpoints for the session. This continues for all the entries in the tbd.log file. Then the </w:t>
-      </w:r>
-      <w:r>
-        <w:rPr>
-          <w:rFonts w:ascii="Times New Roman" w:hAnsi="Times New Roman" w:cs="Times New Roman"/>
-          <w:sz w:val="24"/>
-          <w:szCs w:val="24"/>
-        </w:rPr>
-        <w:t>__concat_tbd_checkpoints</w:t>
-      </w:r>
-      <w:r>
-        <w:rPr>
-          <w:rFonts w:ascii="Times New Roman" w:hAnsi="Times New Roman" w:cs="Times New Roman"/>
-          <w:sz w:val="24"/>
-          <w:szCs w:val="24"/>
-        </w:rPr>
-        <w:t>( ) saves the session udates and returns.</w:t>
-      </w:r>
-    </w:p>
-    <w:p>
-      <w:pPr>
-        <w:spacing w:line="480" w:lineRule="auto"/>
-        <w:jc w:val="both"/>
-        <w:rPr>
-          <w:rFonts w:ascii="Times New Roman" w:hAnsi="Times New Roman" w:cs="Times New Roman"/>
-          <w:sz w:val="24"/>
-          <w:szCs w:val="24"/>
-        </w:rPr>
-      </w:pPr>
-      <w:r>
-        <w:rPr>
-          <w:rFonts w:ascii="Times New Roman" w:hAnsi="Times New Roman" w:cs="Times New Roman"/>
-          <w:sz w:val="24"/>
-          <w:szCs w:val="24"/>
-        </w:rPr>
-        <w:t>Because of the above stated facts we need to populate the tbd.log file after do_zap_pod( ) returns a positive (non zero) value. This is because we need to update the log file only for the parent process. So after the the do_zap_pod( ) returns, we check, if the return value was zero then we update the log file, with the information we get from zinfo_t as well as the time the checkpoint was taken and the checkpoint number that we get from the counter file that I mentioned earlier.</w:t>
-      </w:r>
-    </w:p>
-    <w:p>
-      <w:pPr>
-        <w:spacing w:line="480" w:lineRule="auto"/>
-        <w:jc w:val="both"/>
-        <w:rPr>
-          <w:rFonts w:ascii="Times New Roman" w:hAnsi="Times New Roman" w:cs="Times New Roman"/>
-          <w:sz w:val="24"/>
-          <w:szCs w:val="24"/>
-        </w:rPr>
-      </w:pPr>
-      <w:r>
-        <w:rPr>
-          <w:rFonts w:ascii="Times New Roman" w:hAnsi="Times New Roman" w:cs="Times New Roman"/>
-          <w:sz w:val="24"/>
-          <w:szCs w:val="24"/>
-        </w:rPr>
-        <w:lastRenderedPageBreak/>
-        <w:t xml:space="preserve"> </w:t>
-      </w:r>
-      <w:r>
-        <w:rPr>
-          <w:rFonts w:ascii="Times New Roman" w:hAnsi="Times New Roman" w:cs="Times New Roman"/>
-          <w:sz w:val="24"/>
-          <w:szCs w:val="24"/>
-        </w:rPr>
-        <w:t xml:space="preserve">Now, the </w:t>
-      </w:r>
-      <w:r>
-        <w:rPr>
-          <w:rFonts w:ascii="Times New Roman" w:hAnsi="Times New Roman" w:cs="Times New Roman"/>
-          <w:sz w:val="24"/>
-          <w:szCs w:val="24"/>
-        </w:rPr>
-        <w:t>__concat_tbd_checkpoints</w:t>
-      </w:r>
-      <w:r>
-        <w:rPr>
-          <w:rFonts w:ascii="Times New Roman" w:hAnsi="Times New Roman" w:cs="Times New Roman"/>
-          <w:sz w:val="24"/>
-          <w:szCs w:val="24"/>
-        </w:rPr>
-        <w:t>( ) function, when enters the checkpoint name in cpentry, it names it tbd. “#</w:t>
-      </w:r>
-      <w:r>
-        <w:rPr>
-          <w:rFonts w:ascii="Times New Roman" w:hAnsi="Times New Roman" w:cs="Times New Roman"/>
-          <w:sz w:val="24"/>
-          <w:szCs w:val="24"/>
-        </w:rPr>
-        <w:t>”,</w:t>
-      </w:r>
-      <w:r>
-        <w:rPr>
-          <w:rFonts w:ascii="Times New Roman" w:hAnsi="Times New Roman" w:cs="Times New Roman"/>
-          <w:sz w:val="24"/>
-          <w:szCs w:val="24"/>
-        </w:rPr>
-        <w:t xml:space="preserve"> so we have to make sure that we name the checkpoint file the same way and that our tbd.log entry is consistant with the checkpoint file’s name.</w:t>
-      </w:r>
-    </w:p>
-    <w:p>
-      <w:pPr>
-        <w:pStyle w:val="Heading5"/>
-        <w:rPr>
-          <w:sz w:val="28"/>
-          <w:szCs w:val="28"/>
-          <w:u w:val="single"/>
-        </w:rPr>
-      </w:pPr>
-      <w:r>
-        <w:rPr>
-          <w:sz w:val="28"/>
-          <w:szCs w:val="28"/>
-          <w:u w:val="single"/>
-        </w:rPr>
-        <w:t>Child ID</w:t>
-      </w:r>
-    </w:p>
-    <w:p/>
-    <w:p>
-      <w:pPr>
-        <w:spacing w:line="480" w:lineRule="auto"/>
-        <w:jc w:val="both"/>
-        <w:rPr>
-          <w:rFonts w:ascii="Times New Roman" w:hAnsi="Times New Roman" w:cs="Times New Roman"/>
-          <w:sz w:val="24"/>
-          <w:szCs w:val="24"/>
-        </w:rPr>
-      </w:pPr>
-      <w:r>
-        <w:rPr>
-          <w:rFonts w:ascii="Times New Roman" w:hAnsi="Times New Roman" w:cs="Times New Roman"/>
-          <w:sz w:val="24"/>
-          <w:szCs w:val="24"/>
-        </w:rPr>
-        <w:t xml:space="preserve">This brings us to the final important part inside the ckpt( ) function, which is also related to the get_childID( ) function. When do_zap_pod( ) returns, we check to see if the value was negative and if were, we simple return that value, but if it was not then we check to see if it were zero, and if it is zero then we know that the current process is the child process, so we return the return value of the get_childID( ) function. </w:t>
-      </w:r>
-    </w:p>
-    <w:p>
-      <w:pPr>
-        <w:spacing w:line="480" w:lineRule="auto"/>
-        <w:jc w:val="both"/>
-        <w:rPr>
-          <w:rFonts w:ascii="Times New Roman" w:hAnsi="Times New Roman" w:cs="Times New Roman"/>
-          <w:sz w:val="24"/>
-          <w:szCs w:val="24"/>
-        </w:rPr>
-      </w:pPr>
-      <w:r>
-        <w:rPr>
-          <w:rFonts w:ascii="Times New Roman" w:hAnsi="Times New Roman" w:cs="Times New Roman"/>
-          <w:sz w:val="24"/>
-          <w:szCs w:val="24"/>
-        </w:rPr>
-        <w:t xml:space="preserve">The get_childID( ) function opens up the file named “ChildIdentifier” and reads the value </w:t>
-      </w:r>
-      <w:r>
-        <w:rPr>
-          <w:rFonts w:ascii="Times New Roman" w:hAnsi="Times New Roman" w:cs="Times New Roman"/>
-          <w:sz w:val="24"/>
-          <w:szCs w:val="24"/>
-        </w:rPr>
-        <w:t>stored in it. This value is the child Id of the current process</w:t>
-      </w:r>
-      <w:r>
-        <w:rPr>
-          <w:rFonts w:ascii="Times New Roman" w:hAnsi="Times New Roman" w:cs="Times New Roman"/>
-          <w:sz w:val="24"/>
-          <w:szCs w:val="24"/>
-        </w:rPr>
-        <w:t xml:space="preserve"> </w:t>
-      </w:r>
-      <w:r>
-        <w:rPr>
-          <w:rFonts w:ascii="Times New Roman" w:hAnsi="Times New Roman" w:cs="Times New Roman"/>
-          <w:sz w:val="24"/>
-          <w:szCs w:val="24"/>
-        </w:rPr>
-        <w:t>(child). The value gets updated when a session is branched by dejaview branch command. So the unique child id is relative to the time the child was branched and the time it was resumed. You can branch two children and resume them in the opposite order, but they one branched first will have the id =1 and the second will have 2. More detailed explanation; we consult the Section 7 of this report, where I talk more about session.py, which holds the code more this feature.</w:t>
-      </w:r>
-    </w:p>
-    <w:p>
-      <w:pPr>
-        <w:pStyle w:val="Heading5"/>
-        <w:rPr>
-          <w:sz w:val="28"/>
-          <w:szCs w:val="28"/>
-          <w:u w:val="single"/>
-        </w:rPr>
-      </w:pPr>
-      <w:r>
-        <w:rPr>
-          <w:sz w:val="28"/>
-          <w:szCs w:val="28"/>
-          <w:u w:val="single"/>
-        </w:rPr>
-        <w:t>Integration with InVite</w:t>
-      </w:r>
-    </w:p>
-    <w:p/>
-    <w:p>
-      <w:pPr>
-        <w:spacing w:line="480" w:lineRule="auto"/>
-        <w:jc w:val="both"/>
-        <w:rPr>
-          <w:rFonts w:ascii="Times New Roman" w:hAnsi="Times New Roman" w:cs="Times New Roman"/>
-          <w:sz w:val="24"/>
-          <w:szCs w:val="24"/>
-        </w:rPr>
-      </w:pPr>
-      <w:r>
-        <w:rPr>
-          <w:rFonts w:ascii="Times New Roman" w:hAnsi="Times New Roman" w:cs="Times New Roman"/>
-          <w:sz w:val="24"/>
-          <w:szCs w:val="24"/>
-        </w:rPr>
-        <w:t>For integration of this function ckpt( ) with Invite, I merely had to replace the fork command inside the precompile.pl with ckpt( ). For more details on this also, look at the Section 7, paragraph three, where I talk about the changes made to InVite code.</w:t>
-      </w:r>
-    </w:p>
-    <w:p>
-      <w:pPr>
-        <w:spacing w:line="480" w:lineRule="auto"/>
-        <w:jc w:val="both"/>
-        <w:rPr>
-          <w:rFonts w:ascii="Times New Roman" w:hAnsi="Times New Roman" w:cs="Times New Roman"/>
-          <w:sz w:val="24"/>
-          <w:szCs w:val="24"/>
-        </w:rPr>
-      </w:pPr>
-      <w:r>
-        <w:rPr>
-          <w:rFonts w:ascii="Times New Roman" w:hAnsi="Times New Roman" w:cs="Times New Roman"/>
-          <w:sz w:val="24"/>
-          <w:szCs w:val="24"/>
-        </w:rPr>
-        <w:lastRenderedPageBreak/>
-        <w:t xml:space="preserve">        </w:t>
-      </w:r>
-      <w:r>
-        <w:rPr>
-          <w:rFonts w:ascii="Times New Roman" w:hAnsi="Times New Roman" w:cs="Times New Roman"/>
-          <w:sz w:val="24"/>
-          <w:szCs w:val="24"/>
-        </w:rPr>
-        <w:t>The code is commented itself and very self explanatory, what is important to mention here is the steps to take for the whole process. I do have various scripts written that test the function call in various ways, but I will write a step by step process in testing the function. You can see the usage for the scripts in the Sec</w:t>
-      </w:r>
-      <w:r>
-        <w:rPr>
-          <w:rFonts w:ascii="Times New Roman" w:hAnsi="Times New Roman" w:cs="Times New Roman"/>
-          <w:sz w:val="24"/>
-          <w:szCs w:val="24"/>
-        </w:rPr>
-        <w:t>t</w:t>
-      </w:r>
-      <w:r>
-        <w:rPr>
-          <w:rFonts w:ascii="Times New Roman" w:hAnsi="Times New Roman" w:cs="Times New Roman"/>
-          <w:sz w:val="24"/>
-          <w:szCs w:val="24"/>
-        </w:rPr>
-        <w:t>ion number 7.</w:t>
-      </w:r>
-    </w:p>
-    <w:p>
-      <w:pPr>
-        <w:spacing w:line="480" w:lineRule="auto"/>
-        <w:jc w:val="both"/>
-        <w:rPr>
-          <w:rFonts w:ascii="Times New Roman" w:hAnsi="Times New Roman" w:cs="Times New Roman"/>
-          <w:sz w:val="24"/>
-          <w:szCs w:val="24"/>
-        </w:rPr>
-      </w:pPr>
-    </w:p>
-    <w:p>
-      <w:pPr>
-        <w:spacing w:line="480" w:lineRule="auto"/>
-        <w:jc w:val="both"/>
-        <w:rPr>
-          <w:rFonts w:ascii="Times New Roman" w:hAnsi="Times New Roman" w:cs="Times New Roman"/>
-          <w:sz w:val="24"/>
-          <w:szCs w:val="24"/>
-        </w:rPr>
-      </w:pPr>
-    </w:p>
-    <w:p>
-      <w:pPr>
-        <w:tabs>
-          <w:tab w:val="left" w:pos="8190"/>
-        </w:tabs>
-        <w:spacing w:line="480" w:lineRule="auto"/>
-        <w:jc w:val="right"/>
-        <w:rPr>
-          <w:rFonts w:ascii="Times New Roman" w:hAnsi="Times New Roman" w:cs="Times New Roman"/>
-          <w:sz w:val="24"/>
-          <w:szCs w:val="24"/>
-        </w:rPr>
-      </w:pPr>
-      <w:r>
-        <w:rPr>
-          <w:rFonts w:ascii="Times New Roman" w:hAnsi="Times New Roman" w:cs="Times New Roman"/>
-          <w:sz w:val="24"/>
-          <w:szCs w:val="24"/>
-        </w:rPr>
-        <w:t xml:space="preserve">P – T – O </w:t>
-      </w:r>
-      <w:r>
-        <w:rPr>
-          <w:rFonts w:ascii="Times New Roman" w:hAnsi="Times New Roman" w:cs="Times New Roman"/>
-          <w:sz w:val="24"/>
-          <w:szCs w:val="24"/>
-        </w:rPr>
-        <w:sym w:font="Wingdings" w:char="F0E0"/>
-      </w:r>
-    </w:p>
-    <w:p>
-      <w:pPr>
-        <w:pStyle w:val="Heading5"/>
-        <w:rPr>
-          <w:sz w:val="28"/>
-          <w:szCs w:val="28"/>
-          <w:u w:val="single"/>
-        </w:rPr>
-      </w:pPr>
-      <w:r>
-        <w:rPr>
-          <w:sz w:val="28"/>
-          <w:szCs w:val="28"/>
-          <w:u w:val="single"/>
-        </w:rPr>
-        <w:t>Demo</w:t>
-      </w:r>
-    </w:p>
-    <w:p/>
-    <w:p>
-      <w:pPr>
-        <w:spacing w:line="480" w:lineRule="auto"/>
-        <w:jc w:val="both"/>
-        <w:rPr>
-          <w:rFonts w:ascii="Times New Roman" w:hAnsi="Times New Roman" w:cs="Times New Roman"/>
-          <w:sz w:val="24"/>
-          <w:szCs w:val="24"/>
-        </w:rPr>
-      </w:pPr>
-      <w:r>
-        <w:rPr>
-          <w:rFonts w:ascii="Times New Roman" w:hAnsi="Times New Roman" w:cs="Times New Roman"/>
-          <w:sz w:val="24"/>
-          <w:szCs w:val="24"/>
-        </w:rPr>
-        <w:t xml:space="preserve">    </w:t>
-      </w:r>
-      <w:r>
-        <w:rPr>
-          <w:rFonts w:ascii="Times New Roman" w:hAnsi="Times New Roman" w:cs="Times New Roman"/>
-          <w:sz w:val="24"/>
-          <w:szCs w:val="24"/>
-        </w:rPr>
-        <w:t xml:space="preserve">These are the steps I take to test the function: (make sure you are a super user for </w:t>
-      </w:r>
-      <w:r>
-        <w:rPr>
-          <w:rFonts w:ascii="Times New Roman" w:hAnsi="Times New Roman" w:cs="Times New Roman"/>
-          <w:sz w:val="24"/>
-          <w:szCs w:val="24"/>
-        </w:rPr>
-        <w:t>it to work)</w:t>
-      </w:r>
-    </w:p>
-    <w:p>
-      <w:pPr>
-        <w:spacing w:line="480" w:lineRule="auto"/>
-        <w:jc w:val="both"/>
-        <w:rPr>
-          <w:rFonts w:ascii="Times New Roman" w:hAnsi="Times New Roman" w:cs="Times New Roman"/>
-          <w:sz w:val="24"/>
-          <w:szCs w:val="24"/>
-        </w:rPr>
-      </w:pPr>
-      <w:r>
-        <w:rPr>
-          <w:rFonts w:ascii="Times New Roman" w:hAnsi="Times New Roman" w:cs="Times New Roman"/>
-          <w:sz w:val="24"/>
-          <w:szCs w:val="24"/>
-        </w:rPr>
-        <w:t xml:space="preserve">    </w:t>
-      </w:r>
-      <w:r>
-        <w:rPr>
-          <w:rFonts w:ascii="Times New Roman" w:hAnsi="Times New Roman" w:cs="Times New Roman"/>
-          <w:sz w:val="24"/>
-          <w:szCs w:val="24"/>
-        </w:rPr>
-        <w:t>I will number the commands that I run:</w:t>
+        <w:jc w:val="both"/>
+        <w:rPr>
+          <w:rFonts w:ascii="Times New Roman" w:hAnsi="Times New Roman" w:cs="Times New Roman"/>
+          <w:sz w:val="24"/>
+          <w:szCs w:val="24"/>
+        </w:rPr>
+      </w:pPr>
+      <w:r>
+        <w:rPr>
+          <w:rFonts w:ascii="Times New Roman" w:hAnsi="Times New Roman" w:cs="Times New Roman"/>
+          <w:sz w:val="24"/>
+          <w:szCs w:val="24"/>
+        </w:rPr>
+        <w:t>The test code provided is in the “Test” folder. I will go over the steps for the file named “single_test.c” inside the “Test” folder.</w:t>
       </w:r>
     </w:p>
     <w:p>
@@ -1479,7 +2863,23 @@
           <w:sz w:val="24"/>
           <w:szCs w:val="24"/>
         </w:rPr>
-        <w:t>sudo su     /* become the super user. */</w:t>
+        <w:t>cd  /home/</w:t>
+      </w:r>
+      <w:r>
+        <w:rPr>
+          <w:rFonts w:ascii="Times New Roman" w:hAnsi="Times New Roman" w:cs="Times New Roman"/>
+          <w:sz w:val="24"/>
+          <w:szCs w:val="24"/>
+        </w:rPr>
+        <w:t>CSInvite</w:t>
+      </w:r>
+      <w:r>
+        <w:rPr>
+          <w:rFonts w:ascii="Times New Roman" w:hAnsi="Times New Roman" w:cs="Times New Roman"/>
+          <w:sz w:val="24"/>
+          <w:szCs w:val="24"/>
+        </w:rPr>
+        <w:t>/        /* move to the directory of the source code. */</w:t>
       </w:r>
     </w:p>
     <w:p>
@@ -1503,7 +2903,23 @@
           <w:sz w:val="24"/>
           <w:szCs w:val="24"/>
         </w:rPr>
-        <w:t>cd  /home/CKPT/        /* move to the directory of the source code. */</w:t>
+        <w:t xml:space="preserve">make   /* makes the target </w:t>
+      </w:r>
+      <w:r>
+        <w:rPr>
+          <w:rFonts w:ascii="Times New Roman" w:hAnsi="Times New Roman" w:cs="Times New Roman"/>
+          <w:sz w:val="24"/>
+          <w:szCs w:val="24"/>
+        </w:rPr>
+        <w:t>“CSInvite.exe”</w:t>
+      </w:r>
+      <w:r>
+        <w:rPr>
+          <w:rFonts w:ascii="Times New Roman" w:hAnsi="Times New Roman" w:cs="Times New Roman"/>
+          <w:sz w:val="24"/>
+          <w:szCs w:val="24"/>
+        </w:rPr>
+        <w:t xml:space="preserve">  */</w:t>
       </w:r>
     </w:p>
     <w:p>
@@ -1527,18 +2943,7 @@
           <w:sz w:val="24"/>
           <w:szCs w:val="24"/>
         </w:rPr>
-        <w:t xml:space="preserve">make   /* makes the target “testckpt”  </w:t>
-      </w:r>
-      <w:r>
-        <w:sym w:font="Wingdings" w:char="F0E0"/>
-      </w:r>
-      <w:r>
-        <w:rPr>
-          <w:rFonts w:ascii="Times New Roman" w:hAnsi="Times New Roman" w:cs="Times New Roman"/>
-          <w:sz w:val="24"/>
-          <w:szCs w:val="24"/>
-        </w:rPr>
-        <w:t xml:space="preserve"> calls the ckpt( ) to take checkpoint  */</w:t>
+        <w:t>./CSInvite single_test.c</w:t>
       </w:r>
     </w:p>
     <w:p>
@@ -1552,13 +2957,33 @@
         <w:jc w:val="both"/>
         <w:rPr>
           <w:rFonts w:ascii="Times New Roman" w:hAnsi="Times New Roman" w:cs="Times New Roman"/>
-        </w:rPr>
-      </w:pPr>
-      <w:r>
-        <w:rPr>
-          <w:rFonts w:ascii="Times New Roman" w:hAnsi="Times New Roman" w:cs="Times New Roman"/>
-        </w:rPr>
-        <w:t>touch empty /*  Script for creating an empty pod. */</w:t>
+          <w:sz w:val="24"/>
+          <w:szCs w:val="24"/>
+        </w:rPr>
+      </w:pPr>
+      <w:r>
+        <w:rPr>
+          <w:rFonts w:ascii="Times New Roman" w:hAnsi="Times New Roman" w:cs="Times New Roman"/>
+          <w:sz w:val="24"/>
+          <w:szCs w:val="24"/>
+        </w:rPr>
+        <w:t xml:space="preserve">first , second , third , fourth , fifth , sixth , seventh </w:t>
+      </w:r>
+      <w:r>
+        <w:rPr>
+          <w:rFonts w:ascii="Times New Roman" w:hAnsi="Times New Roman" w:cs="Times New Roman"/>
+          <w:sz w:val="24"/>
+          <w:szCs w:val="24"/>
+        </w:rPr>
+        <w:sym w:font="Wingdings" w:char="F0E0"/>
+      </w:r>
+      <w:r>
+        <w:rPr>
+          <w:rFonts w:ascii="Times New Roman" w:hAnsi="Times New Roman" w:cs="Times New Roman"/>
+          <w:sz w:val="24"/>
+          <w:szCs w:val="24"/>
+        </w:rPr>
+        <w:t xml:space="preserve"> these are the choice you have, type any one or all separated by the space. You will see the results printed on the screen.</w:t>
       </w:r>
     </w:p>
     <w:p>
@@ -1572,286 +2997,177 @@
         <w:jc w:val="both"/>
         <w:rPr>
           <w:rFonts w:ascii="Times New Roman" w:hAnsi="Times New Roman" w:cs="Times New Roman"/>
-        </w:rPr>
-      </w:pPr>
-      <w:r>
-        <w:rPr>
-          <w:rFonts w:ascii="Times New Roman" w:hAnsi="Times New Roman" w:cs="Times New Roman"/>
-        </w:rPr>
-        <w:t>chmod 755 empty   /* change its permissions. */</w:t>
-      </w:r>
-    </w:p>
-    <w:p>
-      <w:pPr>
-        <w:pStyle w:val="ListParagraph"/>
-        <w:numPr>
-          <w:ilvl w:val="0"/>
-          <w:numId w:val="17"/>
-        </w:numPr>
-        <w:spacing w:line="480" w:lineRule="auto"/>
-        <w:jc w:val="both"/>
-        <w:rPr>
-          <w:rFonts w:ascii="Times New Roman" w:hAnsi="Times New Roman" w:cs="Times New Roman"/>
-        </w:rPr>
-      </w:pPr>
-      <w:r>
-        <w:rPr>
-          <w:rFonts w:ascii="Times New Roman" w:hAnsi="Times New Roman" w:cs="Times New Roman"/>
-        </w:rPr>
-        <w:t>dejaview new –s demo1 –nilfs –size=1024   /*  create a new session. */</w:t>
-      </w:r>
-    </w:p>
-    <w:p>
-      <w:pPr>
-        <w:pStyle w:val="ListParagraph"/>
-        <w:numPr>
-          <w:ilvl w:val="0"/>
-          <w:numId w:val="17"/>
-        </w:numPr>
-        <w:spacing w:line="480" w:lineRule="auto"/>
-        <w:jc w:val="both"/>
-        <w:rPr>
-          <w:rFonts w:ascii="Times New Roman" w:hAnsi="Times New Roman" w:cs="Times New Roman"/>
-        </w:rPr>
-      </w:pPr>
-      <w:r>
-        <w:rPr>
-          <w:rFonts w:ascii="Times New Roman" w:hAnsi="Times New Roman" w:cs="Times New Roman"/>
-        </w:rPr>
-        <w:t>dejaview start –start=/home/CKPT/empty sess1   /*  start the session with the empty script.*/</w:t>
-      </w:r>
-    </w:p>
-    <w:p>
-      <w:pPr>
-        <w:pStyle w:val="ListParagraph"/>
-        <w:numPr>
-          <w:ilvl w:val="0"/>
-          <w:numId w:val="17"/>
-        </w:numPr>
-        <w:spacing w:line="480" w:lineRule="auto"/>
-        <w:jc w:val="both"/>
-        <w:rPr>
-          <w:rFonts w:ascii="Times New Roman" w:hAnsi="Times New Roman" w:cs="Times New Roman"/>
-        </w:rPr>
-      </w:pPr>
-      <w:r>
-        <w:rPr>
-          <w:rFonts w:ascii="Times New Roman" w:hAnsi="Times New Roman" w:cs="Times New Roman"/>
-        </w:rPr>
-        <w:t xml:space="preserve">cp testckpt  /zap/p0/root/tmp/testckpt  /* copy the test to the </w:t>
-      </w:r>
-      <w:r>
-        <w:rPr>
-          <w:rFonts w:ascii="Times New Roman" w:hAnsi="Times New Roman" w:cs="Times New Roman"/>
-        </w:rPr>
-        <w:t>pod. */</w:t>
-      </w:r>
-    </w:p>
-    <w:p>
-      <w:pPr>
-        <w:pStyle w:val="ListParagraph"/>
-        <w:numPr>
-          <w:ilvl w:val="0"/>
-          <w:numId w:val="17"/>
-        </w:numPr>
-        <w:spacing w:line="480" w:lineRule="auto"/>
-        <w:jc w:val="both"/>
-        <w:rPr>
-          <w:rFonts w:ascii="Times New Roman" w:hAnsi="Times New Roman" w:cs="Times New Roman"/>
-        </w:rPr>
-      </w:pPr>
-      <w:r>
-        <w:rPr>
-          <w:rFonts w:ascii="Times New Roman" w:hAnsi="Times New Roman" w:cs="Times New Roman"/>
-        </w:rPr>
-        <w:t>dejaview add_proc –u root sess1 /tmp/testckpt /* add the process to the pod “run it”*/</w:t>
-      </w:r>
-    </w:p>
-    <w:p>
-      <w:pPr>
-        <w:pStyle w:val="ListParagraph"/>
-        <w:numPr>
-          <w:ilvl w:val="0"/>
-          <w:numId w:val="17"/>
-        </w:numPr>
-        <w:spacing w:line="480" w:lineRule="auto"/>
-        <w:jc w:val="both"/>
-        <w:rPr>
-          <w:rFonts w:ascii="Times New Roman" w:hAnsi="Times New Roman" w:cs="Times New Roman"/>
-        </w:rPr>
-      </w:pPr>
-      <w:r>
-        <w:rPr>
-          <w:rFonts w:ascii="Times New Roman" w:hAnsi="Times New Roman" w:cs="Times New Roman"/>
-        </w:rPr>
-        <w:t>dejaview listckpt sess1  /* see the list of the checkpoints on the session. */</w:t>
-      </w:r>
-    </w:p>
-    <w:p>
-      <w:pPr>
-        <w:pStyle w:val="ListParagraph"/>
-        <w:numPr>
-          <w:ilvl w:val="0"/>
-          <w:numId w:val="17"/>
-        </w:numPr>
-        <w:spacing w:line="480" w:lineRule="auto"/>
-        <w:jc w:val="both"/>
-        <w:rPr>
-          <w:rFonts w:ascii="Times New Roman" w:hAnsi="Times New Roman" w:cs="Times New Roman"/>
-        </w:rPr>
-      </w:pPr>
-      <w:r>
-        <w:rPr>
-          <w:rFonts w:ascii="Times New Roman" w:hAnsi="Times New Roman" w:cs="Times New Roman"/>
-        </w:rPr>
-        <w:t>dejaview branch –c 1 sess1 sess2  /* branch off at the point of the checkpoint. */</w:t>
-      </w:r>
-    </w:p>
-    <w:p>
-      <w:pPr>
-        <w:pStyle w:val="ListParagraph"/>
-        <w:numPr>
-          <w:ilvl w:val="0"/>
-          <w:numId w:val="17"/>
-        </w:numPr>
-        <w:spacing w:line="480" w:lineRule="auto"/>
-        <w:jc w:val="both"/>
-        <w:rPr>
-          <w:rFonts w:ascii="Times New Roman" w:hAnsi="Times New Roman" w:cs="Times New Roman"/>
-        </w:rPr>
-      </w:pPr>
-      <w:r>
-        <w:rPr>
-          <w:rFonts w:ascii="Times New Roman" w:hAnsi="Times New Roman" w:cs="Times New Roman"/>
+          <w:sz w:val="24"/>
+          <w:szCs w:val="24"/>
+        </w:rPr>
+      </w:pPr>
+      <w:r>
+        <w:rPr>
+          <w:rFonts w:ascii="Times New Roman" w:hAnsi="Times New Roman" w:cs="Times New Roman"/>
+          <w:sz w:val="24"/>
+          <w:szCs w:val="24"/>
+        </w:rPr>
+        <w:t xml:space="preserve">Type </w:t>
+      </w:r>
+      <w:r>
+        <w:rPr>
+          <w:rFonts w:ascii="Times New Roman" w:hAnsi="Times New Roman" w:cs="Times New Roman"/>
+          <w:sz w:val="24"/>
+          <w:szCs w:val="24"/>
+        </w:rPr>
+        <w:t>“</w:t>
+      </w:r>
+      <w:r>
+        <w:rPr>
+          <w:rFonts w:ascii="Times New Roman" w:hAnsi="Times New Roman" w:cs="Times New Roman"/>
+          <w:sz w:val="24"/>
+          <w:szCs w:val="24"/>
+        </w:rPr>
+        <w:t>quit</w:t>
+      </w:r>
+      <w:r>
+        <w:rPr>
+          <w:rFonts w:ascii="Times New Roman" w:hAnsi="Times New Roman" w:cs="Times New Roman"/>
+          <w:sz w:val="24"/>
+          <w:szCs w:val="24"/>
+        </w:rPr>
+        <w:t>”</w:t>
+      </w:r>
+      <w:r>
+        <w:rPr>
+          <w:rFonts w:ascii="Times New Roman" w:hAnsi="Times New Roman" w:cs="Times New Roman"/>
+          <w:sz w:val="24"/>
+          <w:szCs w:val="24"/>
+        </w:rPr>
+        <w:t xml:space="preserve"> </w:t>
+      </w:r>
+      <w:r>
+        <w:rPr>
+          <w:rFonts w:ascii="Times New Roman" w:hAnsi="Times New Roman" w:cs="Times New Roman"/>
+          <w:sz w:val="24"/>
+          <w:szCs w:val="24"/>
+        </w:rPr>
+        <w:t>for</w:t>
+      </w:r>
+      <w:r>
+        <w:rPr>
+          <w:rFonts w:ascii="Times New Roman" w:hAnsi="Times New Roman" w:cs="Times New Roman"/>
+          <w:sz w:val="24"/>
+          <w:szCs w:val="24"/>
+        </w:rPr>
+        <w:t xml:space="preserve"> exit</w:t>
+      </w:r>
+      <w:r>
+        <w:rPr>
+          <w:rFonts w:ascii="Times New Roman" w:hAnsi="Times New Roman" w:cs="Times New Roman"/>
+          <w:sz w:val="24"/>
+          <w:szCs w:val="24"/>
+        </w:rPr>
+        <w:t>ing</w:t>
+      </w:r>
+      <w:r>
+        <w:rPr>
+          <w:rFonts w:ascii="Times New Roman" w:hAnsi="Times New Roman" w:cs="Times New Roman"/>
+          <w:sz w:val="24"/>
+          <w:szCs w:val="24"/>
+        </w:rPr>
+        <w:t xml:space="preserve"> the program. </w:t>
+      </w:r>
+    </w:p>
+    <w:p>
+      <w:pPr>
+        <w:spacing w:line="480" w:lineRule="auto"/>
+        <w:ind w:firstLine="720"/>
+        <w:jc w:val="both"/>
+        <w:rPr>
+          <w:rFonts w:ascii="Times New Roman" w:hAnsi="Times New Roman" w:cs="Times New Roman"/>
+          <w:sz w:val="24"/>
+          <w:szCs w:val="24"/>
+        </w:rPr>
+      </w:pPr>
+      <w:r>
+        <w:rPr>
+          <w:rFonts w:ascii="Times New Roman" w:hAnsi="Times New Roman" w:cs="Times New Roman"/>
+          <w:sz w:val="24"/>
+          <w:szCs w:val="24"/>
+        </w:rPr>
+        <w:t>I created the program this way, because it has not been integrated with the other components. Minor changes are required to integrate this preprocessor with the whole project.</w:t>
+      </w:r>
+    </w:p>
+    <w:p>
+      <w:pPr>
+        <w:spacing w:line="480" w:lineRule="auto"/>
+        <w:jc w:val="both"/>
+        <w:rPr>
+          <w:rFonts w:ascii="Times New Roman" w:hAnsi="Times New Roman" w:cs="Times New Roman"/>
+          <w:sz w:val="24"/>
+          <w:szCs w:val="24"/>
+        </w:rPr>
+      </w:pPr>
+      <w:r>
+        <w:rPr>
+          <w:rFonts w:ascii="Times New Roman" w:hAnsi="Times New Roman" w:cs="Times New Roman"/>
+          <w:sz w:val="24"/>
+          <w:szCs w:val="24"/>
         </w:rPr>
         <w:lastRenderedPageBreak/>
-        <w:t xml:space="preserve">dejaview resume sess2  /* resume the </w:t>
-      </w:r>
-      <w:r>
-        <w:rPr>
-          <w:rFonts w:ascii="Times New Roman" w:hAnsi="Times New Roman" w:cs="Times New Roman"/>
-        </w:rPr>
-        <w:t>check pointed</w:t>
-      </w:r>
-      <w:r>
-        <w:rPr>
-          <w:rFonts w:ascii="Times New Roman" w:hAnsi="Times New Roman" w:cs="Times New Roman"/>
-        </w:rPr>
-        <w:t xml:space="preserve"> session. */</w:t>
-      </w:r>
-    </w:p>
-    <w:p>
-      <w:pPr>
-        <w:pStyle w:val="ListParagraph"/>
-        <w:numPr>
-          <w:ilvl w:val="0"/>
-          <w:numId w:val="17"/>
-        </w:numPr>
-        <w:spacing w:line="480" w:lineRule="auto"/>
-        <w:jc w:val="both"/>
-        <w:rPr>
-          <w:rFonts w:ascii="Times New Roman" w:hAnsi="Times New Roman" w:cs="Times New Roman"/>
-        </w:rPr>
-      </w:pPr>
-      <w:r>
-        <w:rPr>
-          <w:rFonts w:ascii="Times New Roman" w:hAnsi="Times New Roman" w:cs="Times New Roman"/>
-        </w:rPr>
-        <w:t xml:space="preserve">more /zap/p0/root/tmp/Parent_Output  /* see the parent’s </w:t>
-      </w:r>
-      <w:r>
-        <w:rPr>
-          <w:rFonts w:ascii="Times New Roman" w:hAnsi="Times New Roman" w:cs="Times New Roman"/>
-        </w:rPr>
-        <w:t>output</w:t>
-      </w:r>
-      <w:r>
-        <w:rPr>
-          <w:rFonts w:ascii="Times New Roman" w:hAnsi="Times New Roman" w:cs="Times New Roman"/>
-        </w:rPr>
-        <w:t>. */</w:t>
-      </w:r>
-    </w:p>
-    <w:p>
-      <w:pPr>
-        <w:pStyle w:val="ListParagraph"/>
-        <w:numPr>
-          <w:ilvl w:val="0"/>
-          <w:numId w:val="17"/>
-        </w:numPr>
-        <w:spacing w:line="480" w:lineRule="auto"/>
-        <w:jc w:val="both"/>
-        <w:rPr>
-          <w:rFonts w:ascii="Times New Roman" w:hAnsi="Times New Roman" w:cs="Times New Roman"/>
-        </w:rPr>
-      </w:pPr>
-      <w:r>
-        <w:rPr>
-          <w:rFonts w:ascii="Times New Roman" w:hAnsi="Times New Roman" w:cs="Times New Roman"/>
-        </w:rPr>
-        <w:t>more /zap/p1/root/tmp/Child_Output  /* see the child’s output. */</w:t>
-      </w:r>
-    </w:p>
-    <w:p>
-      <w:pPr>
-        <w:spacing w:line="480" w:lineRule="auto"/>
-        <w:jc w:val="both"/>
-        <w:rPr>
-          <w:rFonts w:ascii="Times New Roman" w:hAnsi="Times New Roman" w:cs="Times New Roman"/>
-        </w:rPr>
-      </w:pPr>
-      <w:r>
-        <w:rPr>
-          <w:rFonts w:ascii="Times New Roman" w:hAnsi="Times New Roman" w:cs="Times New Roman"/>
-        </w:rPr>
-        <w:t xml:space="preserve">       You can repeat the xi and xii steps to create as many children as your want. Make sure you keep </w:t>
-      </w:r>
-      <w:r>
-        <w:rPr>
-          <w:rFonts w:ascii="Times New Roman" w:hAnsi="Times New Roman" w:cs="Times New Roman"/>
-        </w:rPr>
-        <w:t>track of</w:t>
-      </w:r>
-      <w:r>
-        <w:rPr>
-          <w:rFonts w:ascii="Times New Roman" w:hAnsi="Times New Roman" w:cs="Times New Roman"/>
-        </w:rPr>
-        <w:t xml:space="preserve"> their </w:t>
-      </w:r>
-      <w:r>
-        <w:rPr>
-          <w:rFonts w:ascii="Times New Roman" w:hAnsi="Times New Roman" w:cs="Times New Roman"/>
-        </w:rPr>
-        <w:t>names or ids to know which is which, and you can check their child ids by repeating the step number xiv but w</w:t>
-      </w:r>
-      <w:r>
-        <w:rPr>
-          <w:rFonts w:ascii="Times New Roman" w:hAnsi="Times New Roman" w:cs="Times New Roman"/>
-        </w:rPr>
-        <w:t>i</w:t>
-      </w:r>
-      <w:r>
-        <w:rPr>
-          <w:rFonts w:ascii="Times New Roman" w:hAnsi="Times New Roman" w:cs="Times New Roman"/>
-        </w:rPr>
-        <w:t>th the appropriate pod number.</w:t>
-      </w:r>
-    </w:p>
-    <w:p>
-      <w:pPr>
-        <w:spacing w:line="480" w:lineRule="auto"/>
-        <w:jc w:val="both"/>
-        <w:rPr>
-          <w:rFonts w:ascii="Times New Roman" w:hAnsi="Times New Roman" w:cs="Times New Roman"/>
-          <w:sz w:val="23"/>
-          <w:szCs w:val="23"/>
-        </w:rPr>
-      </w:pPr>
-      <w:r>
-        <w:rPr>
-          <w:rFonts w:ascii="Times New Roman" w:hAnsi="Times New Roman" w:cs="Times New Roman"/>
-        </w:rPr>
-        <w:t xml:space="preserve">      To further understand the functionality, read the source code, provided with this final report and also look at the Section 7 below. The material in section 7 is also available as a README with the source.</w:t>
+        <w:t xml:space="preserve">      </w:t>
+      </w:r>
+      <w:r>
+        <w:rPr>
+          <w:rFonts w:ascii="Times New Roman" w:hAnsi="Times New Roman" w:cs="Times New Roman"/>
+          <w:sz w:val="24"/>
+          <w:szCs w:val="24"/>
+        </w:rPr>
+        <w:t xml:space="preserve">To further understand the functionality, read the source code, provided with this final report and also look at the Section </w:t>
+      </w:r>
+      <w:r>
+        <w:rPr>
+          <w:rFonts w:ascii="Times New Roman" w:hAnsi="Times New Roman" w:cs="Times New Roman"/>
+          <w:sz w:val="24"/>
+          <w:szCs w:val="24"/>
+        </w:rPr>
+        <w:t>5</w:t>
+      </w:r>
+      <w:r>
+        <w:rPr>
+          <w:rFonts w:ascii="Times New Roman" w:hAnsi="Times New Roman" w:cs="Times New Roman"/>
+          <w:sz w:val="24"/>
+          <w:szCs w:val="24"/>
+        </w:rPr>
+        <w:t xml:space="preserve"> below. The material in </w:t>
+      </w:r>
+      <w:r>
+        <w:rPr>
+          <w:rFonts w:ascii="Times New Roman" w:hAnsi="Times New Roman" w:cs="Times New Roman"/>
+          <w:sz w:val="24"/>
+          <w:szCs w:val="24"/>
+        </w:rPr>
+        <w:t>S</w:t>
+      </w:r>
+      <w:r>
+        <w:rPr>
+          <w:rFonts w:ascii="Times New Roman" w:hAnsi="Times New Roman" w:cs="Times New Roman"/>
+          <w:sz w:val="24"/>
+          <w:szCs w:val="24"/>
+        </w:rPr>
+        <w:t>ection</w:t>
+      </w:r>
+      <w:r>
+        <w:rPr>
+          <w:rFonts w:ascii="Times New Roman" w:hAnsi="Times New Roman" w:cs="Times New Roman"/>
+          <w:sz w:val="24"/>
+          <w:szCs w:val="24"/>
+        </w:rPr>
+        <w:t xml:space="preserve"> 5</w:t>
+      </w:r>
+      <w:r>
+        <w:rPr>
+          <w:rFonts w:ascii="Times New Roman" w:hAnsi="Times New Roman" w:cs="Times New Roman"/>
+          <w:sz w:val="24"/>
+          <w:szCs w:val="24"/>
+        </w:rPr>
+        <w:t xml:space="preserve"> is also available as a README with the source.</w:t>
       </w:r>
     </w:p>
     <w:p>
@@ -1876,17 +3192,6 @@
           <w:szCs w:val="24"/>
         </w:rPr>
       </w:pPr>
-    </w:p>
-    <w:p>
-      <w:pPr>
-        <w:spacing w:line="480" w:lineRule="auto"/>
-        <w:ind w:firstLine="720"/>
-        <w:rPr>
-          <w:rFonts w:ascii="Times New Roman" w:hAnsi="Times New Roman" w:cs="Times New Roman"/>
-          <w:sz w:val="24"/>
-          <w:szCs w:val="24"/>
-        </w:rPr>
-      </w:pPr>
       <w:r>
         <w:rPr>
           <w:rFonts w:ascii="Times New Roman" w:hAnsi="Times New Roman" w:cs="Times New Roman"/>
@@ -1932,7 +3237,6 @@
           <w:szCs w:val="24"/>
           <w:u w:val="single"/>
         </w:rPr>
-        <w:lastRenderedPageBreak/>
         <w:t>The List of Files and Directories:</w:t>
       </w:r>
     </w:p>
@@ -2092,6 +3396,7 @@
           <w:sz w:val="24"/>
           <w:szCs w:val="24"/>
         </w:rPr>
+        <w:lastRenderedPageBreak/>
         <w:t>CSInvite_help</w:t>
       </w:r>
       <w:r>
@@ -2408,8 +3713,19 @@
     <w:p>
       <w:pPr>
         <w:ind w:left="720"/>
-      </w:pPr>
-      <w:r>
+        <w:jc w:val="both"/>
+        <w:rPr>
+          <w:rFonts w:ascii="Times New Roman" w:hAnsi="Times New Roman" w:cs="Times New Roman"/>
+          <w:sz w:val="24"/>
+          <w:szCs w:val="24"/>
+        </w:rPr>
+      </w:pPr>
+      <w:r>
+        <w:rPr>
+          <w:rFonts w:ascii="Times New Roman" w:hAnsi="Times New Roman" w:cs="Times New Roman"/>
+          <w:sz w:val="24"/>
+          <w:szCs w:val="24"/>
+        </w:rPr>
         <w:t>This directory contains the test files. These tests were used to check the functionality of the program.</w:t>
       </w:r>
     </w:p>
@@ -2430,7 +3746,6 @@
           <w:sz w:val="24"/>
           <w:szCs w:val="24"/>
         </w:rPr>
-        <w:lastRenderedPageBreak/>
         <w:t xml:space="preserve">test.h, test.c, test1.c and test2.c </w:t>
       </w:r>
       <w:r>
@@ -2547,44 +3862,27 @@
           <w:sz w:val="24"/>
           <w:szCs w:val="24"/>
         </w:rPr>
-        <w:t xml:space="preserve">  </w:t>
-      </w:r>
-      <w:r>
-        <w:rPr>
-          <w:rFonts w:ascii="Times New Roman" w:hAnsi="Times New Roman" w:cs="Times New Roman"/>
-          <w:sz w:val="24"/>
-          <w:szCs w:val="24"/>
-        </w:rPr>
-        <w:t xml:space="preserve"> makes the test.exe, also checks single_test.c for problems</w:t>
-      </w:r>
-      <w:r>
-        <w:rPr>
-          <w:rFonts w:ascii="Times New Roman" w:hAnsi="Times New Roman" w:cs="Times New Roman"/>
-          <w:sz w:val="24"/>
-          <w:szCs w:val="24"/>
-        </w:rPr>
-        <w:t>.</w:t>
-      </w:r>
-    </w:p>
-    <w:p>
-      <w:pPr>
-        <w:spacing w:line="480" w:lineRule="auto"/>
-        <w:jc w:val="both"/>
+        <w:t xml:space="preserve">   makes the test.exe, also checks single_test.c for problems.</w:t>
+      </w:r>
+    </w:p>
+    <w:p>
+      <w:pPr>
+        <w:spacing w:line="480" w:lineRule="auto"/>
+        <w:jc w:val="both"/>
+        <w:rPr>
+          <w:rFonts w:ascii="Times New Roman" w:hAnsi="Times New Roman" w:cs="Times New Roman"/>
+          <w:sz w:val="24"/>
+          <w:szCs w:val="24"/>
+        </w:rPr>
+      </w:pPr>
+      <w:r>
         <w:rPr>
           <w:rFonts w:ascii="Times New Roman" w:hAnsi="Times New Roman" w:cs="Times New Roman"/>
           <w:b/>
-          <w:color w:val="00B0F0"/>
+          <w:sz w:val="24"/>
+          <w:szCs w:val="24"/>
           <w:u w:val="single"/>
         </w:rPr>
-      </w:pPr>
-      <w:r>
-        <w:rPr>
-          <w:rFonts w:ascii="Times New Roman" w:hAnsi="Times New Roman" w:cs="Times New Roman"/>
-          <w:b/>
-          <w:sz w:val="24"/>
-          <w:szCs w:val="24"/>
-          <w:u w:val="single"/>
-        </w:rPr>
         <w:t>NOTE:</w:t>
       </w:r>
       <w:r>
@@ -2595,25 +3893,6 @@
         </w:rPr>
         <w:t xml:space="preserve"> “compile” the test code before using it with the “CSInvite”, for the program to work correctly.</w:t>
       </w:r>
-    </w:p>
-    <w:p>
-      <w:pPr>
-        <w:ind w:left="720"/>
-        <w:rPr>
-          <w:rFonts w:ascii="Times New Roman" w:hAnsi="Times New Roman" w:cs="Times New Roman"/>
-          <w:sz w:val="24"/>
-          <w:szCs w:val="24"/>
-        </w:rPr>
-      </w:pPr>
-    </w:p>
-    <w:p>
-      <w:pPr>
-        <w:rPr>
-          <w:rFonts w:ascii="Times New Roman" w:hAnsi="Times New Roman" w:cs="Times New Roman"/>
-          <w:sz w:val="24"/>
-          <w:szCs w:val="24"/>
-        </w:rPr>
-      </w:pPr>
     </w:p>
     <w:p>
       <w:pPr>
@@ -2632,6 +3911,7 @@
         <w:rPr>
           <w:rFonts w:ascii="Times New Roman" w:hAnsi="Times New Roman" w:cs="Times New Roman"/>
         </w:rPr>
+        <w:lastRenderedPageBreak/>
         <w:t xml:space="preserve">Future Direction </w:t>
       </w:r>
     </w:p>
@@ -2643,71 +3923,53 @@
         <w:jc w:val="both"/>
         <w:rPr>
           <w:rFonts w:ascii="Times New Roman" w:hAnsi="Times New Roman" w:cs="Times New Roman"/>
-          <w:sz w:val="23"/>
-          <w:szCs w:val="23"/>
-        </w:rPr>
-      </w:pPr>
-      <w:r>
-        <w:rPr>
-          <w:rFonts w:ascii="Times New Roman" w:hAnsi="Times New Roman" w:cs="Times New Roman"/>
-          <w:sz w:val="23"/>
-          <w:szCs w:val="23"/>
+        </w:rPr>
+      </w:pPr>
+      <w:r>
+        <w:rPr>
+          <w:rFonts w:ascii="Times New Roman" w:hAnsi="Times New Roman" w:cs="Times New Roman"/>
         </w:rPr>
         <w:t xml:space="preserve">We have the preprocessor to get the variables the function depends </w:t>
       </w:r>
       <w:r>
         <w:rPr>
           <w:rFonts w:ascii="Times New Roman" w:hAnsi="Times New Roman" w:cs="Times New Roman"/>
-          <w:sz w:val="23"/>
-          <w:szCs w:val="23"/>
         </w:rPr>
         <w:t>upon;</w:t>
       </w:r>
       <w:r>
         <w:rPr>
           <w:rFonts w:ascii="Times New Roman" w:hAnsi="Times New Roman" w:cs="Times New Roman"/>
-          <w:sz w:val="23"/>
-          <w:szCs w:val="23"/>
         </w:rPr>
         <w:t xml:space="preserve"> we also have a way of checking whether the state was visited by the test before or not. Next step is integrating both features and taking care of few limitations they each have.</w:t>
       </w:r>
       <w:r>
         <w:rPr>
           <w:rFonts w:ascii="Times New Roman" w:hAnsi="Times New Roman" w:cs="Times New Roman"/>
-          <w:sz w:val="23"/>
-          <w:szCs w:val="23"/>
         </w:rPr>
         <w:t xml:space="preserve"> </w:t>
       </w:r>
       <w:r>
         <w:rPr>
           <w:rFonts w:ascii="Times New Roman" w:hAnsi="Times New Roman" w:cs="Times New Roman"/>
-          <w:sz w:val="23"/>
-          <w:szCs w:val="23"/>
         </w:rPr>
         <w:t xml:space="preserve">We might also want to try and include some external variables to expand the “definition” of state we have. Right now it is pretty </w:t>
       </w:r>
       <w:r>
         <w:rPr>
           <w:rFonts w:ascii="Times New Roman" w:hAnsi="Times New Roman" w:cs="Times New Roman"/>
-          <w:sz w:val="23"/>
-          <w:szCs w:val="23"/>
         </w:rPr>
         <w:t>limited;</w:t>
       </w:r>
       <w:r>
         <w:rPr>
           <w:rFonts w:ascii="Times New Roman" w:hAnsi="Times New Roman" w:cs="Times New Roman"/>
-          <w:sz w:val="23"/>
-          <w:szCs w:val="23"/>
         </w:rPr>
         <w:t xml:space="preserve"> we will want to expand that to include </w:t>
       </w:r>
       <w:r>
         <w:rPr>
           <w:rFonts w:ascii="Times New Roman" w:hAnsi="Times New Roman" w:cs="Times New Roman"/>
-          <w:sz w:val="23"/>
-          <w:szCs w:val="23"/>
         </w:rPr>
         <w:t>external variables as well. We did achieve good numbers while evaluating our technique, so there is definitely some potential in going in this direction.</w:t>
       </w:r>
@@ -2737,9 +3999,15 @@
         <w:spacing w:line="480" w:lineRule="auto"/>
         <w:ind w:firstLine="720"/>
         <w:jc w:val="both"/>
-      </w:pPr>
-      <w:r>
-        <w:rPr>
+        <w:rPr>
+          <w:rFonts w:ascii="Times New Roman" w:hAnsi="Times New Roman" w:cs="Times New Roman"/>
+          <w:sz w:val="24"/>
+          <w:szCs w:val="24"/>
+        </w:rPr>
+      </w:pPr>
+      <w:r>
+        <w:rPr>
+          <w:rFonts w:ascii="Times New Roman" w:hAnsi="Times New Roman" w:cs="Times New Roman"/>
           <w:sz w:val="24"/>
           <w:szCs w:val="24"/>
         </w:rPr>
@@ -2747,6 +4015,7 @@
       </w:r>
       <w:r>
         <w:rPr>
+          <w:rFonts w:ascii="Times New Roman" w:hAnsi="Times New Roman" w:cs="Times New Roman"/>
           <w:sz w:val="24"/>
           <w:szCs w:val="24"/>
         </w:rPr>
@@ -2754,6 +4023,7 @@
       </w:r>
       <w:r>
         <w:rPr>
+          <w:rFonts w:ascii="Times New Roman" w:hAnsi="Times New Roman" w:cs="Times New Roman"/>
           <w:sz w:val="24"/>
           <w:szCs w:val="24"/>
         </w:rPr>
@@ -2761,21 +4031,15 @@
       </w:r>
       <w:r>
         <w:rPr>
-          <w:sz w:val="24"/>
-          <w:szCs w:val="24"/>
-        </w:rPr>
-        <w:t xml:space="preserve">none of them did what we were looking for. Therefore, I had to implement the “preprocessor” myself. Since, it is something totally new, I didn’t have many references to </w:t>
-      </w:r>
-      <w:r>
-        <w:rPr>
-          <w:sz w:val="24"/>
-          <w:szCs w:val="24"/>
-        </w:rPr>
-        <w:lastRenderedPageBreak/>
-        <w:t xml:space="preserve">consult. Working with “c” gets complicated, but I enjoy working </w:t>
-      </w:r>
-      <w:r>
-        <w:rPr>
+          <w:rFonts w:ascii="Times New Roman" w:hAnsi="Times New Roman" w:cs="Times New Roman"/>
+          <w:sz w:val="24"/>
+          <w:szCs w:val="24"/>
+        </w:rPr>
+        <w:t xml:space="preserve">none of them did what we were looking for. Therefore, I had to implement the “preprocessor” myself. Since, it is something totally new, I didn’t have many references to consult. Working with “c” gets complicated, but I enjoy working </w:t>
+      </w:r>
+      <w:r>
+        <w:rPr>
+          <w:rFonts w:ascii="Times New Roman" w:hAnsi="Times New Roman" w:cs="Times New Roman"/>
           <w:sz w:val="24"/>
           <w:szCs w:val="24"/>
         </w:rPr>
@@ -2783,6 +4047,7 @@
       </w:r>
       <w:r>
         <w:rPr>
+          <w:rFonts w:ascii="Times New Roman" w:hAnsi="Times New Roman" w:cs="Times New Roman"/>
           <w:sz w:val="24"/>
           <w:szCs w:val="24"/>
         </w:rPr>
@@ -2790,12 +4055,18 @@
       </w:r>
       <w:r>
         <w:rPr>
+          <w:rFonts w:ascii="Times New Roman" w:hAnsi="Times New Roman" w:cs="Times New Roman"/>
           <w:sz w:val="24"/>
           <w:szCs w:val="24"/>
         </w:rPr>
         <w:t xml:space="preserve"> the whole syntax of c programs much better than before. I used many new functions provided by c standard library. It was fun, but it was very complex and took a lot of my time.</w:t>
       </w:r>
       <w:r>
+        <w:rPr>
+          <w:rFonts w:ascii="Times New Roman" w:hAnsi="Times New Roman" w:cs="Times New Roman"/>
+          <w:sz w:val="24"/>
+          <w:szCs w:val="24"/>
+        </w:rPr>
         <w:t xml:space="preserve">       </w:t>
       </w:r>
     </w:p>
@@ -2811,6 +4082,11 @@
         </w:rPr>
       </w:pPr>
       <w:r>
+        <w:rPr>
+          <w:rFonts w:ascii="Times New Roman" w:hAnsi="Times New Roman" w:cs="Times New Roman"/>
+          <w:sz w:val="24"/>
+          <w:szCs w:val="24"/>
+        </w:rPr>
         <w:t xml:space="preserve">Nevertheless, </w:t>
       </w:r>
       <w:r>
@@ -2877,17 +4153,6 @@
         </w:rPr>
         <w:t xml:space="preserve"> I am planning to go far the PhD. I hope to work on similar projects in the future if possible.</w:t>
       </w:r>
-    </w:p>
-    <w:p>
-      <w:pPr>
-        <w:spacing w:line="480" w:lineRule="auto"/>
-        <w:jc w:val="both"/>
-        <w:rPr>
-          <w:rFonts w:ascii="Times New Roman" w:hAnsi="Times New Roman" w:cs="Times New Roman"/>
-          <w:sz w:val="24"/>
-          <w:szCs w:val="24"/>
-        </w:rPr>
-      </w:pPr>
     </w:p>
     <w:p>
       <w:pPr>
@@ -2910,6 +4175,7 @@
           <w:sz w:val="28"/>
           <w:szCs w:val="28"/>
         </w:rPr>
+        <w:lastRenderedPageBreak/>
         <w:t xml:space="preserve"> </w:t>
       </w:r>
       <w:r>
@@ -2946,6 +4212,11 @@
         <w:spacing w:line="480" w:lineRule="auto"/>
         <w:ind w:left="720"/>
         <w:jc w:val="both"/>
+        <w:rPr>
+          <w:rFonts w:ascii="Times New Roman" w:hAnsi="Times New Roman" w:cs="Times New Roman"/>
+          <w:sz w:val="24"/>
+          <w:szCs w:val="24"/>
+        </w:rPr>
       </w:pPr>
       <w:r>
         <w:rPr>
@@ -2955,15 +4226,23 @@
         </w:rPr>
         <w:t>Frama-C Documentation. [</w:t>
       </w:r>
-      <w:hyperlink r:id="rId7" w:history="1">
+      <w:hyperlink r:id="rId9" w:history="1">
         <w:r>
           <w:rPr>
             <w:rStyle w:val="Hyperlink"/>
+            <w:rFonts w:ascii="Times New Roman" w:hAnsi="Times New Roman" w:cs="Times New Roman"/>
+            <w:sz w:val="24"/>
+            <w:szCs w:val="24"/>
           </w:rPr>
           <w:t>http://frama-c.cea.fr/</w:t>
         </w:r>
       </w:hyperlink>
       <w:r>
+        <w:rPr>
+          <w:rFonts w:ascii="Times New Roman" w:hAnsi="Times New Roman" w:cs="Times New Roman"/>
+          <w:sz w:val="24"/>
+          <w:szCs w:val="24"/>
+        </w:rPr>
         <w:t>]</w:t>
       </w:r>
     </w:p>
@@ -2979,11 +4258,16 @@
         </w:rPr>
       </w:pPr>
       <w:r>
+        <w:rPr>
+          <w:rFonts w:ascii="Times New Roman" w:hAnsi="Times New Roman" w:cs="Times New Roman"/>
+          <w:sz w:val="24"/>
+          <w:szCs w:val="24"/>
+        </w:rPr>
         <w:t>Waseem Ilahi (myself) [Summer 09 Final Report]</w:t>
       </w:r>
     </w:p>
     <w:sectPr>
-      <w:footerReference w:type="default" r:id="rId8"/>
+      <w:footerReference w:type="default" r:id="rId10"/>
       <w:pgSz w:w="12240" w:h="15840"/>
       <w:pgMar w:top="1440" w:right="1440" w:bottom="1440" w:left="1440" w:header="720" w:footer="720" w:gutter="0"/>
       <w:pgNumType w:start="0"/>
@@ -3041,7 +4325,7 @@
             <w:rPr>
               <w:noProof/>
             </w:rPr>
-            <w:t>11</w:t>
+            <w:t>15</w:t>
           </w:r>
         </w:fldSimple>
       </w:p>
@@ -3702,6 +4986,95 @@
     </w:lvl>
   </w:abstractNum>
   <w:abstractNum w:abstractNumId="7">
+    <w:nsid w:val="3ABB4C06"/>
+    <w:multiLevelType w:val="hybridMultilevel"/>
+    <w:tmpl w:val="DA62984E"/>
+    <w:lvl w:ilvl="0" w:tplc="0409000F">
+      <w:start w:val="1"/>
+      <w:numFmt w:val="decimal"/>
+      <w:lvlText w:val="%1."/>
+      <w:lvlJc w:val="left"/>
+      <w:pPr>
+        <w:ind w:left="720" w:hanging="360"/>
+      </w:pPr>
+      <w:rPr>
+        <w:rFonts w:hint="default"/>
+      </w:rPr>
+    </w:lvl>
+    <w:lvl w:ilvl="1" w:tplc="04090019">
+      <w:start w:val="1"/>
+      <w:numFmt w:val="lowerLetter"/>
+      <w:lvlText w:val="%2."/>
+      <w:lvlJc w:val="left"/>
+      <w:pPr>
+        <w:ind w:left="1440" w:hanging="360"/>
+      </w:pPr>
+    </w:lvl>
+    <w:lvl w:ilvl="2" w:tplc="0409001B">
+      <w:start w:val="1"/>
+      <w:numFmt w:val="lowerRoman"/>
+      <w:lvlText w:val="%3."/>
+      <w:lvlJc w:val="right"/>
+      <w:pPr>
+        <w:ind w:left="2160" w:hanging="180"/>
+      </w:pPr>
+    </w:lvl>
+    <w:lvl w:ilvl="3" w:tplc="0409000F">
+      <w:start w:val="1"/>
+      <w:numFmt w:val="decimal"/>
+      <w:lvlText w:val="%4."/>
+      <w:lvlJc w:val="left"/>
+      <w:pPr>
+        <w:ind w:left="2880" w:hanging="360"/>
+      </w:pPr>
+    </w:lvl>
+    <w:lvl w:ilvl="4" w:tplc="04090019" w:tentative="1">
+      <w:start w:val="1"/>
+      <w:numFmt w:val="lowerLetter"/>
+      <w:lvlText w:val="%5."/>
+      <w:lvlJc w:val="left"/>
+      <w:pPr>
+        <w:ind w:left="3600" w:hanging="360"/>
+      </w:pPr>
+    </w:lvl>
+    <w:lvl w:ilvl="5" w:tplc="0409001B" w:tentative="1">
+      <w:start w:val="1"/>
+      <w:numFmt w:val="lowerRoman"/>
+      <w:lvlText w:val="%6."/>
+      <w:lvlJc w:val="right"/>
+      <w:pPr>
+        <w:ind w:left="4320" w:hanging="180"/>
+      </w:pPr>
+    </w:lvl>
+    <w:lvl w:ilvl="6" w:tplc="0409000F" w:tentative="1">
+      <w:start w:val="1"/>
+      <w:numFmt w:val="decimal"/>
+      <w:lvlText w:val="%7."/>
+      <w:lvlJc w:val="left"/>
+      <w:pPr>
+        <w:ind w:left="5040" w:hanging="360"/>
+      </w:pPr>
+    </w:lvl>
+    <w:lvl w:ilvl="7" w:tplc="04090019" w:tentative="1">
+      <w:start w:val="1"/>
+      <w:numFmt w:val="lowerLetter"/>
+      <w:lvlText w:val="%8."/>
+      <w:lvlJc w:val="left"/>
+      <w:pPr>
+        <w:ind w:left="5760" w:hanging="360"/>
+      </w:pPr>
+    </w:lvl>
+    <w:lvl w:ilvl="8" w:tplc="0409001B" w:tentative="1">
+      <w:start w:val="1"/>
+      <w:numFmt w:val="lowerRoman"/>
+      <w:lvlText w:val="%9."/>
+      <w:lvlJc w:val="right"/>
+      <w:pPr>
+        <w:ind w:left="6480" w:hanging="180"/>
+      </w:pPr>
+    </w:lvl>
+  </w:abstractNum>
+  <w:abstractNum w:abstractNumId="8">
     <w:nsid w:val="42C55133"/>
     <w:multiLevelType w:val="hybridMultilevel"/>
     <w:tmpl w:val="2CCE1EAA"/>
@@ -3787,7 +5160,7 @@
       </w:pPr>
     </w:lvl>
   </w:abstractNum>
-  <w:abstractNum w:abstractNumId="8">
+  <w:abstractNum w:abstractNumId="9">
     <w:nsid w:val="42D2370E"/>
     <w:multiLevelType w:val="hybridMultilevel"/>
     <w:tmpl w:val="8F240010"/>
@@ -3873,7 +5246,7 @@
       </w:pPr>
     </w:lvl>
   </w:abstractNum>
-  <w:abstractNum w:abstractNumId="9">
+  <w:abstractNum w:abstractNumId="10">
     <w:nsid w:val="437D5D63"/>
     <w:multiLevelType w:val="hybridMultilevel"/>
     <w:tmpl w:val="E7845E4E"/>
@@ -3962,7 +5335,7 @@
       </w:pPr>
     </w:lvl>
   </w:abstractNum>
-  <w:abstractNum w:abstractNumId="10">
+  <w:abstractNum w:abstractNumId="11">
     <w:nsid w:val="5E065EE3"/>
     <w:multiLevelType w:val="hybridMultilevel"/>
     <w:tmpl w:val="E806E1A8"/>
@@ -4048,7 +5421,7 @@
       </w:pPr>
     </w:lvl>
   </w:abstractNum>
-  <w:abstractNum w:abstractNumId="11">
+  <w:abstractNum w:abstractNumId="12">
     <w:nsid w:val="60D04674"/>
     <w:multiLevelType w:val="hybridMultilevel"/>
     <w:tmpl w:val="1480CF28"/>
@@ -4134,7 +5507,7 @@
       </w:pPr>
     </w:lvl>
   </w:abstractNum>
-  <w:abstractNum w:abstractNumId="12">
+  <w:abstractNum w:abstractNumId="13">
     <w:nsid w:val="67DB022C"/>
     <w:multiLevelType w:val="hybridMultilevel"/>
     <w:tmpl w:val="88FC8EDA"/>
@@ -4223,7 +5596,7 @@
       </w:pPr>
     </w:lvl>
   </w:abstractNum>
-  <w:abstractNum w:abstractNumId="13">
+  <w:abstractNum w:abstractNumId="14">
     <w:nsid w:val="6A632805"/>
     <w:multiLevelType w:val="hybridMultilevel"/>
     <w:tmpl w:val="03C4D2D6"/>
@@ -4309,7 +5682,7 @@
       </w:pPr>
     </w:lvl>
   </w:abstractNum>
-  <w:abstractNum w:abstractNumId="14">
+  <w:abstractNum w:abstractNumId="15">
     <w:nsid w:val="6CC217E0"/>
     <w:multiLevelType w:val="hybridMultilevel"/>
     <w:tmpl w:val="DB18CF62"/>
@@ -4398,7 +5771,7 @@
       </w:pPr>
     </w:lvl>
   </w:abstractNum>
-  <w:abstractNum w:abstractNumId="15">
+  <w:abstractNum w:abstractNumId="16">
     <w:nsid w:val="778E5E7E"/>
     <w:multiLevelType w:val="hybridMultilevel"/>
     <w:tmpl w:val="0E122FA8"/>
@@ -4487,7 +5860,7 @@
       </w:pPr>
     </w:lvl>
   </w:abstractNum>
-  <w:abstractNum w:abstractNumId="16">
+  <w:abstractNum w:abstractNumId="17">
     <w:nsid w:val="7A1427E1"/>
     <w:multiLevelType w:val="hybridMultilevel"/>
     <w:tmpl w:val="381844EC"/>
@@ -4573,7 +5946,7 @@
       </w:pPr>
     </w:lvl>
   </w:abstractNum>
-  <w:abstractNum w:abstractNumId="17">
+  <w:abstractNum w:abstractNumId="18">
     <w:nsid w:val="7FEA7CEB"/>
     <w:multiLevelType w:val="hybridMultilevel"/>
     <w:tmpl w:val="C5140D3C"/>
@@ -4678,49 +6051,52 @@
     <w:abstractNumId w:val="3"/>
   </w:num>
   <w:num w:numId="4">
-    <w:abstractNumId w:val="17"/>
+    <w:abstractNumId w:val="18"/>
   </w:num>
   <w:num w:numId="5">
     <w:abstractNumId w:val="5"/>
   </w:num>
   <w:num w:numId="6">
-    <w:abstractNumId w:val="10"/>
+    <w:abstractNumId w:val="11"/>
   </w:num>
   <w:num w:numId="7">
     <w:abstractNumId w:val="2"/>
   </w:num>
   <w:num w:numId="8">
-    <w:abstractNumId w:val="16"/>
+    <w:abstractNumId w:val="17"/>
   </w:num>
   <w:num w:numId="9">
-    <w:abstractNumId w:val="8"/>
+    <w:abstractNumId w:val="9"/>
   </w:num>
   <w:num w:numId="10">
+    <w:abstractNumId w:val="15"/>
+  </w:num>
+  <w:num w:numId="11">
     <w:abstractNumId w:val="14"/>
   </w:num>
-  <w:num w:numId="11">
-    <w:abstractNumId w:val="13"/>
-  </w:num>
   <w:num w:numId="12">
-    <w:abstractNumId w:val="7"/>
+    <w:abstractNumId w:val="8"/>
   </w:num>
   <w:num w:numId="13">
     <w:abstractNumId w:val="4"/>
   </w:num>
   <w:num w:numId="14">
-    <w:abstractNumId w:val="11"/>
+    <w:abstractNumId w:val="12"/>
   </w:num>
   <w:num w:numId="15">
-    <w:abstractNumId w:val="12"/>
+    <w:abstractNumId w:val="13"/>
   </w:num>
   <w:num w:numId="16">
     <w:abstractNumId w:val="6"/>
   </w:num>
   <w:num w:numId="17">
-    <w:abstractNumId w:val="15"/>
+    <w:abstractNumId w:val="16"/>
   </w:num>
   <w:num w:numId="18">
-    <w:abstractNumId w:val="9"/>
+    <w:abstractNumId w:val="10"/>
+  </w:num>
+  <w:num w:numId="19">
+    <w:abstractNumId w:val="7"/>
   </w:num>
 </w:numbering>
 </file>
@@ -5225,6 +6601,11 @@
       <w:u w:val="single"/>
     </w:rPr>
   </w:style>
+  <w:style w:type="character" w:customStyle="1" w:styleId="apple-style-span">
+    <w:name w:val="apple-style-span"/>
+    <w:basedOn w:val="DefaultParagraphFont"/>
+    <w:rsid w:val="00D216E9"/>
+  </w:style>
 </w:styles>
 </file>
 

</xml_diff>

<commit_message>
Final Report First Draft Complete.
</commit_message>
<xml_diff>
--- a/Fnal Report/Waseem Ilahi Final Report Fall 09.docx
+++ b/Fnal Report/Waseem Ilahi Final Report Fall 09.docx
@@ -4266,8 +4266,36 @@
         <w:t>Waseem Ilahi (myself) [Summer 09 Final Report]</w:t>
       </w:r>
     </w:p>
+    <w:p>
+      <w:pPr>
+        <w:spacing w:line="480" w:lineRule="auto"/>
+        <w:ind w:left="720"/>
+        <w:jc w:val="both"/>
+        <w:rPr>
+          <w:rFonts w:ascii="Times New Roman" w:hAnsi="Times New Roman" w:cs="Times New Roman"/>
+          <w:sz w:val="24"/>
+          <w:szCs w:val="24"/>
+        </w:rPr>
+      </w:pPr>
+      <w:r>
+        <w:rPr>
+          <w:rFonts w:ascii="Times New Roman" w:hAnsi="Times New Roman" w:cs="Times New Roman"/>
+          <w:sz w:val="24"/>
+          <w:szCs w:val="24"/>
+        </w:rPr>
+        <w:t xml:space="preserve">The Entire “Project” (code, proposal, final report, tests) can be “downloaded” from the Google code repository, from the URL: </w:t>
+      </w:r>
+      <w:hyperlink r:id="rId10" w:history="1">
+        <w:r>
+          <w:rPr>
+            <w:rStyle w:val="Hyperlink"/>
+          </w:rPr>
+          <w:t>http://code.google.com/p/clever-state-invite/</w:t>
+        </w:r>
+      </w:hyperlink>
+    </w:p>
     <w:sectPr>
-      <w:footerReference w:type="default" r:id="rId10"/>
+      <w:footerReference w:type="default" r:id="rId11"/>
       <w:pgSz w:w="12240" w:h="15840"/>
       <w:pgMar w:top="1440" w:right="1440" w:bottom="1440" w:left="1440" w:header="720" w:footer="720" w:gutter="0"/>
       <w:pgNumType w:start="0"/>

</xml_diff>

<commit_message>
changing the report. (incomplete)
</commit_message>
<xml_diff>
--- a/Fnal Report/Waseem Ilahi Final Report Fall 09.docx
+++ b/Fnal Report/Waseem Ilahi Final Report Fall 09.docx
@@ -943,7 +943,7 @@
           <w:sz w:val="24"/>
           <w:szCs w:val="24"/>
         </w:rPr>
-        <w:t xml:space="preserve"> code”. This preprocessor has its limitations. As it is, by the end of this semester, it works for “compliable (no errors)” c code. It covers basically any data structure, even arrays and pointers. However, it is not equipped to handle some of the keywords, e.g., volatile, etc.  </w:t>
+        <w:t xml:space="preserve"> code”. </w:t>
       </w:r>
     </w:p>
     <w:p>
@@ -963,8 +963,64 @@
           <w:sz w:val="24"/>
           <w:szCs w:val="24"/>
         </w:rPr>
-        <w:t>One of the major steps in implementing this was to handle re-declarations of the variables and setting the dependencies according to that. However, I did manage to complete it. Following section will go in detail of this processor.</w:t>
-      </w:r>
+        <w:t>S</w:t>
+      </w:r>
+      <w:r>
+        <w:rPr>
+          <w:rFonts w:ascii="Times New Roman" w:hAnsi="Times New Roman" w:cs="Times New Roman"/>
+          <w:sz w:val="24"/>
+          <w:szCs w:val="24"/>
+        </w:rPr>
+        <w:t xml:space="preserve">ection </w:t>
+      </w:r>
+      <w:r>
+        <w:rPr>
+          <w:rFonts w:ascii="Times New Roman" w:hAnsi="Times New Roman" w:cs="Times New Roman"/>
+          <w:sz w:val="24"/>
+          <w:szCs w:val="24"/>
+        </w:rPr>
+        <w:t xml:space="preserve">4 </w:t>
+      </w:r>
+      <w:r>
+        <w:rPr>
+          <w:rFonts w:ascii="Times New Roman" w:hAnsi="Times New Roman" w:cs="Times New Roman"/>
+          <w:sz w:val="24"/>
+          <w:szCs w:val="24"/>
+        </w:rPr>
+        <w:t>will</w:t>
+      </w:r>
+      <w:r>
+        <w:rPr>
+          <w:rFonts w:ascii="Times New Roman" w:hAnsi="Times New Roman" w:cs="Times New Roman"/>
+          <w:sz w:val="24"/>
+          <w:szCs w:val="24"/>
+        </w:rPr>
+        <w:t xml:space="preserve"> go in the details of implementation. However, this section will try to provide a high level overview of the process, with the help of some examples.</w:t>
+      </w:r>
+    </w:p>
+    <w:p>
+      <w:pPr>
+        <w:spacing w:line="480" w:lineRule="auto"/>
+        <w:ind w:firstLine="720"/>
+        <w:jc w:val="both"/>
+        <w:rPr>
+          <w:rFonts w:ascii="Times New Roman" w:hAnsi="Times New Roman" w:cs="Times New Roman"/>
+          <w:sz w:val="24"/>
+          <w:szCs w:val="24"/>
+        </w:rPr>
+      </w:pPr>
+    </w:p>
+    <w:p>
+      <w:pPr>
+        <w:spacing w:line="480" w:lineRule="auto"/>
+        <w:ind w:firstLine="720"/>
+        <w:jc w:val="both"/>
+        <w:rPr>
+          <w:rFonts w:ascii="Times New Roman" w:hAnsi="Times New Roman" w:cs="Times New Roman"/>
+          <w:sz w:val="24"/>
+          <w:szCs w:val="24"/>
+        </w:rPr>
+      </w:pPr>
     </w:p>
     <w:p>
       <w:pPr>
@@ -975,38 +1031,74 @@
         </w:numPr>
       </w:pPr>
       <w:r>
+        <w:t xml:space="preserve">The </w:t>
+      </w:r>
+      <w:r>
+        <w:t xml:space="preserve">CSInvite </w:t>
+      </w:r>
+      <w:r>
+        <w:t>preprocessor</w:t>
+      </w:r>
+      <w:r>
+        <w:t xml:space="preserve"> and </w:t>
+      </w:r>
+      <w:r>
+        <w:t>Integration</w:t>
+      </w:r>
+      <w:r>
+        <w:t xml:space="preserve"> with InVite</w:t>
+      </w:r>
+      <w:r>
+        <w:t xml:space="preserve"> </w:t>
+      </w:r>
+      <w:r>
+        <w:t xml:space="preserve">{ </w:t>
+      </w:r>
+      <w:r>
+        <w:t>CSInvite.exe</w:t>
+      </w:r>
+      <w:r>
+        <w:t xml:space="preserve"> }</w:t>
+      </w:r>
+    </w:p>
+    <w:p/>
+    <w:p>
+      <w:pPr>
+        <w:spacing w:line="480" w:lineRule="auto"/>
+        <w:ind w:firstLine="720"/>
+        <w:jc w:val="both"/>
+        <w:rPr>
+          <w:rFonts w:ascii="Times New Roman" w:hAnsi="Times New Roman" w:cs="Times New Roman"/>
+          <w:sz w:val="24"/>
+          <w:szCs w:val="24"/>
+        </w:rPr>
+      </w:pPr>
+      <w:r>
+        <w:rPr>
+          <w:rFonts w:ascii="Times New Roman" w:hAnsi="Times New Roman" w:cs="Times New Roman"/>
+          <w:sz w:val="24"/>
+          <w:szCs w:val="24"/>
+        </w:rPr>
         <w:lastRenderedPageBreak/>
-        <w:t xml:space="preserve">The </w:t>
-      </w:r>
-      <w:r>
-        <w:t xml:space="preserve">CSInvite </w:t>
-      </w:r>
-      <w:r>
-        <w:t>preprocessor</w:t>
-      </w:r>
-      <w:r>
-        <w:t xml:space="preserve"> and </w:t>
-      </w:r>
-      <w:r>
-        <w:t>Integration</w:t>
-      </w:r>
-      <w:r>
-        <w:t xml:space="preserve"> with InVite</w:t>
-      </w:r>
-      <w:r>
-        <w:t xml:space="preserve"> </w:t>
-      </w:r>
-      <w:r>
-        <w:t xml:space="preserve">{ </w:t>
-      </w:r>
-      <w:r>
-        <w:t>CSInvite.exe</w:t>
-      </w:r>
-      <w:r>
-        <w:t xml:space="preserve"> }</w:t>
-      </w:r>
-    </w:p>
-    <w:p/>
+        <w:t xml:space="preserve">After I was done with the research on finding a “preprocessor” that figured out the dependency of a function on the external variables, without success; </w:t>
+      </w:r>
+      <w:r>
+        <w:rPr>
+          <w:rFonts w:ascii="Times New Roman" w:hAnsi="Times New Roman" w:cs="Times New Roman"/>
+          <w:sz w:val="24"/>
+          <w:szCs w:val="24"/>
+        </w:rPr>
+        <w:t xml:space="preserve">I started programming for the </w:t>
+      </w:r>
+      <w:r>
+        <w:rPr>
+          <w:rFonts w:ascii="Times New Roman" w:hAnsi="Times New Roman" w:cs="Times New Roman"/>
+          <w:sz w:val="24"/>
+          <w:szCs w:val="24"/>
+        </w:rPr>
+        <w:t>preprocessor myself.</w:t>
+      </w:r>
+    </w:p>
     <w:p>
       <w:pPr>
         <w:spacing w:line="480" w:lineRule="auto"/>
@@ -1024,23 +1116,55 @@
           <w:sz w:val="24"/>
           <w:szCs w:val="24"/>
         </w:rPr>
-        <w:t xml:space="preserve">After I was done with the research on finding a “preprocessor” that figured out the dependency of a function on the external variables, without success; </w:t>
-      </w:r>
-      <w:r>
-        <w:rPr>
-          <w:rFonts w:ascii="Times New Roman" w:hAnsi="Times New Roman" w:cs="Times New Roman"/>
-          <w:sz w:val="24"/>
-          <w:szCs w:val="24"/>
-        </w:rPr>
-        <w:t xml:space="preserve">I started programming for the </w:t>
-      </w:r>
-      <w:r>
-        <w:rPr>
-          <w:rFonts w:ascii="Times New Roman" w:hAnsi="Times New Roman" w:cs="Times New Roman"/>
-          <w:sz w:val="24"/>
-          <w:szCs w:val="24"/>
-        </w:rPr>
-        <w:t>preprocessor myself.</w:t>
+        <w:t>The preprocessor “CSInvite” is run from the command line and it accepts one argument; a “c” source file.</w:t>
+      </w:r>
+      <w:r>
+        <w:rPr>
+          <w:rFonts w:ascii="Times New Roman" w:hAnsi="Times New Roman" w:cs="Times New Roman"/>
+          <w:sz w:val="24"/>
+          <w:szCs w:val="24"/>
+        </w:rPr>
+        <w:t xml:space="preserve"> For Example, on a linux machine one can type “./CSInvite c_file.c” on the command line to run the preprocessor.</w:t>
+      </w:r>
+      <w:r>
+        <w:rPr>
+          <w:rFonts w:ascii="Times New Roman" w:hAnsi="Times New Roman" w:cs="Times New Roman"/>
+          <w:sz w:val="24"/>
+          <w:szCs w:val="24"/>
+        </w:rPr>
+        <w:t xml:space="preserve"> Now this section</w:t>
+      </w:r>
+      <w:r>
+        <w:rPr>
+          <w:rFonts w:ascii="Times New Roman" w:hAnsi="Times New Roman" w:cs="Times New Roman"/>
+          <w:sz w:val="24"/>
+          <w:szCs w:val="24"/>
+        </w:rPr>
+        <w:t xml:space="preserve"> will talk about what the processor does and how </w:t>
+      </w:r>
+      <w:r>
+        <w:rPr>
+          <w:rFonts w:ascii="Times New Roman" w:hAnsi="Times New Roman" w:cs="Times New Roman"/>
+          <w:sz w:val="24"/>
+          <w:szCs w:val="24"/>
+        </w:rPr>
+        <w:t>it outputs the function dependencies</w:t>
+      </w:r>
+      <w:r>
+        <w:rPr>
+          <w:rFonts w:ascii="Times New Roman" w:hAnsi="Times New Roman" w:cs="Times New Roman"/>
+          <w:sz w:val="24"/>
+          <w:szCs w:val="24"/>
+        </w:rPr>
+        <w:t>.</w:t>
+      </w:r>
+      <w:r>
+        <w:rPr>
+          <w:rFonts w:ascii="Times New Roman" w:hAnsi="Times New Roman" w:cs="Times New Roman"/>
+          <w:sz w:val="24"/>
+          <w:szCs w:val="24"/>
+        </w:rPr>
+        <w:t xml:space="preserve"> We will use the following example for reference.</w:t>
       </w:r>
     </w:p>
     <w:p>
@@ -1054,30 +1178,6 @@
           <w:szCs w:val="24"/>
         </w:rPr>
       </w:pPr>
-      <w:r>
-        <w:rPr>
-          <w:rFonts w:ascii="Times New Roman" w:hAnsi="Times New Roman" w:cs="Times New Roman"/>
-          <w:sz w:val="24"/>
-          <w:szCs w:val="24"/>
-        </w:rPr>
-        <w:t>The preprocessor “CSInvite” is run from the command line and it accepts one argument; a “c” source file.</w:t>
-      </w:r>
-      <w:r>
-        <w:rPr>
-          <w:rFonts w:ascii="Times New Roman" w:hAnsi="Times New Roman" w:cs="Times New Roman"/>
-          <w:sz w:val="24"/>
-          <w:szCs w:val="24"/>
-        </w:rPr>
-        <w:t xml:space="preserve"> For Example, on a linux machine one can type “./CSInvite c_file.c” on the command line to run the preprocessor.</w:t>
-      </w:r>
-      <w:r>
-        <w:rPr>
-          <w:rFonts w:ascii="Times New Roman" w:hAnsi="Times New Roman" w:cs="Times New Roman"/>
-          <w:sz w:val="24"/>
-          <w:szCs w:val="24"/>
-        </w:rPr>
-        <w:t xml:space="preserve"> Now I will talk about what the processor does and how the user gets what “he/she” wants from the processor.</w:t>
-      </w:r>
     </w:p>
     <w:p>
       <w:pPr>
@@ -1090,22 +1190,6 @@
           <w:szCs w:val="24"/>
         </w:rPr>
       </w:pPr>
-      <w:r>
-        <w:rPr>
-          <w:rFonts w:ascii="Times New Roman" w:hAnsi="Times New Roman" w:cs="Times New Roman"/>
-          <w:sz w:val="24"/>
-          <w:szCs w:val="24"/>
-        </w:rPr>
-        <w:t>When the preprocessor is run, it loads up the file and reads it. In the background, hidden from the user, it reads and stores the “Global Variables” and “Global Constants” in the file. It also divides the file into separate function definitions. If there are none, then it lets the user know and exits.</w:t>
-      </w:r>
-      <w:r>
-        <w:rPr>
-          <w:rFonts w:ascii="Times New Roman" w:hAnsi="Times New Roman" w:cs="Times New Roman"/>
-          <w:sz w:val="24"/>
-          <w:szCs w:val="24"/>
-        </w:rPr>
-        <w:t xml:space="preserve"> Now that it has everything ready, it asks the user to input the name of the function they want to know the dependencies for. </w:t>
-      </w:r>
     </w:p>
     <w:p>
       <w:pPr>
@@ -1118,14 +1202,6 @@
           <w:szCs w:val="24"/>
         </w:rPr>
       </w:pPr>
-      <w:r>
-        <w:rPr>
-          <w:rFonts w:ascii="Times New Roman" w:hAnsi="Times New Roman" w:cs="Times New Roman"/>
-          <w:sz w:val="24"/>
-          <w:szCs w:val="24"/>
-        </w:rPr>
-        <w:t xml:space="preserve">The user types in name, if there is no name in the “database” that matches what the user typed, then the “preprocessor” tells the user that there is no function with the name the user typed and lets the user type again. If the user types “quit”, the processor exits and the control is returned to the shell. Now, if the user types in the correct name of one of the functions in the “database”, the preprocessor goes in and gets the function definition for that function. It divides this definition into separate statements. These statements are scoped, relative to the function definition not the entire file. The scope is an int that starts with the number “0” for the highest scope, going to numbers 1, 2, 3 for smaller scopes relatively. </w:t>
-      </w:r>
     </w:p>
     <w:p>
       <w:pPr>
@@ -1138,6 +1214,219 @@
           <w:szCs w:val="24"/>
         </w:rPr>
       </w:pPr>
+    </w:p>
+    <w:p>
+      <w:pPr>
+        <w:spacing w:line="480" w:lineRule="auto"/>
+        <w:ind w:firstLine="720"/>
+        <w:jc w:val="both"/>
+        <w:rPr>
+          <w:rFonts w:ascii="Times New Roman" w:hAnsi="Times New Roman" w:cs="Times New Roman"/>
+          <w:sz w:val="24"/>
+          <w:szCs w:val="24"/>
+        </w:rPr>
+      </w:pPr>
+    </w:p>
+    <w:p>
+      <w:pPr>
+        <w:spacing w:line="480" w:lineRule="auto"/>
+        <w:ind w:firstLine="720"/>
+        <w:jc w:val="both"/>
+        <w:rPr>
+          <w:rFonts w:ascii="Times New Roman" w:hAnsi="Times New Roman" w:cs="Times New Roman"/>
+          <w:sz w:val="24"/>
+          <w:szCs w:val="24"/>
+        </w:rPr>
+      </w:pPr>
+    </w:p>
+    <w:p>
+      <w:pPr>
+        <w:spacing w:line="480" w:lineRule="auto"/>
+        <w:ind w:firstLine="720"/>
+        <w:jc w:val="both"/>
+        <w:rPr>
+          <w:rFonts w:ascii="Times New Roman" w:hAnsi="Times New Roman" w:cs="Times New Roman"/>
+          <w:sz w:val="24"/>
+          <w:szCs w:val="24"/>
+        </w:rPr>
+      </w:pPr>
+      <w:r>
+        <w:rPr>
+          <w:rFonts w:ascii="Times New Roman" w:hAnsi="Times New Roman" w:cs="Times New Roman"/>
+          <w:noProof/>
+          <w:sz w:val="24"/>
+          <w:szCs w:val="24"/>
+        </w:rPr>
+        <w:drawing>
+          <wp:anchor distT="0" distB="0" distL="114300" distR="114300" simplePos="0" relativeHeight="251661312" behindDoc="0" locked="0" layoutInCell="1" allowOverlap="1">
+            <wp:simplePos x="0" y="0"/>
+            <wp:positionH relativeFrom="column">
+              <wp:posOffset>476250</wp:posOffset>
+            </wp:positionH>
+            <wp:positionV relativeFrom="paragraph">
+              <wp:posOffset>-2707640</wp:posOffset>
+            </wp:positionV>
+            <wp:extent cx="4152900" cy="3733800"/>
+            <wp:effectExtent l="19050" t="0" r="0" b="0"/>
+            <wp:wrapThrough wrapText="bothSides">
+              <wp:wrapPolygon edited="0">
+                <wp:start x="-99" y="0"/>
+                <wp:lineTo x="-99" y="21490"/>
+                <wp:lineTo x="21600" y="21490"/>
+                <wp:lineTo x="21600" y="0"/>
+                <wp:lineTo x="-99" y="0"/>
+              </wp:wrapPolygon>
+            </wp:wrapThrough>
+            <wp:docPr id="7" name="Picture 4"/>
+            <wp:cNvGraphicFramePr>
+              <a:graphicFrameLocks xmlns:a="http://schemas.openxmlformats.org/drawingml/2006/main" noChangeAspect="1"/>
+            </wp:cNvGraphicFramePr>
+            <a:graphic xmlns:a="http://schemas.openxmlformats.org/drawingml/2006/main">
+              <a:graphicData uri="http://schemas.openxmlformats.org/drawingml/2006/picture">
+                <pic:pic xmlns:pic="http://schemas.openxmlformats.org/drawingml/2006/picture">
+                  <pic:nvPicPr>
+                    <pic:cNvPr id="0" name="Picture 4"/>
+                    <pic:cNvPicPr>
+                      <a:picLocks noChangeAspect="1" noChangeArrowheads="1"/>
+                    </pic:cNvPicPr>
+                  </pic:nvPicPr>
+                  <pic:blipFill>
+                    <a:blip r:embed="rId9" cstate="print"/>
+                    <a:srcRect/>
+                    <a:stretch>
+                      <a:fillRect/>
+                    </a:stretch>
+                  </pic:blipFill>
+                  <pic:spPr bwMode="auto">
+                    <a:xfrm>
+                      <a:off x="0" y="0"/>
+                      <a:ext cx="4152900" cy="3733800"/>
+                    </a:xfrm>
+                    <a:prstGeom prst="rect">
+                      <a:avLst/>
+                    </a:prstGeom>
+                    <a:noFill/>
+                    <a:ln w="9525">
+                      <a:noFill/>
+                      <a:miter lim="800000"/>
+                      <a:headEnd/>
+                      <a:tailEnd/>
+                    </a:ln>
+                  </pic:spPr>
+                </pic:pic>
+              </a:graphicData>
+            </a:graphic>
+          </wp:anchor>
+        </w:drawing>
+      </w:r>
+    </w:p>
+    <w:p>
+      <w:pPr>
+        <w:spacing w:line="480" w:lineRule="auto"/>
+        <w:ind w:firstLine="720"/>
+        <w:jc w:val="both"/>
+        <w:rPr>
+          <w:rFonts w:ascii="Times New Roman" w:hAnsi="Times New Roman" w:cs="Times New Roman"/>
+          <w:sz w:val="24"/>
+          <w:szCs w:val="24"/>
+        </w:rPr>
+      </w:pPr>
+    </w:p>
+    <w:p>
+      <w:pPr>
+        <w:spacing w:line="480" w:lineRule="auto"/>
+        <w:ind w:firstLine="720"/>
+        <w:jc w:val="both"/>
+        <w:rPr>
+          <w:rFonts w:ascii="Times New Roman" w:hAnsi="Times New Roman" w:cs="Times New Roman"/>
+          <w:sz w:val="24"/>
+          <w:szCs w:val="24"/>
+        </w:rPr>
+      </w:pPr>
+    </w:p>
+    <w:p>
+      <w:pPr>
+        <w:spacing w:line="480" w:lineRule="auto"/>
+        <w:ind w:firstLine="720"/>
+        <w:jc w:val="both"/>
+        <w:rPr>
+          <w:rFonts w:ascii="Times New Roman" w:hAnsi="Times New Roman" w:cs="Times New Roman"/>
+          <w:sz w:val="24"/>
+          <w:szCs w:val="24"/>
+        </w:rPr>
+      </w:pPr>
+      <w:r>
+        <w:rPr>
+          <w:rFonts w:ascii="Times New Roman" w:hAnsi="Times New Roman" w:cs="Times New Roman"/>
+          <w:sz w:val="24"/>
+          <w:szCs w:val="24"/>
+        </w:rPr>
+        <w:t>When the preprocessor is run, it loads up the file and reads it. In the background, hidden from the user, it reads and stores the “Global Variables” and</w:t>
+      </w:r>
+      <w:r>
+        <w:rPr>
+          <w:rFonts w:ascii="Times New Roman" w:hAnsi="Times New Roman" w:cs="Times New Roman"/>
+          <w:sz w:val="24"/>
+          <w:szCs w:val="24"/>
+        </w:rPr>
+        <w:t xml:space="preserve"> “Global Constants” in the file </w:t>
+      </w:r>
+      <w:r>
+        <w:rPr>
+          <w:rFonts w:ascii="Times New Roman" w:hAnsi="Times New Roman" w:cs="Times New Roman"/>
+          <w:sz w:val="24"/>
+          <w:szCs w:val="24"/>
+        </w:rPr>
+        <w:t>(lines 2</w:t>
+      </w:r>
+      <w:r>
+        <w:rPr>
+          <w:rFonts w:ascii="Times New Roman" w:hAnsi="Times New Roman" w:cs="Times New Roman"/>
+          <w:sz w:val="24"/>
+          <w:szCs w:val="24"/>
+        </w:rPr>
+        <w:t xml:space="preserve">, </w:t>
+      </w:r>
+      <w:r>
+        <w:rPr>
+          <w:rFonts w:ascii="Times New Roman" w:hAnsi="Times New Roman" w:cs="Times New Roman"/>
+          <w:sz w:val="24"/>
+          <w:szCs w:val="24"/>
+        </w:rPr>
+        <w:t>3</w:t>
+      </w:r>
+      <w:r>
+        <w:rPr>
+          <w:rFonts w:ascii="Times New Roman" w:hAnsi="Times New Roman" w:cs="Times New Roman"/>
+          <w:sz w:val="24"/>
+          <w:szCs w:val="24"/>
+        </w:rPr>
+        <w:t xml:space="preserve"> in the example</w:t>
+      </w:r>
+      <w:r>
+        <w:rPr>
+          <w:rFonts w:ascii="Times New Roman" w:hAnsi="Times New Roman" w:cs="Times New Roman"/>
+          <w:sz w:val="24"/>
+          <w:szCs w:val="24"/>
+        </w:rPr>
+        <w:t>)</w:t>
+      </w:r>
+      <w:r>
+        <w:rPr>
+          <w:rFonts w:ascii="Times New Roman" w:hAnsi="Times New Roman" w:cs="Times New Roman"/>
+          <w:sz w:val="24"/>
+          <w:szCs w:val="24"/>
+        </w:rPr>
+        <w:t>.</w:t>
+      </w:r>
+      <w:r>
+        <w:rPr>
+          <w:rFonts w:ascii="Times New Roman" w:hAnsi="Times New Roman" w:cs="Times New Roman"/>
+          <w:sz w:val="24"/>
+          <w:szCs w:val="24"/>
+        </w:rPr>
+        <w:t xml:space="preserve"> It also divides the file into separate function definitions. If there are none, </w:t>
+      </w:r>
       <w:r>
         <w:rPr>
           <w:rFonts w:ascii="Times New Roman" w:hAnsi="Times New Roman" w:cs="Times New Roman"/>
@@ -1145,8 +1434,128 @@
           <w:szCs w:val="24"/>
         </w:rPr>
         <w:lastRenderedPageBreak/>
+        <w:t>then it lets the user know and exits.</w:t>
+      </w:r>
+      <w:r>
+        <w:rPr>
+          <w:rFonts w:ascii="Times New Roman" w:hAnsi="Times New Roman" w:cs="Times New Roman"/>
+          <w:sz w:val="24"/>
+          <w:szCs w:val="24"/>
+        </w:rPr>
+        <w:t xml:space="preserve"> Now that it has everything ready, </w:t>
+      </w:r>
+      <w:r>
+        <w:rPr>
+          <w:rFonts w:ascii="Times New Roman" w:hAnsi="Times New Roman" w:cs="Times New Roman"/>
+          <w:sz w:val="24"/>
+          <w:szCs w:val="24"/>
+        </w:rPr>
+        <w:t>the processor loops through the array holding the function definitions and finds out the dependencies for each and prints them out to screen</w:t>
+      </w:r>
+      <w:r>
+        <w:rPr>
+          <w:rFonts w:ascii="Times New Roman" w:hAnsi="Times New Roman" w:cs="Times New Roman"/>
+          <w:sz w:val="24"/>
+          <w:szCs w:val="24"/>
+        </w:rPr>
+        <w:t xml:space="preserve">. </w:t>
+      </w:r>
+    </w:p>
+    <w:p>
+      <w:pPr>
+        <w:spacing w:line="480" w:lineRule="auto"/>
+        <w:ind w:firstLine="720"/>
+        <w:jc w:val="both"/>
+        <w:rPr>
+          <w:rFonts w:ascii="Times New Roman" w:hAnsi="Times New Roman" w:cs="Times New Roman"/>
+          <w:sz w:val="24"/>
+          <w:szCs w:val="24"/>
+        </w:rPr>
+      </w:pPr>
+      <w:r>
+        <w:rPr>
+          <w:rFonts w:ascii="Times New Roman" w:hAnsi="Times New Roman" w:cs="Times New Roman"/>
+          <w:sz w:val="24"/>
+          <w:szCs w:val="24"/>
+        </w:rPr>
+        <w:t xml:space="preserve">For each function in the “array”, </w:t>
+      </w:r>
+      <w:r>
+        <w:rPr>
+          <w:rFonts w:ascii="Times New Roman" w:hAnsi="Times New Roman" w:cs="Times New Roman"/>
+          <w:sz w:val="24"/>
+          <w:szCs w:val="24"/>
+        </w:rPr>
+        <w:t xml:space="preserve">the preprocessor goes in and gets the function definition for that function. It divides this definition into separate statements. These statements are scoped, relative to the function definition not the entire file. The scope is an </w:t>
+      </w:r>
+      <w:r>
+        <w:rPr>
+          <w:rFonts w:ascii="Times New Roman" w:hAnsi="Times New Roman" w:cs="Times New Roman"/>
+          <w:sz w:val="24"/>
+          <w:szCs w:val="24"/>
+        </w:rPr>
+        <w:t>‘</w:t>
+      </w:r>
+      <w:r>
+        <w:rPr>
+          <w:rFonts w:ascii="Times New Roman" w:hAnsi="Times New Roman" w:cs="Times New Roman"/>
+          <w:sz w:val="24"/>
+          <w:szCs w:val="24"/>
+        </w:rPr>
+        <w:t>int</w:t>
+      </w:r>
+      <w:r>
+        <w:rPr>
+          <w:rFonts w:ascii="Times New Roman" w:hAnsi="Times New Roman" w:cs="Times New Roman"/>
+          <w:sz w:val="24"/>
+          <w:szCs w:val="24"/>
+        </w:rPr>
+        <w:t>eger</w:t>
+      </w:r>
+      <w:r>
+        <w:rPr>
+          <w:rFonts w:ascii="Times New Roman" w:hAnsi="Times New Roman" w:cs="Times New Roman"/>
+          <w:sz w:val="24"/>
+          <w:szCs w:val="24"/>
+        </w:rPr>
+        <w:t>’</w:t>
+      </w:r>
+      <w:r>
+        <w:rPr>
+          <w:rFonts w:ascii="Times New Roman" w:hAnsi="Times New Roman" w:cs="Times New Roman"/>
+          <w:sz w:val="24"/>
+          <w:szCs w:val="24"/>
+        </w:rPr>
+        <w:t xml:space="preserve"> that starts with the number “0” for the highest scope, going to numbers 1, 2, 3 for smaller scopes relatively. </w:t>
+      </w:r>
+    </w:p>
+    <w:p>
+      <w:pPr>
+        <w:spacing w:line="480" w:lineRule="auto"/>
+        <w:ind w:firstLine="720"/>
+        <w:jc w:val="both"/>
+        <w:rPr>
+          <w:rFonts w:ascii="Times New Roman" w:hAnsi="Times New Roman" w:cs="Times New Roman"/>
+          <w:sz w:val="24"/>
+          <w:szCs w:val="24"/>
+        </w:rPr>
+      </w:pPr>
+      <w:r>
+        <w:rPr>
+          <w:rFonts w:ascii="Times New Roman" w:hAnsi="Times New Roman" w:cs="Times New Roman"/>
+          <w:sz w:val="24"/>
+          <w:szCs w:val="24"/>
+        </w:rPr>
         <w:t xml:space="preserve">After we have the statements with scopes, the preprocessor calls another function that sets up the “Local Variable” data structure. These aren’t all the local variables; they are the only ones that are the re-declarations of the “global variables” and parameters. </w:t>
       </w:r>
+      <w:r>
+        <w:rPr>
+          <w:rFonts w:ascii="Times New Roman" w:hAnsi="Times New Roman" w:cs="Times New Roman"/>
+          <w:sz w:val="24"/>
+          <w:szCs w:val="24"/>
+        </w:rPr>
+        <w:t>In the example above line 8 is the re-declaration of a global variable, so we take that into account and add “char y” into the “Local Variable” data structure. At line 14 we see re-declarations of a and b. We also input these two in the data structure. However, we also include their scope as well. This will ensure, that if these two are “used” in a higher (&lt; current value) scope, we do include them in the “list” of “dependent variables”.</w:t>
+      </w:r>
     </w:p>
     <w:p>
       <w:pPr>
@@ -1165,15 +1574,68 @@
           <w:sz w:val="24"/>
           <w:szCs w:val="24"/>
         </w:rPr>
-        <w:t>Now that we have these variables, preprocessor takes each “Scoped Statement” for the current function (set in the previous step), and finds the variables that can affect the function’s behavior. These resulting “values” are not necessarily all variables, they can be “numbers”, function names, etc. To make sure we only get the external variables, the preprocessor calls</w:t>
-      </w:r>
-      <w:r>
-        <w:rPr>
-          <w:rFonts w:ascii="Times New Roman" w:hAnsi="Times New Roman" w:cs="Times New Roman"/>
-          <w:sz w:val="24"/>
-          <w:szCs w:val="24"/>
-        </w:rPr>
-        <w:t xml:space="preserve"> another function, this function takes each of these “values” and compa</w:t>
+        <w:t>Now that we have these variables, preprocessor takes each “Scoped Statement” for the current function (set in the previous step), and finds the variables that can affect the function’s behavior. These resulting “values” are not necessarily all variables, they can be “numbers”, function names, etc.</w:t>
+      </w:r>
+      <w:r>
+        <w:rPr>
+          <w:rFonts w:ascii="Times New Roman" w:hAnsi="Times New Roman" w:cs="Times New Roman"/>
+          <w:sz w:val="24"/>
+          <w:szCs w:val="24"/>
+        </w:rPr>
+        <w:t xml:space="preserve"> However, the elements in the “Local Variable” data structure are checked against these “variables” and their scopes and position in the definition are checked against the current statement’s scope and its position. If everything is satisfied, then the variable is added to </w:t>
+      </w:r>
+      <w:r>
+        <w:rPr>
+          <w:rFonts w:ascii="Times New Roman" w:hAnsi="Times New Roman" w:cs="Times New Roman"/>
+          <w:sz w:val="24"/>
+          <w:szCs w:val="24"/>
+        </w:rPr>
+        <w:lastRenderedPageBreak/>
+        <w:t>the “dependent variable list”, otherwise it is ignored. In the above example “xx” is ignored because of what I just mentioned.</w:t>
+      </w:r>
+    </w:p>
+    <w:p>
+      <w:pPr>
+        <w:spacing w:line="480" w:lineRule="auto"/>
+        <w:ind w:firstLine="720"/>
+        <w:jc w:val="both"/>
+        <w:rPr>
+          <w:rFonts w:ascii="Times New Roman" w:hAnsi="Times New Roman" w:cs="Times New Roman"/>
+          <w:sz w:val="24"/>
+          <w:szCs w:val="24"/>
+        </w:rPr>
+      </w:pPr>
+      <w:r>
+        <w:rPr>
+          <w:rFonts w:ascii="Times New Roman" w:hAnsi="Times New Roman" w:cs="Times New Roman"/>
+          <w:sz w:val="24"/>
+          <w:szCs w:val="24"/>
+        </w:rPr>
+        <w:t xml:space="preserve"> To make sure we only get the external variables, the preprocessor calls</w:t>
+      </w:r>
+      <w:r>
+        <w:rPr>
+          <w:rFonts w:ascii="Times New Roman" w:hAnsi="Times New Roman" w:cs="Times New Roman"/>
+          <w:sz w:val="24"/>
+          <w:szCs w:val="24"/>
+        </w:rPr>
+        <w:t xml:space="preserve"> another function</w:t>
+      </w:r>
+      <w:r>
+        <w:rPr>
+          <w:rFonts w:ascii="Times New Roman" w:hAnsi="Times New Roman" w:cs="Times New Roman"/>
+          <w:sz w:val="24"/>
+          <w:szCs w:val="24"/>
+        </w:rPr>
+        <w:t xml:space="preserve"> (set_variables)</w:t>
+      </w:r>
+      <w:r>
+        <w:rPr>
+          <w:rFonts w:ascii="Times New Roman" w:hAnsi="Times New Roman" w:cs="Times New Roman"/>
+          <w:sz w:val="24"/>
+          <w:szCs w:val="24"/>
+        </w:rPr>
+        <w:t>, this function takes each of these “values” and compa</w:t>
       </w:r>
       <w:r>
         <w:rPr>
@@ -1237,7 +1699,39 @@
           <w:sz w:val="24"/>
           <w:szCs w:val="24"/>
         </w:rPr>
-        <w:t>ables” that the function depends on. The last thing that this function checks for is that whether this “value” is another function name, especially one of the functions, defined in the same file as the original function that is being tested. If it is, then it is tested to make sure, that function has not been “traversed” before (to avoid infinite recursion). If it has been tra</w:t>
+        <w:t>ables” that the function depends on. The last thing that this function checks for is that whether this “value” is another function name, especially one of the functions, defined in the same file as the original function that is being tested</w:t>
+      </w:r>
+      <w:r>
+        <w:rPr>
+          <w:rFonts w:ascii="Times New Roman" w:hAnsi="Times New Roman" w:cs="Times New Roman"/>
+          <w:sz w:val="24"/>
+          <w:szCs w:val="24"/>
+        </w:rPr>
+        <w:t>. (Line 11 contains the function call to first which is also defined in the same file</w:t>
+      </w:r>
+      <w:r>
+        <w:rPr>
+          <w:rFonts w:ascii="Times New Roman" w:hAnsi="Times New Roman" w:cs="Times New Roman"/>
+          <w:sz w:val="24"/>
+          <w:szCs w:val="24"/>
+        </w:rPr>
+        <w:t>.</w:t>
+      </w:r>
+      <w:r>
+        <w:rPr>
+          <w:rFonts w:ascii="Times New Roman" w:hAnsi="Times New Roman" w:cs="Times New Roman"/>
+          <w:sz w:val="24"/>
+          <w:szCs w:val="24"/>
+        </w:rPr>
+        <w:t>)</w:t>
+      </w:r>
+      <w:r>
+        <w:rPr>
+          <w:rFonts w:ascii="Times New Roman" w:hAnsi="Times New Roman" w:cs="Times New Roman"/>
+          <w:sz w:val="24"/>
+          <w:szCs w:val="24"/>
+        </w:rPr>
+        <w:t xml:space="preserve"> If it is, then it is tested to make sure, that function has not been “traversed” before (to avoid infinite recursion). If it has been tra</w:t>
       </w:r>
       <w:r>
         <w:rPr>
@@ -1253,7 +1747,39 @@
           <w:sz w:val="24"/>
           <w:szCs w:val="24"/>
         </w:rPr>
-        <w:t xml:space="preserve"> next value, if not then another function is called, this function repeats all the steps, from setting the scopes for this new function that is being traversed to getti</w:t>
+        <w:t xml:space="preserve"> next value, if not then another function is called</w:t>
+      </w:r>
+      <w:r>
+        <w:rPr>
+          <w:rFonts w:ascii="Times New Roman" w:hAnsi="Times New Roman" w:cs="Times New Roman"/>
+          <w:sz w:val="24"/>
+          <w:szCs w:val="24"/>
+        </w:rPr>
+        <w:t xml:space="preserve"> (</w:t>
+      </w:r>
+      <w:r>
+        <w:rPr>
+          <w:rFonts w:ascii="Times New Roman" w:hAnsi="Times New Roman" w:cs="Times New Roman"/>
+          <w:sz w:val="24"/>
+          <w:szCs w:val="24"/>
+        </w:rPr>
+        <w:t>get_func_vars</w:t>
+      </w:r>
+      <w:r>
+        <w:rPr>
+          <w:rFonts w:ascii="Times New Roman" w:hAnsi="Times New Roman" w:cs="Times New Roman"/>
+          <w:sz w:val="24"/>
+          <w:szCs w:val="24"/>
+        </w:rPr>
+        <w:t>)</w:t>
+      </w:r>
+      <w:r>
+        <w:rPr>
+          <w:rFonts w:ascii="Times New Roman" w:hAnsi="Times New Roman" w:cs="Times New Roman"/>
+          <w:sz w:val="24"/>
+          <w:szCs w:val="24"/>
+        </w:rPr>
+        <w:t>, this function repeats all the steps, from setting the scopes for this new function that is being traversed to getti</w:t>
       </w:r>
       <w:r>
         <w:rPr>
@@ -1313,23 +1839,39 @@
           <w:sz w:val="24"/>
           <w:szCs w:val="24"/>
         </w:rPr>
-        <w:t>The preprocessor has the variables the function, th</w:t>
-      </w:r>
-      <w:r>
-        <w:rPr>
-          <w:rFonts w:ascii="Times New Roman" w:hAnsi="Times New Roman" w:cs="Times New Roman"/>
-          <w:sz w:val="24"/>
-          <w:szCs w:val="24"/>
-        </w:rPr>
-        <w:t>a</w:t>
-      </w:r>
-      <w:r>
-        <w:rPr>
-          <w:rFonts w:ascii="Times New Roman" w:hAnsi="Times New Roman" w:cs="Times New Roman"/>
-          <w:sz w:val="24"/>
-          <w:szCs w:val="24"/>
-        </w:rPr>
-        <w:t xml:space="preserve">t the user asked for, depends upon. It does one last </w:t>
+        <w:t>The preprocessor has the variables</w:t>
+      </w:r>
+      <w:r>
+        <w:rPr>
+          <w:rFonts w:ascii="Times New Roman" w:hAnsi="Times New Roman" w:cs="Times New Roman"/>
+          <w:sz w:val="24"/>
+          <w:szCs w:val="24"/>
+        </w:rPr>
+        <w:t>,</w:t>
+      </w:r>
+      <w:r>
+        <w:rPr>
+          <w:rFonts w:ascii="Times New Roman" w:hAnsi="Times New Roman" w:cs="Times New Roman"/>
+          <w:sz w:val="24"/>
+          <w:szCs w:val="24"/>
+        </w:rPr>
+        <w:t xml:space="preserve"> the </w:t>
+      </w:r>
+      <w:r>
+        <w:rPr>
+          <w:rFonts w:ascii="Times New Roman" w:hAnsi="Times New Roman" w:cs="Times New Roman"/>
+          <w:sz w:val="24"/>
+          <w:szCs w:val="24"/>
+        </w:rPr>
+        <w:t xml:space="preserve">original </w:t>
+      </w:r>
+      <w:r>
+        <w:rPr>
+          <w:rFonts w:ascii="Times New Roman" w:hAnsi="Times New Roman" w:cs="Times New Roman"/>
+          <w:sz w:val="24"/>
+          <w:szCs w:val="24"/>
+        </w:rPr>
+        <w:t xml:space="preserve">function, depends upon. It does one last </w:t>
       </w:r>
       <w:r>
         <w:rPr>
@@ -1393,8 +1935,36 @@
           <w:sz w:val="24"/>
           <w:szCs w:val="24"/>
         </w:rPr>
-        <w:t xml:space="preserve">It then prompts the user to input another function name to test </w:t>
-      </w:r>
+        <w:t>The preprocessor then advances through the loop to the next function definition in the array.</w:t>
+      </w:r>
+      <w:r>
+        <w:rPr>
+          <w:rFonts w:ascii="Times New Roman" w:hAnsi="Times New Roman" w:cs="Times New Roman"/>
+          <w:sz w:val="24"/>
+          <w:szCs w:val="24"/>
+        </w:rPr>
+        <w:t xml:space="preserve"> This is the process that it goes through in figuring out the function’s dependencies. </w:t>
+      </w:r>
+      <w:r>
+        <w:rPr>
+          <w:rFonts w:ascii="Times New Roman" w:hAnsi="Times New Roman" w:cs="Times New Roman"/>
+          <w:sz w:val="24"/>
+          <w:szCs w:val="24"/>
+        </w:rPr>
+        <w:t xml:space="preserve"> Here is a sample code for a function that “utilizes” most of the features of the preprocessor, discussed above.</w:t>
+      </w:r>
+    </w:p>
+    <w:p>
+      <w:pPr>
+        <w:spacing w:line="480" w:lineRule="auto"/>
+        <w:ind w:firstLine="720"/>
+        <w:jc w:val="both"/>
+        <w:rPr>
+          <w:rFonts w:ascii="Times New Roman" w:hAnsi="Times New Roman" w:cs="Times New Roman"/>
+          <w:sz w:val="24"/>
+          <w:szCs w:val="24"/>
+        </w:rPr>
+      </w:pPr>
       <w:r>
         <w:rPr>
           <w:rFonts w:ascii="Times New Roman" w:hAnsi="Times New Roman" w:cs="Times New Roman"/>
@@ -1402,7 +1972,7 @@
           <w:szCs w:val="24"/>
         </w:rPr>
         <w:lastRenderedPageBreak/>
-        <w:t xml:space="preserve">its dependencies. This is the process that it goes through in figuring out the function’s dependencies. Following in the list of the function, with </w:t>
+        <w:t xml:space="preserve">Following in the list of the function, with </w:t>
       </w:r>
       <w:r>
         <w:rPr>
@@ -1462,7 +2032,23 @@
           <w:sz w:val="24"/>
           <w:szCs w:val="24"/>
         </w:rPr>
-        <w:t>This function gets the input from the file and copies it to the “statements” array. Each element of “statements” is, either a global variable/constant, or the function declaration.</w:t>
+        <w:t>This function gets the input from the file and copies it to the “statements” array. Eac</w:t>
+      </w:r>
+      <w:r>
+        <w:rPr>
+          <w:rFonts w:ascii="Times New Roman" w:hAnsi="Times New Roman" w:cs="Times New Roman"/>
+          <w:sz w:val="24"/>
+          <w:szCs w:val="24"/>
+        </w:rPr>
+        <w:t>h element of “statements” is</w:t>
+      </w:r>
+      <w:r>
+        <w:rPr>
+          <w:rFonts w:ascii="Times New Roman" w:hAnsi="Times New Roman" w:cs="Times New Roman"/>
+          <w:sz w:val="24"/>
+          <w:szCs w:val="24"/>
+        </w:rPr>
+        <w:t xml:space="preserve"> either a global variable/constant, or the function declaration.</w:t>
       </w:r>
     </w:p>
     <w:p>
@@ -1665,30 +2251,6 @@
     </w:p>
     <w:p>
       <w:pPr>
-        <w:spacing w:line="480" w:lineRule="auto"/>
-        <w:ind w:left="720" w:firstLine="720"/>
-        <w:jc w:val="both"/>
-        <w:rPr>
-          <w:rFonts w:ascii="Times New Roman" w:hAnsi="Times New Roman" w:cs="Times New Roman"/>
-          <w:sz w:val="24"/>
-          <w:szCs w:val="24"/>
-        </w:rPr>
-      </w:pPr>
-    </w:p>
-    <w:p>
-      <w:pPr>
-        <w:spacing w:line="480" w:lineRule="auto"/>
-        <w:ind w:left="720" w:firstLine="720"/>
-        <w:jc w:val="both"/>
-        <w:rPr>
-          <w:rFonts w:ascii="Times New Roman" w:hAnsi="Times New Roman" w:cs="Times New Roman"/>
-          <w:sz w:val="24"/>
-          <w:szCs w:val="24"/>
-        </w:rPr>
-      </w:pPr>
-    </w:p>
-    <w:p>
-      <w:pPr>
         <w:pStyle w:val="ListParagraph"/>
         <w:numPr>
           <w:ilvl w:val="0"/>
@@ -1708,76 +2270,84 @@
           <w:sz w:val="24"/>
           <w:szCs w:val="24"/>
         </w:rPr>
+        <w:t>int set_functions(char (*statements)[MAX_LENGTH],Functions function_list[],</w:t>
+      </w:r>
+    </w:p>
+    <w:p>
+      <w:pPr>
+        <w:pStyle w:val="ListParagraph"/>
+        <w:spacing w:line="480" w:lineRule="auto"/>
+        <w:ind w:left="5040" w:firstLine="720"/>
+        <w:jc w:val="both"/>
+        <w:rPr>
+          <w:rFonts w:ascii="Times New Roman" w:hAnsi="Times New Roman" w:cs="Times New Roman"/>
+          <w:sz w:val="24"/>
+          <w:szCs w:val="24"/>
+        </w:rPr>
+      </w:pPr>
+      <w:r>
+        <w:rPr>
+          <w:rFonts w:ascii="Times New Roman" w:hAnsi="Times New Roman" w:cs="Times New Roman"/>
+          <w:sz w:val="24"/>
+          <w:szCs w:val="24"/>
+        </w:rPr>
+        <w:t>int statement_number);</w:t>
+      </w:r>
+    </w:p>
+    <w:p>
+      <w:pPr>
+        <w:spacing w:line="480" w:lineRule="auto"/>
+        <w:ind w:left="720" w:firstLine="720"/>
+        <w:jc w:val="both"/>
+        <w:rPr>
+          <w:rFonts w:ascii="Times New Roman" w:hAnsi="Times New Roman" w:cs="Times New Roman"/>
+          <w:sz w:val="24"/>
+          <w:szCs w:val="24"/>
+        </w:rPr>
+      </w:pPr>
+      <w:r>
+        <w:rPr>
+          <w:rFonts w:ascii="Times New Roman" w:hAnsi="Times New Roman" w:cs="Times New Roman"/>
+          <w:sz w:val="24"/>
+          <w:szCs w:val="24"/>
+        </w:rPr>
+        <w:t>This function sets the functions names and their definitions, so they can be used when the user asks for them. It returns the total number of functions that were defined</w:t>
+      </w:r>
+      <w:r>
+        <w:rPr>
+          <w:rFonts w:ascii="Times New Roman" w:hAnsi="Times New Roman" w:cs="Times New Roman"/>
+          <w:sz w:val="24"/>
+          <w:szCs w:val="24"/>
+        </w:rPr>
+        <w:t>.</w:t>
+      </w:r>
+    </w:p>
+    <w:p>
+      <w:pPr>
+        <w:spacing w:line="480" w:lineRule="auto"/>
+        <w:jc w:val="both"/>
+        <w:rPr>
+          <w:rFonts w:ascii="Times New Roman" w:hAnsi="Times New Roman" w:cs="Times New Roman"/>
+          <w:sz w:val="24"/>
+          <w:szCs w:val="24"/>
+        </w:rPr>
+      </w:pPr>
+      <w:r>
+        <w:rPr>
+          <w:rFonts w:ascii="Times New Roman" w:hAnsi="Times New Roman" w:cs="Times New Roman"/>
+          <w:sz w:val="24"/>
+          <w:szCs w:val="24"/>
+        </w:rPr>
         <w:lastRenderedPageBreak/>
-        <w:t>int set_functions(char (*statements)[MAX_LENGTH],Functions function_list[],</w:t>
-      </w:r>
-    </w:p>
-    <w:p>
-      <w:pPr>
-        <w:pStyle w:val="ListParagraph"/>
-        <w:spacing w:line="480" w:lineRule="auto"/>
-        <w:ind w:left="5040" w:firstLine="720"/>
-        <w:jc w:val="both"/>
-        <w:rPr>
-          <w:rFonts w:ascii="Times New Roman" w:hAnsi="Times New Roman" w:cs="Times New Roman"/>
-          <w:sz w:val="24"/>
-          <w:szCs w:val="24"/>
-        </w:rPr>
-      </w:pPr>
-      <w:r>
-        <w:rPr>
-          <w:rFonts w:ascii="Times New Roman" w:hAnsi="Times New Roman" w:cs="Times New Roman"/>
-          <w:sz w:val="24"/>
-          <w:szCs w:val="24"/>
-        </w:rPr>
-        <w:t>int statement_number);</w:t>
-      </w:r>
-    </w:p>
-    <w:p>
-      <w:pPr>
-        <w:spacing w:line="480" w:lineRule="auto"/>
-        <w:ind w:left="720" w:firstLine="720"/>
-        <w:jc w:val="both"/>
-        <w:rPr>
-          <w:rFonts w:ascii="Times New Roman" w:hAnsi="Times New Roman" w:cs="Times New Roman"/>
-          <w:sz w:val="24"/>
-          <w:szCs w:val="24"/>
-        </w:rPr>
-      </w:pPr>
-      <w:r>
-        <w:rPr>
-          <w:rFonts w:ascii="Times New Roman" w:hAnsi="Times New Roman" w:cs="Times New Roman"/>
-          <w:sz w:val="24"/>
-          <w:szCs w:val="24"/>
-        </w:rPr>
-        <w:t>This function sets the functions names and their definitions, so they can be used when the user asks for them. It returns the total number of functions that were defined</w:t>
-      </w:r>
-      <w:r>
-        <w:rPr>
-          <w:rFonts w:ascii="Times New Roman" w:hAnsi="Times New Roman" w:cs="Times New Roman"/>
-          <w:sz w:val="24"/>
-          <w:szCs w:val="24"/>
-        </w:rPr>
-        <w:t>.</w:t>
-      </w:r>
-    </w:p>
-    <w:p>
-      <w:pPr>
-        <w:spacing w:line="480" w:lineRule="auto"/>
-        <w:jc w:val="both"/>
-        <w:rPr>
-          <w:rFonts w:ascii="Times New Roman" w:hAnsi="Times New Roman" w:cs="Times New Roman"/>
-          <w:sz w:val="24"/>
-          <w:szCs w:val="24"/>
-        </w:rPr>
-      </w:pPr>
-      <w:r>
-        <w:rPr>
-          <w:rFonts w:ascii="Times New Roman" w:hAnsi="Times New Roman" w:cs="Times New Roman"/>
-          <w:sz w:val="24"/>
-          <w:szCs w:val="24"/>
-        </w:rPr>
-        <w:t>The following functions are called when the user gives the name of the function</w:t>
+        <w:t xml:space="preserve">The following functions are called </w:t>
+      </w:r>
+      <w:r>
+        <w:rPr>
+          <w:rFonts w:ascii="Times New Roman" w:hAnsi="Times New Roman" w:cs="Times New Roman"/>
+          <w:sz w:val="24"/>
+          <w:szCs w:val="24"/>
+        </w:rPr>
+        <w:t>once for every iteration/step in the main loop</w:t>
       </w:r>
       <w:r>
         <w:rPr>
@@ -1809,7 +2379,7 @@
           <w:sz w:val="24"/>
           <w:szCs w:val="24"/>
         </w:rPr>
-        <w:t xml:space="preserve"> int find_function(int function_number,char *funcs, Functions function_list[]);</w:t>
+        <w:t>int set_parameters(char *definition, Parameter parameters[]);</w:t>
       </w:r>
     </w:p>
     <w:p>
@@ -1829,7 +2399,34 @@
           <w:sz w:val="24"/>
           <w:szCs w:val="24"/>
         </w:rPr>
-        <w:t>It simply checks whether the function definition exists in the file provided. If yes then it returns non-negative value, otherwise it returns negative.</w:t>
+        <w:t>Now, that we have the correct function name, that is present in the “database”, we can get its parameter. This function does just that.</w:t>
+      </w:r>
+    </w:p>
+    <w:p>
+      <w:pPr>
+        <w:spacing w:line="480" w:lineRule="auto"/>
+        <w:jc w:val="both"/>
+        <w:rPr>
+          <w:rFonts w:ascii="Times New Roman" w:hAnsi="Times New Roman" w:cs="Times New Roman"/>
+          <w:sz w:val="24"/>
+          <w:szCs w:val="24"/>
+        </w:rPr>
+      </w:pPr>
+      <w:r>
+        <w:rPr>
+          <w:rFonts w:ascii="Times New Roman" w:hAnsi="Times New Roman" w:cs="Times New Roman"/>
+          <w:sz w:val="24"/>
+          <w:szCs w:val="24"/>
+        </w:rPr>
+        <w:t>Now the following functions are called each time, a function is “traversed”</w:t>
+      </w:r>
+      <w:r>
+        <w:rPr>
+          <w:rFonts w:ascii="Times New Roman" w:hAnsi="Times New Roman" w:cs="Times New Roman"/>
+          <w:sz w:val="24"/>
+          <w:szCs w:val="24"/>
+        </w:rPr>
+        <w:t xml:space="preserve"> (even for a function called inside the function).</w:t>
       </w:r>
     </w:p>
     <w:p>
@@ -1853,7 +2450,7 @@
           <w:sz w:val="24"/>
           <w:szCs w:val="24"/>
         </w:rPr>
-        <w:t>int set_parameters(char *definition, Parameter parameters[]);</w:t>
+        <w:t>int find_function(int function_number,char *funcs, Functions function_list[]);</w:t>
       </w:r>
     </w:p>
     <w:p>
@@ -1873,34 +2470,7 @@
           <w:sz w:val="24"/>
           <w:szCs w:val="24"/>
         </w:rPr>
-        <w:t>Now, that we have the correct function name, that is present in the “database”, we can get its parameter. This function does just that.</w:t>
-      </w:r>
-    </w:p>
-    <w:p>
-      <w:pPr>
-        <w:spacing w:line="480" w:lineRule="auto"/>
-        <w:jc w:val="both"/>
-        <w:rPr>
-          <w:rFonts w:ascii="Times New Roman" w:hAnsi="Times New Roman" w:cs="Times New Roman"/>
-          <w:sz w:val="24"/>
-          <w:szCs w:val="24"/>
-        </w:rPr>
-      </w:pPr>
-      <w:r>
-        <w:rPr>
-          <w:rFonts w:ascii="Times New Roman" w:hAnsi="Times New Roman" w:cs="Times New Roman"/>
-          <w:sz w:val="24"/>
-          <w:szCs w:val="24"/>
-        </w:rPr>
-        <w:t>Now the following functions are called each time, a function is “traversed”</w:t>
-      </w:r>
-      <w:r>
-        <w:rPr>
-          <w:rFonts w:ascii="Times New Roman" w:hAnsi="Times New Roman" w:cs="Times New Roman"/>
-          <w:sz w:val="24"/>
-          <w:szCs w:val="24"/>
-        </w:rPr>
-        <w:t xml:space="preserve"> (even for a function called inside the function).</w:t>
+        <w:t>It simply checks whether the function definition exists in the file provided. If yes then it returns non-negative value, otherwise it returns negative.</w:t>
       </w:r>
     </w:p>
     <w:p>
@@ -1987,26 +2557,117 @@
     <w:p>
       <w:pPr>
         <w:pStyle w:val="ListParagraph"/>
-        <w:spacing w:line="480" w:lineRule="auto"/>
-        <w:ind w:left="2880" w:firstLine="720"/>
-        <w:jc w:val="both"/>
-        <w:rPr>
-          <w:rFonts w:ascii="Times New Roman" w:hAnsi="Times New Roman" w:cs="Times New Roman"/>
-          <w:sz w:val="24"/>
-          <w:szCs w:val="24"/>
-        </w:rPr>
-      </w:pPr>
-    </w:p>
-    <w:p>
-      <w:pPr>
-        <w:spacing w:line="480" w:lineRule="auto"/>
-        <w:jc w:val="both"/>
-        <w:rPr>
-          <w:rFonts w:ascii="Times New Roman" w:hAnsi="Times New Roman" w:cs="Times New Roman"/>
-          <w:sz w:val="24"/>
-          <w:szCs w:val="24"/>
-        </w:rPr>
-      </w:pPr>
+        <w:numPr>
+          <w:ilvl w:val="0"/>
+          <w:numId w:val="19"/>
+        </w:numPr>
+        <w:spacing w:line="480" w:lineRule="auto"/>
+        <w:jc w:val="both"/>
+        <w:rPr>
+          <w:rFonts w:ascii="Times New Roman" w:hAnsi="Times New Roman" w:cs="Times New Roman"/>
+          <w:sz w:val="24"/>
+          <w:szCs w:val="24"/>
+        </w:rPr>
+      </w:pPr>
+      <w:r>
+        <w:rPr>
+          <w:rFonts w:ascii="Times New Roman" w:hAnsi="Times New Roman" w:cs="Times New Roman"/>
+          <w:sz w:val="24"/>
+          <w:szCs w:val="24"/>
+        </w:rPr>
+        <w:t>int set_declared_local_variables(Scoped_Statements function_scoped_statements[],</w:t>
+      </w:r>
+    </w:p>
+    <w:p>
+      <w:pPr>
+        <w:pStyle w:val="ListParagraph"/>
+        <w:spacing w:line="480" w:lineRule="auto"/>
+        <w:ind w:left="1440"/>
+        <w:jc w:val="both"/>
+        <w:rPr>
+          <w:rFonts w:ascii="Times New Roman" w:hAnsi="Times New Roman" w:cs="Times New Roman"/>
+          <w:sz w:val="24"/>
+          <w:szCs w:val="24"/>
+        </w:rPr>
+      </w:pPr>
+      <w:r>
+        <w:rPr>
+          <w:rFonts w:ascii="Times New Roman" w:hAnsi="Times New Roman" w:cs="Times New Roman"/>
+          <w:sz w:val="24"/>
+          <w:szCs w:val="24"/>
+        </w:rPr>
+        <w:t xml:space="preserve"> int total_scoped_statements, LocalVar declared_local_variables[],</w:t>
+      </w:r>
+    </w:p>
+    <w:p>
+      <w:pPr>
+        <w:pStyle w:val="ListParagraph"/>
+        <w:spacing w:line="480" w:lineRule="auto"/>
+        <w:ind w:left="1440"/>
+        <w:jc w:val="both"/>
+        <w:rPr>
+          <w:rFonts w:ascii="Times New Roman" w:hAnsi="Times New Roman" w:cs="Times New Roman"/>
+          <w:sz w:val="24"/>
+          <w:szCs w:val="24"/>
+        </w:rPr>
+      </w:pPr>
+      <w:r>
+        <w:rPr>
+          <w:rFonts w:ascii="Times New Roman" w:hAnsi="Times New Roman" w:cs="Times New Roman"/>
+          <w:sz w:val="24"/>
+          <w:szCs w:val="24"/>
+        </w:rPr>
+        <w:t xml:space="preserve">Parameter parameters[],int total_params, GlobalVar global_variables[], </w:t>
+      </w:r>
+    </w:p>
+    <w:p>
+      <w:pPr>
+        <w:pStyle w:val="ListParagraph"/>
+        <w:spacing w:line="480" w:lineRule="auto"/>
+        <w:ind w:left="1440"/>
+        <w:jc w:val="both"/>
+        <w:rPr>
+          <w:rFonts w:ascii="Times New Roman" w:hAnsi="Times New Roman" w:cs="Times New Roman"/>
+          <w:sz w:val="24"/>
+          <w:szCs w:val="24"/>
+        </w:rPr>
+      </w:pPr>
+      <w:r>
+        <w:rPr>
+          <w:rFonts w:ascii="Times New Roman" w:hAnsi="Times New Roman" w:cs="Times New Roman"/>
+          <w:sz w:val="24"/>
+          <w:szCs w:val="24"/>
+        </w:rPr>
+        <w:t>int total_globals, char (*global_constants)[MAX_LENGTH], int total_constants);</w:t>
+      </w:r>
+    </w:p>
+    <w:p>
+      <w:pPr>
+        <w:spacing w:line="480" w:lineRule="auto"/>
+        <w:ind w:left="720" w:firstLine="720"/>
+        <w:jc w:val="both"/>
+        <w:rPr>
+          <w:rFonts w:ascii="Times New Roman" w:hAnsi="Times New Roman" w:cs="Times New Roman"/>
+          <w:sz w:val="24"/>
+          <w:szCs w:val="24"/>
+        </w:rPr>
+      </w:pPr>
+      <w:r>
+        <w:rPr>
+          <w:rFonts w:ascii="Times New Roman" w:hAnsi="Times New Roman" w:cs="Times New Roman"/>
+          <w:sz w:val="24"/>
+          <w:szCs w:val="24"/>
+        </w:rPr>
+        <w:t>This function</w:t>
+      </w:r>
+      <w:r>
+        <w:rPr>
+          <w:rFonts w:ascii="Times New Roman" w:hAnsi="Times New Roman" w:cs="Times New Roman"/>
+          <w:sz w:val="24"/>
+          <w:szCs w:val="24"/>
+        </w:rPr>
+        <w:t xml:space="preserve"> sets the “Local Variables” for the current function being “traversed”. These “Local Variables” are the re-declarations of the parameters and global variables. It returns the total number of “Local Variables” found.</w:t>
+      </w:r>
     </w:p>
     <w:p>
       <w:pPr>
@@ -2030,70 +2691,112 @@
           <w:szCs w:val="24"/>
         </w:rPr>
         <w:lastRenderedPageBreak/>
-        <w:t>int set_declared_local_variables(Scoped_Statements function_scoped_statements[],</w:t>
+        <w:t xml:space="preserve"> int set_dependency(int total_dependent_variables,char *statement,int scope,int number, </w:t>
       </w:r>
     </w:p>
     <w:p>
       <w:pPr>
         <w:pStyle w:val="ListParagraph"/>
         <w:spacing w:line="480" w:lineRule="auto"/>
-        <w:ind w:left="1440"/>
-        <w:jc w:val="both"/>
-        <w:rPr>
-          <w:rFonts w:ascii="Times New Roman" w:hAnsi="Times New Roman" w:cs="Times New Roman"/>
-          <w:sz w:val="24"/>
-          <w:szCs w:val="24"/>
-        </w:rPr>
-      </w:pPr>
-      <w:r>
-        <w:rPr>
-          <w:rFonts w:ascii="Times New Roman" w:hAnsi="Times New Roman" w:cs="Times New Roman"/>
-          <w:sz w:val="24"/>
-          <w:szCs w:val="24"/>
-        </w:rPr>
-        <w:t xml:space="preserve"> int total_scoped_statements, LocalVar declared_local_variables[],</w:t>
+        <w:ind w:left="2160" w:firstLine="720"/>
+        <w:jc w:val="both"/>
+        <w:rPr>
+          <w:rFonts w:ascii="Times New Roman" w:hAnsi="Times New Roman" w:cs="Times New Roman"/>
+          <w:sz w:val="24"/>
+          <w:szCs w:val="24"/>
+        </w:rPr>
+      </w:pPr>
+      <w:r>
+        <w:rPr>
+          <w:rFonts w:ascii="Times New Roman" w:hAnsi="Times New Roman" w:cs="Times New Roman"/>
+          <w:sz w:val="24"/>
+          <w:szCs w:val="24"/>
+        </w:rPr>
+        <w:t>int total_local_variables, LocalVar local_variables[],</w:t>
       </w:r>
     </w:p>
     <w:p>
       <w:pPr>
         <w:pStyle w:val="ListParagraph"/>
         <w:spacing w:line="480" w:lineRule="auto"/>
-        <w:ind w:left="1440"/>
-        <w:jc w:val="both"/>
-        <w:rPr>
-          <w:rFonts w:ascii="Times New Roman" w:hAnsi="Times New Roman" w:cs="Times New Roman"/>
-          <w:sz w:val="24"/>
-          <w:szCs w:val="24"/>
-        </w:rPr>
-      </w:pPr>
-      <w:r>
-        <w:rPr>
-          <w:rFonts w:ascii="Times New Roman" w:hAnsi="Times New Roman" w:cs="Times New Roman"/>
-          <w:sz w:val="24"/>
-          <w:szCs w:val="24"/>
-        </w:rPr>
-        <w:t xml:space="preserve">Parameter parameters[],int total_params, GlobalVar global_variables[], </w:t>
+        <w:ind w:left="2160" w:firstLine="720"/>
+        <w:jc w:val="both"/>
+        <w:rPr>
+          <w:rFonts w:ascii="Times New Roman" w:hAnsi="Times New Roman" w:cs="Times New Roman"/>
+          <w:sz w:val="24"/>
+          <w:szCs w:val="24"/>
+        </w:rPr>
+      </w:pPr>
+      <w:r>
+        <w:rPr>
+          <w:rFonts w:ascii="Times New Roman" w:hAnsi="Times New Roman" w:cs="Times New Roman"/>
+          <w:sz w:val="24"/>
+          <w:szCs w:val="24"/>
+        </w:rPr>
+        <w:t>char (*dependent_variables)[VAR_LENGTH],</w:t>
       </w:r>
     </w:p>
     <w:p>
       <w:pPr>
         <w:pStyle w:val="ListParagraph"/>
         <w:spacing w:line="480" w:lineRule="auto"/>
-        <w:ind w:left="1440"/>
-        <w:jc w:val="both"/>
-        <w:rPr>
-          <w:rFonts w:ascii="Times New Roman" w:hAnsi="Times New Roman" w:cs="Times New Roman"/>
-          <w:sz w:val="24"/>
-          <w:szCs w:val="24"/>
-        </w:rPr>
-      </w:pPr>
-      <w:r>
-        <w:rPr>
-          <w:rFonts w:ascii="Times New Roman" w:hAnsi="Times New Roman" w:cs="Times New Roman"/>
-          <w:sz w:val="24"/>
-          <w:szCs w:val="24"/>
-        </w:rPr>
-        <w:t>int total_globals, char (*global_constants)[MAX_LENGTH], int total_constants);</w:t>
+        <w:ind w:left="2160" w:firstLine="720"/>
+        <w:jc w:val="both"/>
+        <w:rPr>
+          <w:rFonts w:ascii="Times New Roman" w:hAnsi="Times New Roman" w:cs="Times New Roman"/>
+          <w:sz w:val="24"/>
+          <w:szCs w:val="24"/>
+        </w:rPr>
+      </w:pPr>
+      <w:r>
+        <w:rPr>
+          <w:rFonts w:ascii="Times New Roman" w:hAnsi="Times New Roman" w:cs="Times New Roman"/>
+          <w:sz w:val="24"/>
+          <w:szCs w:val="24"/>
+        </w:rPr>
+        <w:t>Functions function_list[],Parameter parameters[],</w:t>
+      </w:r>
+    </w:p>
+    <w:p>
+      <w:pPr>
+        <w:pStyle w:val="ListParagraph"/>
+        <w:spacing w:line="480" w:lineRule="auto"/>
+        <w:ind w:left="2160" w:firstLine="720"/>
+        <w:jc w:val="both"/>
+        <w:rPr>
+          <w:rFonts w:ascii="Times New Roman" w:hAnsi="Times New Roman" w:cs="Times New Roman"/>
+          <w:sz w:val="24"/>
+          <w:szCs w:val="24"/>
+        </w:rPr>
+      </w:pPr>
+      <w:r>
+        <w:rPr>
+          <w:rFonts w:ascii="Times New Roman" w:hAnsi="Times New Roman" w:cs="Times New Roman"/>
+          <w:sz w:val="24"/>
+          <w:szCs w:val="24"/>
+        </w:rPr>
+        <w:t>GlobalVar global_variables[],</w:t>
+      </w:r>
+    </w:p>
+    <w:p>
+      <w:pPr>
+        <w:pStyle w:val="ListParagraph"/>
+        <w:spacing w:line="480" w:lineRule="auto"/>
+        <w:ind w:left="2160" w:firstLine="720"/>
+        <w:jc w:val="both"/>
+        <w:rPr>
+          <w:rFonts w:ascii="Times New Roman" w:hAnsi="Times New Roman" w:cs="Times New Roman"/>
+          <w:sz w:val="24"/>
+          <w:szCs w:val="24"/>
+        </w:rPr>
+      </w:pPr>
+      <w:r>
+        <w:rPr>
+          <w:rFonts w:ascii="Times New Roman" w:hAnsi="Times New Roman" w:cs="Times New Roman"/>
+          <w:sz w:val="24"/>
+          <w:szCs w:val="24"/>
+        </w:rPr>
+        <w:t>char (*global_constants)[MAX_LENGTH]);</w:t>
       </w:r>
     </w:p>
     <w:p>
@@ -2113,15 +2816,15 @@
           <w:sz w:val="24"/>
           <w:szCs w:val="24"/>
         </w:rPr>
-        <w:t>This function</w:t>
-      </w:r>
-      <w:r>
-        <w:rPr>
-          <w:rFonts w:ascii="Times New Roman" w:hAnsi="Times New Roman" w:cs="Times New Roman"/>
-          <w:sz w:val="24"/>
-          <w:szCs w:val="24"/>
-        </w:rPr>
-        <w:t xml:space="preserve"> sets the “Local Variables” for the current function being “traversed”. These “Local Variables” are the re-declarations of the parameters and global variables. It returns the total number of “Local Variables” found.</w:t>
+        <w:t xml:space="preserve">This function sets the “dependent_variables” array, based on the variables that affect the execution of the </w:t>
+      </w:r>
+      <w:r>
+        <w:rPr>
+          <w:rFonts w:ascii="Times New Roman" w:hAnsi="Times New Roman" w:cs="Times New Roman"/>
+          <w:sz w:val="24"/>
+          <w:szCs w:val="24"/>
+        </w:rPr>
+        <w:t>function/test. This is where, the re-declared variables, inside the scope are “ignored”.</w:t>
       </w:r>
     </w:p>
     <w:p>
@@ -2145,112 +2848,133 @@
           <w:sz w:val="24"/>
           <w:szCs w:val="24"/>
         </w:rPr>
-        <w:t xml:space="preserve"> int set_dependency(int total_dependent_variables,char *statement,int scope,int number, </w:t>
+        <w:t>int set_variables(char (*done_func)[VAR_LENGTH], int total_done,</w:t>
       </w:r>
     </w:p>
     <w:p>
       <w:pPr>
         <w:pStyle w:val="ListParagraph"/>
         <w:spacing w:line="480" w:lineRule="auto"/>
-        <w:ind w:left="2160" w:firstLine="720"/>
-        <w:jc w:val="both"/>
-        <w:rPr>
-          <w:rFonts w:ascii="Times New Roman" w:hAnsi="Times New Roman" w:cs="Times New Roman"/>
-          <w:sz w:val="24"/>
-          <w:szCs w:val="24"/>
-        </w:rPr>
-      </w:pPr>
-      <w:r>
-        <w:rPr>
-          <w:rFonts w:ascii="Times New Roman" w:hAnsi="Times New Roman" w:cs="Times New Roman"/>
-          <w:sz w:val="24"/>
-          <w:szCs w:val="24"/>
-        </w:rPr>
-        <w:t>int total_local_variables, LocalVar local_variables[],</w:t>
+        <w:ind w:left="2160"/>
+        <w:jc w:val="both"/>
+        <w:rPr>
+          <w:rFonts w:ascii="Times New Roman" w:hAnsi="Times New Roman" w:cs="Times New Roman"/>
+          <w:sz w:val="24"/>
+          <w:szCs w:val="24"/>
+        </w:rPr>
+      </w:pPr>
+      <w:r>
+        <w:rPr>
+          <w:rFonts w:ascii="Times New Roman" w:hAnsi="Times New Roman" w:cs="Times New Roman"/>
+          <w:sz w:val="24"/>
+          <w:szCs w:val="24"/>
+        </w:rPr>
+        <w:t>int total_variables,int function_number, Functions function_list[],</w:t>
       </w:r>
     </w:p>
     <w:p>
       <w:pPr>
         <w:pStyle w:val="ListParagraph"/>
         <w:spacing w:line="480" w:lineRule="auto"/>
-        <w:ind w:left="2160" w:firstLine="720"/>
-        <w:jc w:val="both"/>
-        <w:rPr>
-          <w:rFonts w:ascii="Times New Roman" w:hAnsi="Times New Roman" w:cs="Times New Roman"/>
-          <w:sz w:val="24"/>
-          <w:szCs w:val="24"/>
-        </w:rPr>
-      </w:pPr>
-      <w:r>
-        <w:rPr>
-          <w:rFonts w:ascii="Times New Roman" w:hAnsi="Times New Roman" w:cs="Times New Roman"/>
-          <w:sz w:val="24"/>
-          <w:szCs w:val="24"/>
-        </w:rPr>
-        <w:t>char (*dependent_variables)[VAR_LENGTH],</w:t>
+        <w:ind w:left="2160"/>
+        <w:jc w:val="both"/>
+        <w:rPr>
+          <w:rFonts w:ascii="Times New Roman" w:hAnsi="Times New Roman" w:cs="Times New Roman"/>
+          <w:sz w:val="24"/>
+          <w:szCs w:val="24"/>
+        </w:rPr>
+      </w:pPr>
+      <w:r>
+        <w:rPr>
+          <w:rFonts w:ascii="Times New Roman" w:hAnsi="Times New Roman" w:cs="Times New Roman"/>
+          <w:sz w:val="24"/>
+          <w:szCs w:val="24"/>
+        </w:rPr>
+        <w:t>int total_params,Parameter parameters[],int total_globals,</w:t>
       </w:r>
     </w:p>
     <w:p>
       <w:pPr>
         <w:pStyle w:val="ListParagraph"/>
         <w:spacing w:line="480" w:lineRule="auto"/>
-        <w:ind w:left="2160" w:firstLine="720"/>
-        <w:jc w:val="both"/>
-        <w:rPr>
-          <w:rFonts w:ascii="Times New Roman" w:hAnsi="Times New Roman" w:cs="Times New Roman"/>
-          <w:sz w:val="24"/>
-          <w:szCs w:val="24"/>
-        </w:rPr>
-      </w:pPr>
-      <w:r>
-        <w:rPr>
-          <w:rFonts w:ascii="Times New Roman" w:hAnsi="Times New Roman" w:cs="Times New Roman"/>
-          <w:sz w:val="24"/>
-          <w:szCs w:val="24"/>
-        </w:rPr>
-        <w:t>Functions function_list[],Parameter parameters[],</w:t>
+        <w:ind w:left="2160"/>
+        <w:jc w:val="both"/>
+        <w:rPr>
+          <w:rFonts w:ascii="Times New Roman" w:hAnsi="Times New Roman" w:cs="Times New Roman"/>
+          <w:sz w:val="24"/>
+          <w:szCs w:val="24"/>
+        </w:rPr>
+      </w:pPr>
+      <w:r>
+        <w:rPr>
+          <w:rFonts w:ascii="Times New Roman" w:hAnsi="Times New Roman" w:cs="Times New Roman"/>
+          <w:sz w:val="24"/>
+          <w:szCs w:val="24"/>
+        </w:rPr>
+        <w:t>GlobalVar global_variables[],int total_constants,</w:t>
       </w:r>
     </w:p>
     <w:p>
       <w:pPr>
         <w:pStyle w:val="ListParagraph"/>
         <w:spacing w:line="480" w:lineRule="auto"/>
-        <w:ind w:left="2160" w:firstLine="720"/>
-        <w:jc w:val="both"/>
-        <w:rPr>
-          <w:rFonts w:ascii="Times New Roman" w:hAnsi="Times New Roman" w:cs="Times New Roman"/>
-          <w:sz w:val="24"/>
-          <w:szCs w:val="24"/>
-        </w:rPr>
-      </w:pPr>
-      <w:r>
-        <w:rPr>
-          <w:rFonts w:ascii="Times New Roman" w:hAnsi="Times New Roman" w:cs="Times New Roman"/>
-          <w:sz w:val="24"/>
-          <w:szCs w:val="24"/>
-        </w:rPr>
-        <w:t>GlobalVar global_variables[],</w:t>
+        <w:ind w:left="2160"/>
+        <w:jc w:val="both"/>
+        <w:rPr>
+          <w:rFonts w:ascii="Times New Roman" w:hAnsi="Times New Roman" w:cs="Times New Roman"/>
+          <w:sz w:val="24"/>
+          <w:szCs w:val="24"/>
+        </w:rPr>
+      </w:pPr>
+      <w:r>
+        <w:rPr>
+          <w:rFonts w:ascii="Times New Roman" w:hAnsi="Times New Roman" w:cs="Times New Roman"/>
+          <w:sz w:val="24"/>
+          <w:szCs w:val="24"/>
+        </w:rPr>
+        <w:t>char (*global_constants)[MAX_LENGTH],</w:t>
       </w:r>
     </w:p>
     <w:p>
       <w:pPr>
         <w:pStyle w:val="ListParagraph"/>
         <w:spacing w:line="480" w:lineRule="auto"/>
-        <w:ind w:left="2160" w:firstLine="720"/>
-        <w:jc w:val="both"/>
-        <w:rPr>
-          <w:rFonts w:ascii="Times New Roman" w:hAnsi="Times New Roman" w:cs="Times New Roman"/>
-          <w:sz w:val="24"/>
-          <w:szCs w:val="24"/>
-        </w:rPr>
-      </w:pPr>
-      <w:r>
-        <w:rPr>
-          <w:rFonts w:ascii="Times New Roman" w:hAnsi="Times New Roman" w:cs="Times New Roman"/>
-          <w:sz w:val="24"/>
-          <w:szCs w:val="24"/>
-        </w:rPr>
-        <w:t>char (*global_constants)[MAX_LENGTH]);</w:t>
+        <w:ind w:left="2160"/>
+        <w:jc w:val="both"/>
+        <w:rPr>
+          <w:rFonts w:ascii="Times New Roman" w:hAnsi="Times New Roman" w:cs="Times New Roman"/>
+          <w:sz w:val="24"/>
+          <w:szCs w:val="24"/>
+        </w:rPr>
+      </w:pPr>
+      <w:r>
+        <w:rPr>
+          <w:rFonts w:ascii="Times New Roman" w:hAnsi="Times New Roman" w:cs="Times New Roman"/>
+          <w:sz w:val="24"/>
+          <w:szCs w:val="24"/>
+        </w:rPr>
+        <w:t>int total_dependent_variables,</w:t>
+      </w:r>
+    </w:p>
+    <w:p>
+      <w:pPr>
+        <w:pStyle w:val="ListParagraph"/>
+        <w:spacing w:line="480" w:lineRule="auto"/>
+        <w:ind w:left="2160"/>
+        <w:jc w:val="both"/>
+        <w:rPr>
+          <w:rFonts w:ascii="Times New Roman" w:hAnsi="Times New Roman" w:cs="Times New Roman"/>
+          <w:sz w:val="24"/>
+          <w:szCs w:val="24"/>
+        </w:rPr>
+      </w:pPr>
+      <w:r>
+        <w:rPr>
+          <w:rFonts w:ascii="Times New Roman" w:hAnsi="Times New Roman" w:cs="Times New Roman"/>
+          <w:sz w:val="24"/>
+          <w:szCs w:val="24"/>
+        </w:rPr>
+        <w:t>char (*dependent_variables)[VAR_LENGTH],Variable variables[]);</w:t>
       </w:r>
     </w:p>
     <w:p>
@@ -2270,95 +2994,8 @@
           <w:sz w:val="24"/>
           <w:szCs w:val="24"/>
         </w:rPr>
-        <w:t xml:space="preserve">This function sets the “dependent_variables” array, based on the variables that affect the execution of the </w:t>
-      </w:r>
-      <w:r>
-        <w:rPr>
-          <w:rFonts w:ascii="Times New Roman" w:hAnsi="Times New Roman" w:cs="Times New Roman"/>
-          <w:sz w:val="24"/>
-          <w:szCs w:val="24"/>
-        </w:rPr>
-        <w:t>function/test. This is where, the re-declared variables, inside the scope are “ignored”.</w:t>
-      </w:r>
-    </w:p>
-    <w:p>
-      <w:pPr>
-        <w:spacing w:line="480" w:lineRule="auto"/>
-        <w:ind w:left="720" w:firstLine="720"/>
-        <w:jc w:val="both"/>
-        <w:rPr>
-          <w:rFonts w:ascii="Times New Roman" w:hAnsi="Times New Roman" w:cs="Times New Roman"/>
-          <w:sz w:val="24"/>
-          <w:szCs w:val="24"/>
-        </w:rPr>
-      </w:pPr>
-    </w:p>
-    <w:p>
-      <w:pPr>
-        <w:spacing w:line="480" w:lineRule="auto"/>
-        <w:ind w:left="720" w:firstLine="720"/>
-        <w:jc w:val="both"/>
-        <w:rPr>
-          <w:rFonts w:ascii="Times New Roman" w:hAnsi="Times New Roman" w:cs="Times New Roman"/>
-          <w:sz w:val="24"/>
-          <w:szCs w:val="24"/>
-        </w:rPr>
-      </w:pPr>
-    </w:p>
-    <w:p>
-      <w:pPr>
-        <w:spacing w:line="480" w:lineRule="auto"/>
-        <w:ind w:left="720" w:firstLine="720"/>
-        <w:jc w:val="both"/>
-        <w:rPr>
-          <w:rFonts w:ascii="Times New Roman" w:hAnsi="Times New Roman" w:cs="Times New Roman"/>
-          <w:sz w:val="24"/>
-          <w:szCs w:val="24"/>
-        </w:rPr>
-      </w:pPr>
-    </w:p>
-    <w:p>
-      <w:pPr>
-        <w:spacing w:line="480" w:lineRule="auto"/>
-        <w:ind w:left="720" w:firstLine="720"/>
-        <w:jc w:val="right"/>
-        <w:rPr>
-          <w:rFonts w:ascii="Times New Roman" w:hAnsi="Times New Roman" w:cs="Times New Roman"/>
-          <w:b/>
-          <w:sz w:val="24"/>
-          <w:szCs w:val="24"/>
-        </w:rPr>
-      </w:pPr>
-      <w:r>
-        <w:rPr>
-          <w:rFonts w:ascii="Times New Roman" w:hAnsi="Times New Roman" w:cs="Times New Roman"/>
-          <w:b/>
-          <w:sz w:val="24"/>
-          <w:szCs w:val="24"/>
-        </w:rPr>
-        <w:t xml:space="preserve">P – T – O </w:t>
-      </w:r>
-      <w:r>
-        <w:rPr>
-          <w:rFonts w:ascii="Times New Roman" w:hAnsi="Times New Roman" w:cs="Times New Roman"/>
-          <w:b/>
-          <w:sz w:val="24"/>
-          <w:szCs w:val="24"/>
-        </w:rPr>
-        <w:sym w:font="Wingdings" w:char="F0E0"/>
-      </w:r>
-    </w:p>
-    <w:p>
-      <w:pPr>
-        <w:spacing w:line="480" w:lineRule="auto"/>
-        <w:ind w:left="720" w:firstLine="720"/>
-        <w:jc w:val="both"/>
-        <w:rPr>
-          <w:rFonts w:ascii="Times New Roman" w:hAnsi="Times New Roman" w:cs="Times New Roman"/>
-          <w:sz w:val="24"/>
-          <w:szCs w:val="24"/>
-        </w:rPr>
-      </w:pPr>
+        <w:t>This function goes through all the “dependent_variables”, compares them to the parameters, global variables and constants and the list of un traversed functions, and acts accordingly. If it is one of the “variables/constants”, then it is added to the array. If it the last possibility, i.e., non-traversed function, then it calls the “get_func_vars”, which repeats the whole process for that new function. “set_function” also “flags” the “non-traversed” function as traversed.</w:t>
+      </w:r>
     </w:p>
     <w:p>
       <w:pPr>
@@ -2382,176 +3019,6 @@
           <w:szCs w:val="24"/>
         </w:rPr>
         <w:lastRenderedPageBreak/>
-        <w:t>int set_variables(char (*done_func)[VAR_LENGTH], int total_done,</w:t>
-      </w:r>
-    </w:p>
-    <w:p>
-      <w:pPr>
-        <w:pStyle w:val="ListParagraph"/>
-        <w:spacing w:line="480" w:lineRule="auto"/>
-        <w:ind w:left="2160"/>
-        <w:jc w:val="both"/>
-        <w:rPr>
-          <w:rFonts w:ascii="Times New Roman" w:hAnsi="Times New Roman" w:cs="Times New Roman"/>
-          <w:sz w:val="24"/>
-          <w:szCs w:val="24"/>
-        </w:rPr>
-      </w:pPr>
-      <w:r>
-        <w:rPr>
-          <w:rFonts w:ascii="Times New Roman" w:hAnsi="Times New Roman" w:cs="Times New Roman"/>
-          <w:sz w:val="24"/>
-          <w:szCs w:val="24"/>
-        </w:rPr>
-        <w:t>int total_variables,int function_number, Functions function_list[],</w:t>
-      </w:r>
-    </w:p>
-    <w:p>
-      <w:pPr>
-        <w:pStyle w:val="ListParagraph"/>
-        <w:spacing w:line="480" w:lineRule="auto"/>
-        <w:ind w:left="2160"/>
-        <w:jc w:val="both"/>
-        <w:rPr>
-          <w:rFonts w:ascii="Times New Roman" w:hAnsi="Times New Roman" w:cs="Times New Roman"/>
-          <w:sz w:val="24"/>
-          <w:szCs w:val="24"/>
-        </w:rPr>
-      </w:pPr>
-      <w:r>
-        <w:rPr>
-          <w:rFonts w:ascii="Times New Roman" w:hAnsi="Times New Roman" w:cs="Times New Roman"/>
-          <w:sz w:val="24"/>
-          <w:szCs w:val="24"/>
-        </w:rPr>
-        <w:t>int total_params,Parameter parameters[],int total_globals,</w:t>
-      </w:r>
-    </w:p>
-    <w:p>
-      <w:pPr>
-        <w:pStyle w:val="ListParagraph"/>
-        <w:spacing w:line="480" w:lineRule="auto"/>
-        <w:ind w:left="2160"/>
-        <w:jc w:val="both"/>
-        <w:rPr>
-          <w:rFonts w:ascii="Times New Roman" w:hAnsi="Times New Roman" w:cs="Times New Roman"/>
-          <w:sz w:val="24"/>
-          <w:szCs w:val="24"/>
-        </w:rPr>
-      </w:pPr>
-      <w:r>
-        <w:rPr>
-          <w:rFonts w:ascii="Times New Roman" w:hAnsi="Times New Roman" w:cs="Times New Roman"/>
-          <w:sz w:val="24"/>
-          <w:szCs w:val="24"/>
-        </w:rPr>
-        <w:t>GlobalVar global_variables[],int total_constants,</w:t>
-      </w:r>
-    </w:p>
-    <w:p>
-      <w:pPr>
-        <w:pStyle w:val="ListParagraph"/>
-        <w:spacing w:line="480" w:lineRule="auto"/>
-        <w:ind w:left="2160"/>
-        <w:jc w:val="both"/>
-        <w:rPr>
-          <w:rFonts w:ascii="Times New Roman" w:hAnsi="Times New Roman" w:cs="Times New Roman"/>
-          <w:sz w:val="24"/>
-          <w:szCs w:val="24"/>
-        </w:rPr>
-      </w:pPr>
-      <w:r>
-        <w:rPr>
-          <w:rFonts w:ascii="Times New Roman" w:hAnsi="Times New Roman" w:cs="Times New Roman"/>
-          <w:sz w:val="24"/>
-          <w:szCs w:val="24"/>
-        </w:rPr>
-        <w:t>char (*global_constants)[MAX_LENGTH],</w:t>
-      </w:r>
-    </w:p>
-    <w:p>
-      <w:pPr>
-        <w:pStyle w:val="ListParagraph"/>
-        <w:spacing w:line="480" w:lineRule="auto"/>
-        <w:ind w:left="2160"/>
-        <w:jc w:val="both"/>
-        <w:rPr>
-          <w:rFonts w:ascii="Times New Roman" w:hAnsi="Times New Roman" w:cs="Times New Roman"/>
-          <w:sz w:val="24"/>
-          <w:szCs w:val="24"/>
-        </w:rPr>
-      </w:pPr>
-      <w:r>
-        <w:rPr>
-          <w:rFonts w:ascii="Times New Roman" w:hAnsi="Times New Roman" w:cs="Times New Roman"/>
-          <w:sz w:val="24"/>
-          <w:szCs w:val="24"/>
-        </w:rPr>
-        <w:t>int total_dependent_variables,</w:t>
-      </w:r>
-    </w:p>
-    <w:p>
-      <w:pPr>
-        <w:pStyle w:val="ListParagraph"/>
-        <w:spacing w:line="480" w:lineRule="auto"/>
-        <w:ind w:left="2160"/>
-        <w:jc w:val="both"/>
-        <w:rPr>
-          <w:rFonts w:ascii="Times New Roman" w:hAnsi="Times New Roman" w:cs="Times New Roman"/>
-          <w:sz w:val="24"/>
-          <w:szCs w:val="24"/>
-        </w:rPr>
-      </w:pPr>
-      <w:r>
-        <w:rPr>
-          <w:rFonts w:ascii="Times New Roman" w:hAnsi="Times New Roman" w:cs="Times New Roman"/>
-          <w:sz w:val="24"/>
-          <w:szCs w:val="24"/>
-        </w:rPr>
-        <w:t>char (*dependent_variables)[VAR_LENGTH],Variable variables[]);</w:t>
-      </w:r>
-    </w:p>
-    <w:p>
-      <w:pPr>
-        <w:spacing w:line="480" w:lineRule="auto"/>
-        <w:ind w:left="720" w:firstLine="720"/>
-        <w:jc w:val="both"/>
-        <w:rPr>
-          <w:rFonts w:ascii="Times New Roman" w:hAnsi="Times New Roman" w:cs="Times New Roman"/>
-          <w:sz w:val="24"/>
-          <w:szCs w:val="24"/>
-        </w:rPr>
-      </w:pPr>
-      <w:r>
-        <w:rPr>
-          <w:rFonts w:ascii="Times New Roman" w:hAnsi="Times New Roman" w:cs="Times New Roman"/>
-          <w:sz w:val="24"/>
-          <w:szCs w:val="24"/>
-        </w:rPr>
-        <w:t>This function goes through all the “dependent_variables”, compares them to the parameters, global variables and constants and the list of un traversed functions, and acts accordingly. If it is one of the “variables/constants”, then it is added to the array. If it the last possibility, i.e., non-traversed function, then it calls the “get_func_vars”, which repeats the whole process for that new function. “set_function” also “flags” the “non-traversed” function as traversed.</w:t>
-      </w:r>
-    </w:p>
-    <w:p>
-      <w:pPr>
-        <w:pStyle w:val="ListParagraph"/>
-        <w:numPr>
-          <w:ilvl w:val="0"/>
-          <w:numId w:val="19"/>
-        </w:numPr>
-        <w:spacing w:line="480" w:lineRule="auto"/>
-        <w:jc w:val="both"/>
-        <w:rPr>
-          <w:rFonts w:ascii="Times New Roman" w:hAnsi="Times New Roman" w:cs="Times New Roman"/>
-          <w:sz w:val="24"/>
-          <w:szCs w:val="24"/>
-        </w:rPr>
-      </w:pPr>
-      <w:r>
-        <w:rPr>
-          <w:rFonts w:ascii="Times New Roman" w:hAnsi="Times New Roman" w:cs="Times New Roman"/>
-          <w:sz w:val="24"/>
-          <w:szCs w:val="24"/>
-        </w:rPr>
         <w:t>int get_func_vars(char (*done_func)[VAR_LENGTH], int total_done,char *func,</w:t>
       </w:r>
     </w:p>
@@ -2703,7 +3170,6 @@
           <w:szCs w:val="28"/>
           <w:u w:val="single"/>
         </w:rPr>
-        <w:lastRenderedPageBreak/>
         <w:t>Integration with InVite</w:t>
       </w:r>
     </w:p>
@@ -2839,6 +3305,7 @@
           <w:sz w:val="24"/>
           <w:szCs w:val="24"/>
         </w:rPr>
+        <w:lastRenderedPageBreak/>
         <w:t>The test code provided is in the “Test” folder. I will go over the steps for the file named “single_test.c” inside the “Test” folder.</w:t>
       </w:r>
     </w:p>
@@ -2945,133 +3412,42 @@
         </w:rPr>
         <w:t>./CSInvite single_test.c</w:t>
       </w:r>
+      <w:r>
+        <w:rPr>
+          <w:rFonts w:ascii="Times New Roman" w:hAnsi="Times New Roman" w:cs="Times New Roman"/>
+          <w:sz w:val="24"/>
+          <w:szCs w:val="24"/>
+        </w:rPr>
+        <w:t xml:space="preserve">    /* This will print out all the function dependencies for every   </w:t>
+      </w:r>
     </w:p>
     <w:p>
       <w:pPr>
         <w:pStyle w:val="ListParagraph"/>
-        <w:numPr>
-          <w:ilvl w:val="0"/>
-          <w:numId w:val="17"/>
-        </w:numPr>
-        <w:spacing w:line="480" w:lineRule="auto"/>
-        <w:jc w:val="both"/>
-        <w:rPr>
-          <w:rFonts w:ascii="Times New Roman" w:hAnsi="Times New Roman" w:cs="Times New Roman"/>
-          <w:sz w:val="24"/>
-          <w:szCs w:val="24"/>
-        </w:rPr>
-      </w:pPr>
-      <w:r>
-        <w:rPr>
-          <w:rFonts w:ascii="Times New Roman" w:hAnsi="Times New Roman" w:cs="Times New Roman"/>
-          <w:sz w:val="24"/>
-          <w:szCs w:val="24"/>
-        </w:rPr>
-        <w:t xml:space="preserve">first , second , third , fourth , fifth , sixth , seventh </w:t>
-      </w:r>
-      <w:r>
-        <w:rPr>
-          <w:rFonts w:ascii="Times New Roman" w:hAnsi="Times New Roman" w:cs="Times New Roman"/>
-          <w:sz w:val="24"/>
-          <w:szCs w:val="24"/>
-        </w:rPr>
-        <w:sym w:font="Wingdings" w:char="F0E0"/>
-      </w:r>
-      <w:r>
-        <w:rPr>
-          <w:rFonts w:ascii="Times New Roman" w:hAnsi="Times New Roman" w:cs="Times New Roman"/>
-          <w:sz w:val="24"/>
-          <w:szCs w:val="24"/>
-        </w:rPr>
-        <w:t xml:space="preserve"> these are the choice you have, type any one or all separated by the space. You will see the results printed on the screen.</w:t>
-      </w:r>
-    </w:p>
-    <w:p>
-      <w:pPr>
-        <w:pStyle w:val="ListParagraph"/>
-        <w:numPr>
-          <w:ilvl w:val="0"/>
-          <w:numId w:val="17"/>
-        </w:numPr>
-        <w:spacing w:line="480" w:lineRule="auto"/>
-        <w:jc w:val="both"/>
-        <w:rPr>
-          <w:rFonts w:ascii="Times New Roman" w:hAnsi="Times New Roman" w:cs="Times New Roman"/>
-          <w:sz w:val="24"/>
-          <w:szCs w:val="24"/>
-        </w:rPr>
-      </w:pPr>
-      <w:r>
-        <w:rPr>
-          <w:rFonts w:ascii="Times New Roman" w:hAnsi="Times New Roman" w:cs="Times New Roman"/>
-          <w:sz w:val="24"/>
-          <w:szCs w:val="24"/>
-        </w:rPr>
-        <w:t xml:space="preserve">Type </w:t>
-      </w:r>
-      <w:r>
-        <w:rPr>
-          <w:rFonts w:ascii="Times New Roman" w:hAnsi="Times New Roman" w:cs="Times New Roman"/>
-          <w:sz w:val="24"/>
-          <w:szCs w:val="24"/>
-        </w:rPr>
-        <w:t>“</w:t>
-      </w:r>
-      <w:r>
-        <w:rPr>
-          <w:rFonts w:ascii="Times New Roman" w:hAnsi="Times New Roman" w:cs="Times New Roman"/>
-          <w:sz w:val="24"/>
-          <w:szCs w:val="24"/>
-        </w:rPr>
-        <w:t>quit</w:t>
-      </w:r>
-      <w:r>
-        <w:rPr>
-          <w:rFonts w:ascii="Times New Roman" w:hAnsi="Times New Roman" w:cs="Times New Roman"/>
-          <w:sz w:val="24"/>
-          <w:szCs w:val="24"/>
-        </w:rPr>
-        <w:t>”</w:t>
-      </w:r>
-      <w:r>
-        <w:rPr>
-          <w:rFonts w:ascii="Times New Roman" w:hAnsi="Times New Roman" w:cs="Times New Roman"/>
-          <w:sz w:val="24"/>
-          <w:szCs w:val="24"/>
-        </w:rPr>
-        <w:t xml:space="preserve"> </w:t>
-      </w:r>
-      <w:r>
-        <w:rPr>
-          <w:rFonts w:ascii="Times New Roman" w:hAnsi="Times New Roman" w:cs="Times New Roman"/>
-          <w:sz w:val="24"/>
-          <w:szCs w:val="24"/>
-        </w:rPr>
-        <w:t>for</w:t>
-      </w:r>
-      <w:r>
-        <w:rPr>
-          <w:rFonts w:ascii="Times New Roman" w:hAnsi="Times New Roman" w:cs="Times New Roman"/>
-          <w:sz w:val="24"/>
-          <w:szCs w:val="24"/>
-        </w:rPr>
-        <w:t xml:space="preserve"> exit</w:t>
-      </w:r>
-      <w:r>
-        <w:rPr>
-          <w:rFonts w:ascii="Times New Roman" w:hAnsi="Times New Roman" w:cs="Times New Roman"/>
-          <w:sz w:val="24"/>
-          <w:szCs w:val="24"/>
-        </w:rPr>
-        <w:t>ing</w:t>
-      </w:r>
-      <w:r>
-        <w:rPr>
-          <w:rFonts w:ascii="Times New Roman" w:hAnsi="Times New Roman" w:cs="Times New Roman"/>
-          <w:sz w:val="24"/>
-          <w:szCs w:val="24"/>
-        </w:rPr>
-        <w:t xml:space="preserve"> the program. </w:t>
+        <w:spacing w:line="480" w:lineRule="auto"/>
+        <w:ind w:left="2880" w:firstLine="720"/>
+        <w:jc w:val="both"/>
+        <w:rPr>
+          <w:rFonts w:ascii="Times New Roman" w:hAnsi="Times New Roman" w:cs="Times New Roman"/>
+          <w:sz w:val="24"/>
+          <w:szCs w:val="24"/>
+        </w:rPr>
+      </w:pPr>
+      <w:r>
+        <w:rPr>
+          <w:rFonts w:ascii="Times New Roman" w:hAnsi="Times New Roman" w:cs="Times New Roman"/>
+          <w:sz w:val="24"/>
+          <w:szCs w:val="24"/>
+        </w:rPr>
+        <w:t>Function</w:t>
+      </w:r>
+      <w:r>
+        <w:rPr>
+          <w:rFonts w:ascii="Times New Roman" w:hAnsi="Times New Roman" w:cs="Times New Roman"/>
+          <w:sz w:val="24"/>
+          <w:szCs w:val="24"/>
+        </w:rPr>
+        <w:t xml:space="preserve"> in the file “single_test.c” */ </w:t>
       </w:r>
     </w:p>
     <w:p>
@@ -3091,26 +3467,41 @@
           <w:sz w:val="24"/>
           <w:szCs w:val="24"/>
         </w:rPr>
-        <w:t>I created the program this way, because it has not been integrated with the other components. Minor changes are required to integrate this preprocessor with the whole project.</w:t>
-      </w:r>
-    </w:p>
-    <w:p>
-      <w:pPr>
-        <w:spacing w:line="480" w:lineRule="auto"/>
-        <w:jc w:val="both"/>
-        <w:rPr>
-          <w:rFonts w:ascii="Times New Roman" w:hAnsi="Times New Roman" w:cs="Times New Roman"/>
-          <w:sz w:val="24"/>
-          <w:szCs w:val="24"/>
-        </w:rPr>
-      </w:pPr>
-      <w:r>
-        <w:rPr>
-          <w:rFonts w:ascii="Times New Roman" w:hAnsi="Times New Roman" w:cs="Times New Roman"/>
-          <w:sz w:val="24"/>
-          <w:szCs w:val="24"/>
-        </w:rPr>
-        <w:lastRenderedPageBreak/>
+        <w:t xml:space="preserve">I created the program this way, because it has not been integrated with the other components. </w:t>
+      </w:r>
+      <w:r>
+        <w:rPr>
+          <w:rFonts w:ascii="Times New Roman" w:hAnsi="Times New Roman" w:cs="Times New Roman"/>
+          <w:sz w:val="24"/>
+          <w:szCs w:val="24"/>
+        </w:rPr>
+        <w:t xml:space="preserve">Right now, it simply prints out all the functions in the file with their dependencies. </w:t>
+      </w:r>
+      <w:r>
+        <w:rPr>
+          <w:rFonts w:ascii="Times New Roman" w:hAnsi="Times New Roman" w:cs="Times New Roman"/>
+          <w:sz w:val="24"/>
+          <w:szCs w:val="24"/>
+        </w:rPr>
+        <w:t>Minor changes are required to integrate this preprocessor with the whole project.</w:t>
+      </w:r>
+    </w:p>
+    <w:p>
+      <w:pPr>
+        <w:spacing w:line="480" w:lineRule="auto"/>
+        <w:jc w:val="both"/>
+        <w:rPr>
+          <w:rFonts w:ascii="Times New Roman" w:hAnsi="Times New Roman" w:cs="Times New Roman"/>
+          <w:sz w:val="24"/>
+          <w:szCs w:val="24"/>
+        </w:rPr>
+      </w:pPr>
+      <w:r>
+        <w:rPr>
+          <w:rFonts w:ascii="Times New Roman" w:hAnsi="Times New Roman" w:cs="Times New Roman"/>
+          <w:sz w:val="24"/>
+          <w:szCs w:val="24"/>
+        </w:rPr>
         <w:t xml:space="preserve">      </w:t>
       </w:r>
       <w:r>
@@ -3167,7 +3558,23 @@
           <w:sz w:val="24"/>
           <w:szCs w:val="24"/>
         </w:rPr>
-        <w:t xml:space="preserve"> is also available as a README with the source.</w:t>
+        <w:t xml:space="preserve"> is also available as a README with the </w:t>
+      </w:r>
+      <w:r>
+        <w:rPr>
+          <w:rFonts w:ascii="Times New Roman" w:hAnsi="Times New Roman" w:cs="Times New Roman"/>
+          <w:sz w:val="24"/>
+          <w:szCs w:val="24"/>
+        </w:rPr>
+        <w:t>whole project</w:t>
+      </w:r>
+      <w:r>
+        <w:rPr>
+          <w:rFonts w:ascii="Times New Roman" w:hAnsi="Times New Roman" w:cs="Times New Roman"/>
+          <w:sz w:val="24"/>
+          <w:szCs w:val="24"/>
+        </w:rPr>
+        <w:t>.</w:t>
       </w:r>
     </w:p>
     <w:p>
@@ -3237,6 +3644,7 @@
           <w:szCs w:val="24"/>
           <w:u w:val="single"/>
         </w:rPr>
+        <w:lastRenderedPageBreak/>
         <w:t>The List of Files and Directories:</w:t>
       </w:r>
     </w:p>
@@ -3396,7 +3804,6 @@
           <w:sz w:val="24"/>
           <w:szCs w:val="24"/>
         </w:rPr>
-        <w:lastRenderedPageBreak/>
         <w:t>CSInvite_help</w:t>
       </w:r>
       <w:r>
@@ -3746,6 +4153,7 @@
           <w:sz w:val="24"/>
           <w:szCs w:val="24"/>
         </w:rPr>
+        <w:lastRenderedPageBreak/>
         <w:t xml:space="preserve">test.h, test.c, test1.c and test2.c </w:t>
       </w:r>
       <w:r>
@@ -3911,15 +4319,103 @@
         <w:rPr>
           <w:rFonts w:ascii="Times New Roman" w:hAnsi="Times New Roman" w:cs="Times New Roman"/>
         </w:rPr>
-        <w:lastRenderedPageBreak/>
+        <w:t xml:space="preserve">Limitations and </w:t>
+      </w:r>
+      <w:r>
+        <w:rPr>
+          <w:rFonts w:ascii="Times New Roman" w:hAnsi="Times New Roman" w:cs="Times New Roman"/>
+        </w:rPr>
         <w:t xml:space="preserve">Future Direction </w:t>
       </w:r>
     </w:p>
     <w:p>
       <w:pPr>
-        <w:pStyle w:val="Default"/>
-        <w:spacing w:line="480" w:lineRule="auto"/>
-        <w:ind w:firstLine="360"/>
+        <w:spacing w:line="480" w:lineRule="auto"/>
+        <w:ind w:firstLine="720"/>
+        <w:jc w:val="both"/>
+        <w:rPr>
+          <w:rFonts w:ascii="Times New Roman" w:hAnsi="Times New Roman" w:cs="Times New Roman"/>
+          <w:sz w:val="24"/>
+          <w:szCs w:val="24"/>
+        </w:rPr>
+      </w:pPr>
+      <w:r>
+        <w:rPr>
+          <w:rFonts w:ascii="Times New Roman" w:hAnsi="Times New Roman" w:cs="Times New Roman"/>
+          <w:sz w:val="24"/>
+          <w:szCs w:val="24"/>
+        </w:rPr>
+        <w:t xml:space="preserve">This preprocessor has its </w:t>
+      </w:r>
+      <w:r>
+        <w:rPr>
+          <w:rFonts w:ascii="Times New Roman" w:hAnsi="Times New Roman" w:cs="Times New Roman"/>
+          <w:sz w:val="24"/>
+          <w:szCs w:val="24"/>
+        </w:rPr>
+        <w:t xml:space="preserve">own </w:t>
+      </w:r>
+      <w:r>
+        <w:rPr>
+          <w:rFonts w:ascii="Times New Roman" w:hAnsi="Times New Roman" w:cs="Times New Roman"/>
+          <w:sz w:val="24"/>
+          <w:szCs w:val="24"/>
+        </w:rPr>
+        <w:t xml:space="preserve">limitations. As it is, by the end of this semester, it works for “compliable (no errors)” c code. It covers basically any data structure, even arrays and pointers. </w:t>
+      </w:r>
+      <w:r>
+        <w:rPr>
+          <w:rFonts w:ascii="Times New Roman" w:hAnsi="Times New Roman" w:cs="Times New Roman"/>
+          <w:sz w:val="24"/>
+          <w:szCs w:val="24"/>
+        </w:rPr>
+        <w:t xml:space="preserve">However, </w:t>
+      </w:r>
+      <w:r>
+        <w:rPr>
+          <w:rFonts w:ascii="Times New Roman" w:hAnsi="Times New Roman" w:cs="Times New Roman"/>
+          <w:sz w:val="24"/>
+          <w:szCs w:val="24"/>
+        </w:rPr>
+        <w:t>i</w:t>
+      </w:r>
+      <w:r>
+        <w:rPr>
+          <w:rFonts w:ascii="Times New Roman" w:hAnsi="Times New Roman" w:cs="Times New Roman"/>
+          <w:sz w:val="24"/>
+          <w:szCs w:val="24"/>
+        </w:rPr>
+        <w:t xml:space="preserve">t can handle only </w:t>
+      </w:r>
+      <w:r>
+        <w:rPr>
+          <w:rFonts w:ascii="Times New Roman" w:hAnsi="Times New Roman" w:cs="Times New Roman"/>
+          <w:sz w:val="24"/>
+          <w:szCs w:val="24"/>
+        </w:rPr>
+        <w:t>the function definitions with 2048 characters or less. This is excluding the spaces, tabs, and newlines</w:t>
+      </w:r>
+      <w:r>
+        <w:rPr>
+          <w:rFonts w:ascii="Times New Roman" w:hAnsi="Times New Roman" w:cs="Times New Roman"/>
+          <w:sz w:val="24"/>
+          <w:szCs w:val="24"/>
+        </w:rPr>
+        <w:t>.</w:t>
+      </w:r>
+      <w:r>
+        <w:rPr>
+          <w:rFonts w:ascii="Times New Roman" w:hAnsi="Times New Roman" w:cs="Times New Roman"/>
+          <w:sz w:val="24"/>
+          <w:szCs w:val="24"/>
+        </w:rPr>
+        <w:t xml:space="preserve"> Other than that, it is also, at the moment, unable to handle keywords like, volatile, static, asm, in the variable declarations. Next step in the implementation would be to make the processor handle the declarations with these keywords.</w:t>
+      </w:r>
+    </w:p>
+    <w:p>
+      <w:pPr>
+        <w:spacing w:line="480" w:lineRule="auto"/>
+        <w:ind w:firstLine="720"/>
         <w:jc w:val="both"/>
         <w:rPr>
           <w:rFonts w:ascii="Times New Roman" w:hAnsi="Times New Roman" w:cs="Times New Roman"/>
@@ -3991,6 +4487,7 @@
         <w:rPr>
           <w:rFonts w:ascii="Times New Roman" w:hAnsi="Times New Roman" w:cs="Times New Roman"/>
         </w:rPr>
+        <w:lastRenderedPageBreak/>
         <w:t xml:space="preserve">Lessons Learned </w:t>
       </w:r>
     </w:p>
@@ -4011,15 +4508,23 @@
           <w:sz w:val="24"/>
           <w:szCs w:val="24"/>
         </w:rPr>
-        <w:t>First, I had to resear</w:t>
-      </w:r>
-      <w:r>
-        <w:rPr>
-          <w:rFonts w:ascii="Times New Roman" w:hAnsi="Times New Roman" w:cs="Times New Roman"/>
-          <w:sz w:val="24"/>
-          <w:szCs w:val="24"/>
-        </w:rPr>
-        <w:t>h whether there was something already present, like what I had to do. During the extensive research on the subject, I came across a lot of good technologies/tools, one of them being “Frama-C”. I learned a lot</w:t>
+        <w:t xml:space="preserve">First, I had to </w:t>
+      </w:r>
+      <w:r>
+        <w:rPr>
+          <w:rFonts w:ascii="Times New Roman" w:hAnsi="Times New Roman" w:cs="Times New Roman"/>
+          <w:sz w:val="24"/>
+          <w:szCs w:val="24"/>
+        </w:rPr>
+        <w:t>research</w:t>
+      </w:r>
+      <w:r>
+        <w:rPr>
+          <w:rFonts w:ascii="Times New Roman" w:hAnsi="Times New Roman" w:cs="Times New Roman"/>
+          <w:sz w:val="24"/>
+          <w:szCs w:val="24"/>
+        </w:rPr>
+        <w:t xml:space="preserve"> whether there was something already present, like what I had to do. During the extensive research on the subject, I came across a lot of good technologies/tools, one of them being “Frama-C”. I learned a lot</w:t>
       </w:r>
       <w:r>
         <w:rPr>
@@ -4175,7 +4680,6 @@
           <w:sz w:val="28"/>
           <w:szCs w:val="28"/>
         </w:rPr>
-        <w:lastRenderedPageBreak/>
         <w:t xml:space="preserve"> </w:t>
       </w:r>
       <w:r>
@@ -4226,7 +4730,7 @@
         </w:rPr>
         <w:t>Frama-C Documentation. [</w:t>
       </w:r>
-      <w:hyperlink r:id="rId9" w:history="1">
+      <w:hyperlink r:id="rId10" w:history="1">
         <w:r>
           <w:rPr>
             <w:rStyle w:val="Hyperlink"/>
@@ -4285,7 +4789,7 @@
         </w:rPr>
         <w:t xml:space="preserve">The Entire “Project” (code, proposal, final report, tests) can be “downloaded” from the Google code repository, from the URL: </w:t>
       </w:r>
-      <w:hyperlink r:id="rId10" w:history="1">
+      <w:hyperlink r:id="rId11" w:history="1">
         <w:r>
           <w:rPr>
             <w:rStyle w:val="Hyperlink"/>
@@ -4295,7 +4799,7 @@
       </w:hyperlink>
     </w:p>
     <w:sectPr>
-      <w:footerReference w:type="default" r:id="rId11"/>
+      <w:footerReference w:type="default" r:id="rId12"/>
       <w:pgSz w:w="12240" w:h="15840"/>
       <w:pgMar w:top="1440" w:right="1440" w:bottom="1440" w:left="1440" w:header="720" w:footer="720" w:gutter="0"/>
       <w:pgNumType w:start="0"/>
@@ -4353,7 +4857,7 @@
             <w:rPr>
               <w:noProof/>
             </w:rPr>
-            <w:t>15</w:t>
+            <w:t>6</w:t>
           </w:r>
         </w:fldSimple>
       </w:p>
@@ -4928,6 +5432,95 @@
     </w:lvl>
   </w:abstractNum>
   <w:abstractNum w:abstractNumId="6">
+    <w:nsid w:val="2F8B358F"/>
+    <w:multiLevelType w:val="hybridMultilevel"/>
+    <w:tmpl w:val="DA62984E"/>
+    <w:lvl w:ilvl="0" w:tplc="0409000F">
+      <w:start w:val="1"/>
+      <w:numFmt w:val="decimal"/>
+      <w:lvlText w:val="%1."/>
+      <w:lvlJc w:val="left"/>
+      <w:pPr>
+        <w:ind w:left="720" w:hanging="360"/>
+      </w:pPr>
+      <w:rPr>
+        <w:rFonts w:hint="default"/>
+      </w:rPr>
+    </w:lvl>
+    <w:lvl w:ilvl="1" w:tplc="04090019">
+      <w:start w:val="1"/>
+      <w:numFmt w:val="lowerLetter"/>
+      <w:lvlText w:val="%2."/>
+      <w:lvlJc w:val="left"/>
+      <w:pPr>
+        <w:ind w:left="1440" w:hanging="360"/>
+      </w:pPr>
+    </w:lvl>
+    <w:lvl w:ilvl="2" w:tplc="0409001B">
+      <w:start w:val="1"/>
+      <w:numFmt w:val="lowerRoman"/>
+      <w:lvlText w:val="%3."/>
+      <w:lvlJc w:val="right"/>
+      <w:pPr>
+        <w:ind w:left="2160" w:hanging="180"/>
+      </w:pPr>
+    </w:lvl>
+    <w:lvl w:ilvl="3" w:tplc="0409000F">
+      <w:start w:val="1"/>
+      <w:numFmt w:val="decimal"/>
+      <w:lvlText w:val="%4."/>
+      <w:lvlJc w:val="left"/>
+      <w:pPr>
+        <w:ind w:left="2880" w:hanging="360"/>
+      </w:pPr>
+    </w:lvl>
+    <w:lvl w:ilvl="4" w:tplc="04090019" w:tentative="1">
+      <w:start w:val="1"/>
+      <w:numFmt w:val="lowerLetter"/>
+      <w:lvlText w:val="%5."/>
+      <w:lvlJc w:val="left"/>
+      <w:pPr>
+        <w:ind w:left="3600" w:hanging="360"/>
+      </w:pPr>
+    </w:lvl>
+    <w:lvl w:ilvl="5" w:tplc="0409001B" w:tentative="1">
+      <w:start w:val="1"/>
+      <w:numFmt w:val="lowerRoman"/>
+      <w:lvlText w:val="%6."/>
+      <w:lvlJc w:val="right"/>
+      <w:pPr>
+        <w:ind w:left="4320" w:hanging="180"/>
+      </w:pPr>
+    </w:lvl>
+    <w:lvl w:ilvl="6" w:tplc="0409000F" w:tentative="1">
+      <w:start w:val="1"/>
+      <w:numFmt w:val="decimal"/>
+      <w:lvlText w:val="%7."/>
+      <w:lvlJc w:val="left"/>
+      <w:pPr>
+        <w:ind w:left="5040" w:hanging="360"/>
+      </w:pPr>
+    </w:lvl>
+    <w:lvl w:ilvl="7" w:tplc="04090019" w:tentative="1">
+      <w:start w:val="1"/>
+      <w:numFmt w:val="lowerLetter"/>
+      <w:lvlText w:val="%8."/>
+      <w:lvlJc w:val="left"/>
+      <w:pPr>
+        <w:ind w:left="5760" w:hanging="360"/>
+      </w:pPr>
+    </w:lvl>
+    <w:lvl w:ilvl="8" w:tplc="0409001B" w:tentative="1">
+      <w:start w:val="1"/>
+      <w:numFmt w:val="lowerRoman"/>
+      <w:lvlText w:val="%9."/>
+      <w:lvlJc w:val="right"/>
+      <w:pPr>
+        <w:ind w:left="6480" w:hanging="180"/>
+      </w:pPr>
+    </w:lvl>
+  </w:abstractNum>
+  <w:abstractNum w:abstractNumId="7">
     <w:nsid w:val="308779C4"/>
     <w:multiLevelType w:val="hybridMultilevel"/>
     <w:tmpl w:val="3C7E0CBC"/>
@@ -5013,7 +5606,7 @@
       </w:pPr>
     </w:lvl>
   </w:abstractNum>
-  <w:abstractNum w:abstractNumId="7">
+  <w:abstractNum w:abstractNumId="8">
     <w:nsid w:val="3ABB4C06"/>
     <w:multiLevelType w:val="hybridMultilevel"/>
     <w:tmpl w:val="DA62984E"/>
@@ -5102,7 +5695,7 @@
       </w:pPr>
     </w:lvl>
   </w:abstractNum>
-  <w:abstractNum w:abstractNumId="8">
+  <w:abstractNum w:abstractNumId="9">
     <w:nsid w:val="42C55133"/>
     <w:multiLevelType w:val="hybridMultilevel"/>
     <w:tmpl w:val="2CCE1EAA"/>
@@ -5188,7 +5781,7 @@
       </w:pPr>
     </w:lvl>
   </w:abstractNum>
-  <w:abstractNum w:abstractNumId="9">
+  <w:abstractNum w:abstractNumId="10">
     <w:nsid w:val="42D2370E"/>
     <w:multiLevelType w:val="hybridMultilevel"/>
     <w:tmpl w:val="8F240010"/>
@@ -5274,7 +5867,7 @@
       </w:pPr>
     </w:lvl>
   </w:abstractNum>
-  <w:abstractNum w:abstractNumId="10">
+  <w:abstractNum w:abstractNumId="11">
     <w:nsid w:val="437D5D63"/>
     <w:multiLevelType w:val="hybridMultilevel"/>
     <w:tmpl w:val="E7845E4E"/>
@@ -5363,7 +5956,7 @@
       </w:pPr>
     </w:lvl>
   </w:abstractNum>
-  <w:abstractNum w:abstractNumId="11">
+  <w:abstractNum w:abstractNumId="12">
     <w:nsid w:val="5E065EE3"/>
     <w:multiLevelType w:val="hybridMultilevel"/>
     <w:tmpl w:val="E806E1A8"/>
@@ -5449,7 +6042,7 @@
       </w:pPr>
     </w:lvl>
   </w:abstractNum>
-  <w:abstractNum w:abstractNumId="12">
+  <w:abstractNum w:abstractNumId="13">
     <w:nsid w:val="60D04674"/>
     <w:multiLevelType w:val="hybridMultilevel"/>
     <w:tmpl w:val="1480CF28"/>
@@ -5535,7 +6128,7 @@
       </w:pPr>
     </w:lvl>
   </w:abstractNum>
-  <w:abstractNum w:abstractNumId="13">
+  <w:abstractNum w:abstractNumId="14">
     <w:nsid w:val="67DB022C"/>
     <w:multiLevelType w:val="hybridMultilevel"/>
     <w:tmpl w:val="88FC8EDA"/>
@@ -5624,7 +6217,7 @@
       </w:pPr>
     </w:lvl>
   </w:abstractNum>
-  <w:abstractNum w:abstractNumId="14">
+  <w:abstractNum w:abstractNumId="15">
     <w:nsid w:val="6A632805"/>
     <w:multiLevelType w:val="hybridMultilevel"/>
     <w:tmpl w:val="03C4D2D6"/>
@@ -5710,7 +6303,7 @@
       </w:pPr>
     </w:lvl>
   </w:abstractNum>
-  <w:abstractNum w:abstractNumId="15">
+  <w:abstractNum w:abstractNumId="16">
     <w:nsid w:val="6CC217E0"/>
     <w:multiLevelType w:val="hybridMultilevel"/>
     <w:tmpl w:val="DB18CF62"/>
@@ -5799,7 +6392,7 @@
       </w:pPr>
     </w:lvl>
   </w:abstractNum>
-  <w:abstractNum w:abstractNumId="16">
+  <w:abstractNum w:abstractNumId="17">
     <w:nsid w:val="778E5E7E"/>
     <w:multiLevelType w:val="hybridMultilevel"/>
     <w:tmpl w:val="0E122FA8"/>
@@ -5824,7 +6417,7 @@
         <w:ind w:left="1080" w:hanging="360"/>
       </w:pPr>
     </w:lvl>
-    <w:lvl w:ilvl="2" w:tplc="0409001B" w:tentative="1">
+    <w:lvl w:ilvl="2" w:tplc="0409001B">
       <w:start w:val="1"/>
       <w:numFmt w:val="lowerRoman"/>
       <w:lvlText w:val="%3."/>
@@ -5888,7 +6481,7 @@
       </w:pPr>
     </w:lvl>
   </w:abstractNum>
-  <w:abstractNum w:abstractNumId="17">
+  <w:abstractNum w:abstractNumId="18">
     <w:nsid w:val="7A1427E1"/>
     <w:multiLevelType w:val="hybridMultilevel"/>
     <w:tmpl w:val="381844EC"/>
@@ -5974,7 +6567,7 @@
       </w:pPr>
     </w:lvl>
   </w:abstractNum>
-  <w:abstractNum w:abstractNumId="18">
+  <w:abstractNum w:abstractNumId="19">
     <w:nsid w:val="7FEA7CEB"/>
     <w:multiLevelType w:val="hybridMultilevel"/>
     <w:tmpl w:val="C5140D3C"/>
@@ -6079,52 +6672,55 @@
     <w:abstractNumId w:val="3"/>
   </w:num>
   <w:num w:numId="4">
-    <w:abstractNumId w:val="18"/>
+    <w:abstractNumId w:val="19"/>
   </w:num>
   <w:num w:numId="5">
     <w:abstractNumId w:val="5"/>
   </w:num>
   <w:num w:numId="6">
-    <w:abstractNumId w:val="11"/>
+    <w:abstractNumId w:val="12"/>
   </w:num>
   <w:num w:numId="7">
     <w:abstractNumId w:val="2"/>
   </w:num>
   <w:num w:numId="8">
-    <w:abstractNumId w:val="17"/>
+    <w:abstractNumId w:val="18"/>
   </w:num>
   <w:num w:numId="9">
-    <w:abstractNumId w:val="9"/>
+    <w:abstractNumId w:val="10"/>
   </w:num>
   <w:num w:numId="10">
+    <w:abstractNumId w:val="16"/>
+  </w:num>
+  <w:num w:numId="11">
     <w:abstractNumId w:val="15"/>
   </w:num>
-  <w:num w:numId="11">
-    <w:abstractNumId w:val="14"/>
-  </w:num>
   <w:num w:numId="12">
-    <w:abstractNumId w:val="8"/>
+    <w:abstractNumId w:val="9"/>
   </w:num>
   <w:num w:numId="13">
     <w:abstractNumId w:val="4"/>
   </w:num>
   <w:num w:numId="14">
-    <w:abstractNumId w:val="12"/>
+    <w:abstractNumId w:val="13"/>
   </w:num>
   <w:num w:numId="15">
-    <w:abstractNumId w:val="13"/>
+    <w:abstractNumId w:val="14"/>
   </w:num>
   <w:num w:numId="16">
-    <w:abstractNumId w:val="6"/>
+    <w:abstractNumId w:val="7"/>
   </w:num>
   <w:num w:numId="17">
-    <w:abstractNumId w:val="16"/>
+    <w:abstractNumId w:val="17"/>
   </w:num>
   <w:num w:numId="18">
-    <w:abstractNumId w:val="10"/>
+    <w:abstractNumId w:val="11"/>
   </w:num>
   <w:num w:numId="19">
-    <w:abstractNumId w:val="7"/>
+    <w:abstractNumId w:val="8"/>
+  </w:num>
+  <w:num w:numId="20">
+    <w:abstractNumId w:val="6"/>
   </w:num>
 </w:numbering>
 </file>

</xml_diff>